<commit_message>
Updated address for DB
</commit_message>
<xml_diff>
--- a/Manuscripts/manuscript.bio.docx
+++ b/Manuscripts/manuscript.bio.docx
@@ -1,6 +1,6 @@
 
 <file path=word/document.xml><?xml version="1.0" encoding="utf-8"?>
-<w:document xmlns:wpc="http://schemas.microsoft.com/office/word/2010/wordprocessingCanvas" xmlns:cx="http://schemas.microsoft.com/office/drawing/2014/chartex" xmlns:cx1="http://schemas.microsoft.com/office/drawing/2015/9/8/chartex" xmlns:cx2="http://schemas.microsoft.com/office/drawing/2015/10/21/chartex" xmlns:cx3="http://schemas.microsoft.com/office/drawing/2016/5/9/chartex" xmlns:cx4="http://schemas.microsoft.com/office/drawing/2016/5/10/chartex" xmlns:cx5="http://schemas.microsoft.com/office/drawing/2016/5/11/chartex" xmlns:cx6="http://schemas.microsoft.com/office/drawing/2016/5/12/chartex" xmlns:cx7="http://schemas.microsoft.com/office/drawing/2016/5/13/chartex" xmlns:cx8="http://schemas.microsoft.com/office/drawing/2016/5/14/chartex" xmlns:mc="http://schemas.openxmlformats.org/markup-compatibility/2006" xmlns:aink="http://schemas.microsoft.com/office/drawing/2016/ink" xmlns:am3d="http://schemas.microsoft.com/office/drawing/2017/model3d" xmlns:o="urn:schemas-microsoft-com:office:office" xmlns:r="http://schemas.openxmlformats.org/officeDocument/2006/relationships" xmlns:m="http://schemas.openxmlformats.org/officeDocument/2006/math" xmlns:v="urn:schemas-microsoft-com:vml" xmlns:wp14="http://schemas.microsoft.com/office/word/2010/wordprocessingDrawing" xmlns:wp="http://schemas.openxmlformats.org/drawingml/2006/wordprocessingDrawing" xmlns:w10="urn:schemas-microsoft-com:office:word" xmlns:w="http://schemas.openxmlformats.org/wordprocessingml/2006/main" xmlns:w14="http://schemas.microsoft.com/office/word/2010/wordml" xmlns:w15="http://schemas.microsoft.com/office/word/2012/wordml" xmlns:w16cex="http://schemas.microsoft.com/office/word/2018/wordml/cex" xmlns:w16cid="http://schemas.microsoft.com/office/word/2016/wordml/cid" xmlns:w16="http://schemas.microsoft.com/office/word/2018/wordml" xmlns:w16sdtdh="http://schemas.microsoft.com/office/word/2020/wordml/sdtdatahash" xmlns:w16se="http://schemas.microsoft.com/office/word/2015/wordml/symex" xmlns:wpg="http://schemas.microsoft.com/office/word/2010/wordprocessingGroup" xmlns:wpi="http://schemas.microsoft.com/office/word/2010/wordprocessingInk" xmlns:wne="http://schemas.microsoft.com/office/word/2006/wordml" xmlns:wps="http://schemas.microsoft.com/office/word/2010/wordprocessingShape" mc:Ignorable="w14 w15 w16se w16cid w16 w16cex w16sdtdh wp14">
+<w:document xmlns:wpc="http://schemas.microsoft.com/office/word/2010/wordprocessingCanvas" xmlns:cx="http://schemas.microsoft.com/office/drawing/2014/chartex" xmlns:cx1="http://schemas.microsoft.com/office/drawing/2015/9/8/chartex" xmlns:cx2="http://schemas.microsoft.com/office/drawing/2015/10/21/chartex" xmlns:cx3="http://schemas.microsoft.com/office/drawing/2016/5/9/chartex" xmlns:cx4="http://schemas.microsoft.com/office/drawing/2016/5/10/chartex" xmlns:cx5="http://schemas.microsoft.com/office/drawing/2016/5/11/chartex" xmlns:cx6="http://schemas.microsoft.com/office/drawing/2016/5/12/chartex" xmlns:cx7="http://schemas.microsoft.com/office/drawing/2016/5/13/chartex" xmlns:cx8="http://schemas.microsoft.com/office/drawing/2016/5/14/chartex" xmlns:mc="http://schemas.openxmlformats.org/markup-compatibility/2006" xmlns:aink="http://schemas.microsoft.com/office/drawing/2016/ink" xmlns:am3d="http://schemas.microsoft.com/office/drawing/2017/model3d" xmlns:o="urn:schemas-microsoft-com:office:office" xmlns:r="http://schemas.openxmlformats.org/officeDocument/2006/relationships" xmlns:m="http://schemas.openxmlformats.org/officeDocument/2006/math" xmlns:v="urn:schemas-microsoft-com:vml" xmlns:wp14="http://schemas.microsoft.com/office/word/2010/wordprocessingDrawing" xmlns:wp="http://schemas.openxmlformats.org/drawingml/2006/wordprocessingDrawing" xmlns:w10="urn:schemas-microsoft-com:office:word" xmlns:w="http://schemas.openxmlformats.org/wordprocessingml/2006/main" xmlns:w14="http://schemas.microsoft.com/office/word/2010/wordml" xmlns:w15="http://schemas.microsoft.com/office/word/2012/wordml" xmlns:w16cid="http://schemas.microsoft.com/office/word/2016/wordml/cid" xmlns:w16se="http://schemas.microsoft.com/office/word/2015/wordml/symex" xmlns:wpg="http://schemas.microsoft.com/office/word/2010/wordprocessingGroup" xmlns:wpi="http://schemas.microsoft.com/office/word/2010/wordprocessingInk" xmlns:wne="http://schemas.microsoft.com/office/word/2006/wordml" xmlns:wps="http://schemas.microsoft.com/office/word/2010/wordprocessingShape" mc:Ignorable="w14 w15 w16se w16cid wp14">
   <w:body>
     <w:p>
       <w:pPr>
@@ -318,7 +318,31 @@
         <w:rPr>
           <w:rFonts w:ascii="Times New Roman" w:eastAsia="Times New Roman" w:hAnsi="Times New Roman" w:cs="Times New Roman"/>
         </w:rPr>
-        <w:t xml:space="preserve">Postal address: 3866 SPH I 1415 Washington Heights, Ann Arbor, Michigan48109-2029 </w:t>
+        <w:t xml:space="preserve">Postal address: </w:t>
+      </w:r>
+      <w:r>
+        <w:rPr>
+          <w:rFonts w:ascii="Times New Roman" w:eastAsia="Times New Roman" w:hAnsi="Times New Roman" w:cs="Times New Roman"/>
+        </w:rPr>
+        <w:t>1863</w:t>
+      </w:r>
+      <w:r>
+        <w:rPr>
+          <w:rFonts w:ascii="Times New Roman" w:eastAsia="Times New Roman" w:hAnsi="Times New Roman" w:cs="Times New Roman"/>
+        </w:rPr>
+        <w:t xml:space="preserve"> SPH I 1415 Washington Heights, Ann Arbor, Michigan</w:t>
+      </w:r>
+      <w:r>
+        <w:rPr>
+          <w:rFonts w:ascii="Times New Roman" w:eastAsia="Times New Roman" w:hAnsi="Times New Roman" w:cs="Times New Roman"/>
+        </w:rPr>
+        <w:t xml:space="preserve"> </w:t>
+      </w:r>
+      <w:r>
+        <w:rPr>
+          <w:rFonts w:ascii="Times New Roman" w:eastAsia="Times New Roman" w:hAnsi="Times New Roman" w:cs="Times New Roman"/>
+        </w:rPr>
+        <w:t xml:space="preserve">48109-2029 </w:t>
       </w:r>
       <w:r>
         <w:rPr>
@@ -397,7 +421,15 @@
         <w:t xml:space="preserve">Disclosure: </w:t>
       </w:r>
       <w:r>
-        <w:t>The authors declared no conflict of interest</w:t>
+        <w:t>The authors declare no conflict</w:t>
+      </w:r>
+      <w:r>
+        <w:t>s</w:t>
+      </w:r>
+      <w:bookmarkStart w:id="0" w:name="_GoBack"/>
+      <w:bookmarkEnd w:id="0"/>
+      <w:r>
+        <w:t xml:space="preserve"> of interest</w:t>
       </w:r>
     </w:p>
     <w:p>
@@ -4943,7 +4975,7 @@
               </wp:anchor>
             </w:drawing>
           </mc:Choice>
-          <mc:Fallback>
+          <mc:Fallback xmlns:w16sdtdh="http://schemas.microsoft.com/office/word/2020/wordml/sdtdatahash" xmlns:w16="http://schemas.microsoft.com/office/word/2018/wordml" xmlns:w16cex="http://schemas.microsoft.com/office/word/2018/wordml/cex">
             <w:pict>
               <v:shapetype w14:anchorId="1F8EC664" id="_x0000_t202" coordsize="21600,21600" o:spt="202" path="m,l,21600r21600,l21600,xe">
                 <v:stroke joinstyle="miter"/>
@@ -4976,7 +5008,7 @@
                                     <pic:cNvPicPr/>
                                   </pic:nvPicPr>
                                   <pic:blipFill>
-                                    <a:blip r:embed="rId8">
+                                    <a:blip r:embed="rId9">
                                       <a:extLst>
                                         <a:ext uri="{28A0092B-C50C-407E-A947-70E740481C1C}">
                                           <a14:useLocalDpi xmlns:a14="http://schemas.microsoft.com/office/drawing/2010/main" val="0"/>
@@ -6589,7 +6621,21 @@
         <w:rPr>
           <w:rFonts w:ascii="Times New Roman" w:hAnsi="Times New Roman" w:cs="Times New Roman"/>
         </w:rPr>
-        <w:t xml:space="preserve"> eTRF males had</w:t>
+        <w:t xml:space="preserve"> </w:t>
+      </w:r>
+      <w:proofErr w:type="spellStart"/>
+      <w:r>
+        <w:rPr>
+          <w:rFonts w:ascii="Times New Roman" w:hAnsi="Times New Roman" w:cs="Times New Roman"/>
+        </w:rPr>
+        <w:t>eTRF</w:t>
+      </w:r>
+      <w:proofErr w:type="spellEnd"/>
+      <w:r>
+        <w:rPr>
+          <w:rFonts w:ascii="Times New Roman" w:hAnsi="Times New Roman" w:cs="Times New Roman"/>
+        </w:rPr>
+        <w:t xml:space="preserve"> males had</w:t>
       </w:r>
       <w:r>
         <w:rPr>
@@ -6922,7 +6968,7 @@
                                           <pic:cNvPicPr/>
                                         </pic:nvPicPr>
                                         <pic:blipFill>
-                                          <a:blip r:embed="rId9">
+                                          <a:blip r:embed="rId10">
                                             <a:extLst>
                                               <a:ext uri="{28A0092B-C50C-407E-A947-70E740481C1C}">
                                                 <a14:useLocalDpi xmlns:a14="http://schemas.microsoft.com/office/drawing/2010/main" val="0"/>
@@ -7086,23 +7132,13 @@
                               </w:rPr>
                               <w:t xml:space="preserve"> Area under the curve (AUC) for ITT, averaged by maternal feeding regimen, and sex. * </w:t>
                             </w:r>
-                            <w:proofErr w:type="gramStart"/>
                             <w:r>
                               <w:rPr>
                                 <w:rFonts w:ascii="Times New Roman" w:hAnsi="Times New Roman" w:cs="Times New Roman"/>
                                 <w:sz w:val="22"/>
                                 <w:szCs w:val="22"/>
                               </w:rPr>
-                              <w:t>indicates</w:t>
-                            </w:r>
-                            <w:proofErr w:type="gramEnd"/>
-                            <w:r>
-                              <w:rPr>
-                                <w:rFonts w:ascii="Times New Roman" w:hAnsi="Times New Roman" w:cs="Times New Roman"/>
-                                <w:sz w:val="22"/>
-                                <w:szCs w:val="22"/>
-                              </w:rPr>
-                              <w:t xml:space="preserve"> p-value &lt;0.05 for effect of diet in males. </w:t>
+                              <w:t xml:space="preserve">indicates p-value &lt;0.05 for effect of diet in males. </w:t>
                             </w:r>
                             <w:r>
                               <w:rPr>
@@ -7156,25 +7192,7 @@
                                 <w:sz w:val="22"/>
                                 <w:szCs w:val="22"/>
                               </w:rPr>
-                              <w:t xml:space="preserve">AUC for GTT, averaged by maternal feeding regimen, and sex. * </w:t>
-                            </w:r>
-                            <w:proofErr w:type="gramStart"/>
-                            <w:r>
-                              <w:rPr>
-                                <w:rFonts w:ascii="Times New Roman" w:hAnsi="Times New Roman" w:cs="Times New Roman"/>
-                                <w:sz w:val="22"/>
-                                <w:szCs w:val="22"/>
-                              </w:rPr>
-                              <w:t>indicates</w:t>
-                            </w:r>
-                            <w:proofErr w:type="gramEnd"/>
-                            <w:r>
-                              <w:rPr>
-                                <w:rFonts w:ascii="Times New Roman" w:hAnsi="Times New Roman" w:cs="Times New Roman"/>
-                                <w:sz w:val="22"/>
-                                <w:szCs w:val="22"/>
-                              </w:rPr>
-                              <w:t xml:space="preserve"> p-value &lt;0.05 for effect of diet in males.</w:t>
+                              <w:t>AUC for GTT, averaged by maternal feeding regimen, and sex. * indicates p-value &lt;0.05 for effect of diet in males.</w:t>
                             </w:r>
                             <w:r>
                               <w:rPr>
@@ -7223,7 +7241,7 @@
               </wp:anchor>
             </w:drawing>
           </mc:Choice>
-          <mc:Fallback>
+          <mc:Fallback xmlns:w16sdtdh="http://schemas.microsoft.com/office/word/2020/wordml/sdtdatahash" xmlns:w16="http://schemas.microsoft.com/office/word/2018/wordml" xmlns:w16cex="http://schemas.microsoft.com/office/word/2018/wordml/cex">
             <w:pict>
               <v:shape w14:anchorId="7B519CF2" id="Text Box 1" o:spid="_x0000_s1027" type="#_x0000_t202" style="position:absolute;left:0;text-align:left;margin-left:-46.1pt;margin-top:10.1pt;width:560.85pt;height:595.95pt;z-index:-251648000;visibility:visible;mso-wrap-style:square;mso-width-percent:0;mso-height-percent:0;mso-wrap-distance-left:9pt;mso-wrap-distance-top:0;mso-wrap-distance-right:9pt;mso-wrap-distance-bottom:0;mso-position-horizontal:absolute;mso-position-horizontal-relative:text;mso-position-vertical:absolute;mso-position-vertical-relative:text;mso-width-percent:0;mso-height-percent:0;mso-width-relative:margin;mso-height-relative:margin;v-text-anchor:top" o:gfxdata="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" fillcolor="white [3201]" strokeweight=".5pt">
                 <v:textbox>
@@ -7249,7 +7267,7 @@
                                     <pic:cNvPicPr/>
                                   </pic:nvPicPr>
                                   <pic:blipFill>
-                                    <a:blip r:embed="rId9">
+                                    <a:blip r:embed="rId11">
                                       <a:extLst>
                                         <a:ext uri="{28A0092B-C50C-407E-A947-70E740481C1C}">
                                           <a14:useLocalDpi xmlns:a14="http://schemas.microsoft.com/office/drawing/2010/main" val="0"/>
@@ -8440,7 +8458,21 @@
         <w:rPr>
           <w:rFonts w:ascii="Times New Roman" w:hAnsi="Times New Roman" w:cs="Times New Roman"/>
         </w:rPr>
-        <w:t xml:space="preserve"> male eTRF </w:t>
+        <w:t xml:space="preserve"> male </w:t>
+      </w:r>
+      <w:proofErr w:type="spellStart"/>
+      <w:r>
+        <w:rPr>
+          <w:rFonts w:ascii="Times New Roman" w:hAnsi="Times New Roman" w:cs="Times New Roman"/>
+        </w:rPr>
+        <w:t>eTRF</w:t>
+      </w:r>
+      <w:proofErr w:type="spellEnd"/>
+      <w:r>
+        <w:rPr>
+          <w:rFonts w:ascii="Times New Roman" w:hAnsi="Times New Roman" w:cs="Times New Roman"/>
+        </w:rPr>
+        <w:t xml:space="preserve"> </w:t>
       </w:r>
       <w:r>
         <w:rPr>
@@ -8662,11 +8694,19 @@
         </w:rPr>
         <w:t xml:space="preserve">while </w:t>
       </w:r>
-      <w:r>
-        <w:rPr>
-          <w:rFonts w:ascii="Times New Roman" w:hAnsi="Times New Roman" w:cs="Times New Roman"/>
-        </w:rPr>
-        <w:t xml:space="preserve">eTRF males had 20.4% lower AUC </w:t>
+      <w:proofErr w:type="spellStart"/>
+      <w:r>
+        <w:rPr>
+          <w:rFonts w:ascii="Times New Roman" w:hAnsi="Times New Roman" w:cs="Times New Roman"/>
+        </w:rPr>
+        <w:t>eTRF</w:t>
+      </w:r>
+      <w:proofErr w:type="spellEnd"/>
+      <w:r>
+        <w:rPr>
+          <w:rFonts w:ascii="Times New Roman" w:hAnsi="Times New Roman" w:cs="Times New Roman"/>
+        </w:rPr>
+        <w:t xml:space="preserve"> males had 20.4% lower AUC </w:t>
       </w:r>
       <w:r>
         <w:rPr>
@@ -9481,11 +9521,19 @@
         </w:rPr>
         <w:t xml:space="preserve"> in </w:t>
       </w:r>
-      <w:r>
-        <w:rPr>
-          <w:rFonts w:ascii="Times New Roman" w:hAnsi="Times New Roman" w:cs="Times New Roman"/>
-        </w:rPr>
-        <w:t xml:space="preserve">eTRF </w:t>
+      <w:proofErr w:type="spellStart"/>
+      <w:r>
+        <w:rPr>
+          <w:rFonts w:ascii="Times New Roman" w:hAnsi="Times New Roman" w:cs="Times New Roman"/>
+        </w:rPr>
+        <w:t>eTRF</w:t>
+      </w:r>
+      <w:proofErr w:type="spellEnd"/>
+      <w:r>
+        <w:rPr>
+          <w:rFonts w:ascii="Times New Roman" w:hAnsi="Times New Roman" w:cs="Times New Roman"/>
+        </w:rPr>
+        <w:t xml:space="preserve"> </w:t>
       </w:r>
       <w:r>
         <w:rPr>
@@ -10105,7 +10153,7 @@
                                           <pic:cNvPicPr/>
                                         </pic:nvPicPr>
                                         <pic:blipFill>
-                                          <a:blip r:embed="rId10">
+                                          <a:blip r:embed="rId12">
                                             <a:extLst>
                                               <a:ext uri="{28A0092B-C50C-407E-A947-70E740481C1C}">
                                                 <a14:useLocalDpi xmlns:a14="http://schemas.microsoft.com/office/drawing/2010/main" val="0"/>
@@ -10304,23 +10352,13 @@
                               </w:rPr>
                               <w:t xml:space="preserve"> Area under the curve (AUC) for insulin tolerance test, averaged by maternal feeding regimen, and sex. * </w:t>
                             </w:r>
-                            <w:proofErr w:type="gramStart"/>
                             <w:r>
                               <w:rPr>
                                 <w:rFonts w:ascii="Times New Roman" w:hAnsi="Times New Roman" w:cs="Times New Roman"/>
                                 <w:sz w:val="22"/>
                                 <w:szCs w:val="22"/>
                               </w:rPr>
-                              <w:t>indicates</w:t>
-                            </w:r>
-                            <w:proofErr w:type="gramEnd"/>
-                            <w:r>
-                              <w:rPr>
-                                <w:rFonts w:ascii="Times New Roman" w:hAnsi="Times New Roman" w:cs="Times New Roman"/>
-                                <w:sz w:val="22"/>
-                                <w:szCs w:val="22"/>
-                              </w:rPr>
-                              <w:t xml:space="preserve">, p-value &lt;0.05 for diet in males. </w:t>
+                              <w:t xml:space="preserve">indicates, p-value &lt;0.05 for diet in males. </w:t>
                             </w:r>
                             <w:r>
                               <w:rPr>
@@ -10356,25 +10394,7 @@
                                 <w:sz w:val="22"/>
                                 <w:szCs w:val="22"/>
                               </w:rPr>
-                              <w:t xml:space="preserve"> Area under the curve (AUC) for GTT after 10 weeks of HFD, averaged by maternal feeding regimen and sex. * </w:t>
-                            </w:r>
-                            <w:proofErr w:type="gramStart"/>
-                            <w:r>
-                              <w:rPr>
-                                <w:rFonts w:ascii="Times New Roman" w:hAnsi="Times New Roman" w:cs="Times New Roman"/>
-                                <w:sz w:val="22"/>
-                                <w:szCs w:val="22"/>
-                              </w:rPr>
-                              <w:t>indicates</w:t>
-                            </w:r>
-                            <w:proofErr w:type="gramEnd"/>
-                            <w:r>
-                              <w:rPr>
-                                <w:rFonts w:ascii="Times New Roman" w:hAnsi="Times New Roman" w:cs="Times New Roman"/>
-                                <w:sz w:val="22"/>
-                                <w:szCs w:val="22"/>
-                              </w:rPr>
-                              <w:t xml:space="preserve"> p-value &lt;0.05 for effect of diet in males. </w:t>
+                              <w:t xml:space="preserve"> Area under the curve (AUC) for GTT after 10 weeks of HFD, averaged by maternal feeding regimen and sex. * indicates p-value &lt;0.05 for effect of diet in males. </w:t>
                             </w:r>
                             <w:r>
                               <w:rPr>
@@ -10410,25 +10430,7 @@
                                 <w:sz w:val="22"/>
                                 <w:szCs w:val="22"/>
                               </w:rPr>
-                              <w:t xml:space="preserve"> Glucose stimulated insulin secretion (GSIS), averaged by maternal feeding regiment, sex, and time. * </w:t>
-                            </w:r>
-                            <w:proofErr w:type="gramStart"/>
-                            <w:r>
-                              <w:rPr>
-                                <w:rFonts w:ascii="Times New Roman" w:hAnsi="Times New Roman" w:cs="Times New Roman"/>
-                                <w:sz w:val="22"/>
-                                <w:szCs w:val="22"/>
-                              </w:rPr>
-                              <w:t>indicates</w:t>
-                            </w:r>
-                            <w:proofErr w:type="gramEnd"/>
-                            <w:r>
-                              <w:rPr>
-                                <w:rFonts w:ascii="Times New Roman" w:hAnsi="Times New Roman" w:cs="Times New Roman"/>
-                                <w:sz w:val="22"/>
-                                <w:szCs w:val="22"/>
-                              </w:rPr>
-                              <w:t xml:space="preserve"> p-value &lt;0.05 for effect of sex. Animals included in body composition, FBG, ITT, GTT, and GSIS: n=11 eTRF males, 16 AL males, 19 eTRF females, 17 AL females. Cages in food intake analysis: n=4 eTRF males, 5 AL males, 4 eTRF females, 5 AL females.</w:t>
+                              <w:t xml:space="preserve"> Glucose stimulated insulin secretion (GSIS), averaged by maternal feeding regiment, sex, and time. * indicates p-value &lt;0.05 for effect of sex. Animals included in body composition, FBG, ITT, GTT, and GSIS: n=11 eTRF males, 16 AL males, 19 eTRF females, 17 AL females. Cages in food intake analysis: n=4 eTRF males, 5 AL males, 4 eTRF females, 5 AL females.</w:t>
                             </w:r>
                           </w:p>
                         </w:txbxContent>
@@ -10451,7 +10453,7 @@
               </wp:anchor>
             </w:drawing>
           </mc:Choice>
-          <mc:Fallback>
+          <mc:Fallback xmlns:w16sdtdh="http://schemas.microsoft.com/office/word/2020/wordml/sdtdatahash" xmlns:w16="http://schemas.microsoft.com/office/word/2018/wordml" xmlns:w16cex="http://schemas.microsoft.com/office/word/2018/wordml/cex">
             <w:pict>
               <v:shape w14:anchorId="53C9D67E" id="Text Box 5" o:spid="_x0000_s1028" type="#_x0000_t202" style="position:absolute;left:0;text-align:left;margin-left:-35.3pt;margin-top:0;width:524.9pt;height:750.2pt;z-index:-251645952;visibility:visible;mso-wrap-style:square;mso-width-percent:0;mso-height-percent:0;mso-wrap-distance-left:9pt;mso-wrap-distance-top:0;mso-wrap-distance-right:9pt;mso-wrap-distance-bottom:0;mso-position-horizontal:absolute;mso-position-horizontal-relative:text;mso-position-vertical:absolute;mso-position-vertical-relative:text;mso-width-percent:0;mso-height-percent:0;mso-width-relative:margin;mso-height-relative:margin;v-text-anchor:top" o:gfxdata="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" fillcolor="white [3201]" strokeweight=".5pt">
                 <v:textbox>
@@ -10477,7 +10479,7 @@
                                     <pic:cNvPicPr/>
                                   </pic:nvPicPr>
                                   <pic:blipFill>
-                                    <a:blip r:embed="rId10">
+                                    <a:blip r:embed="rId13">
                                       <a:extLst>
                                         <a:ext uri="{28A0092B-C50C-407E-A947-70E740481C1C}">
                                           <a14:useLocalDpi xmlns:a14="http://schemas.microsoft.com/office/drawing/2010/main" val="0"/>
@@ -15497,7 +15499,7 @@
                                           <pic:cNvPicPr/>
                                         </pic:nvPicPr>
                                         <pic:blipFill>
-                                          <a:blip r:embed="rId11">
+                                          <a:blip r:embed="rId14">
                                             <a:extLst>
                                               <a:ext uri="{28A0092B-C50C-407E-A947-70E740481C1C}">
                                                 <a14:useLocalDpi xmlns:a14="http://schemas.microsoft.com/office/drawing/2010/main" val="0"/>
@@ -15573,7 +15575,6 @@
                               </w:rPr>
                               <w:t>Feeding efficiency (%) in males and females, calculated based on food intake and body composition changes during the NCD period (before PND 70). (</w:t>
                             </w:r>
-                            <w:proofErr w:type="spellStart"/>
                             <w:r>
                               <w:rPr>
                                 <w:rFonts w:ascii="Times New Roman" w:hAnsi="Times New Roman" w:cs="Times New Roman"/>
@@ -15591,23 +15592,13 @@
                               </w:rPr>
                               <w:t>sex</w:t>
                             </w:r>
-                            <w:proofErr w:type="spellEnd"/>
                             <w:r>
                               <w:rPr>
                                 <w:rFonts w:ascii="Times New Roman" w:hAnsi="Times New Roman" w:cs="Times New Roman"/>
                                 <w:sz w:val="22"/>
                                 <w:szCs w:val="22"/>
                               </w:rPr>
-                              <w:t xml:space="preserve">&lt;0.001, </w:t>
-                            </w:r>
-                            <w:proofErr w:type="spellStart"/>
-                            <w:r>
-                              <w:rPr>
-                                <w:rFonts w:ascii="Times New Roman" w:hAnsi="Times New Roman" w:cs="Times New Roman"/>
-                                <w:sz w:val="22"/>
-                                <w:szCs w:val="22"/>
-                              </w:rPr>
-                              <w:t>p</w:t>
+                              <w:t>&lt;0.001, p</w:t>
                             </w:r>
                             <w:r>
                               <w:rPr>
@@ -15618,7 +15609,6 @@
                               </w:rPr>
                               <w:t>diet</w:t>
                             </w:r>
-                            <w:proofErr w:type="spellEnd"/>
                             <w:r>
                               <w:rPr>
                                 <w:rFonts w:ascii="Times New Roman" w:hAnsi="Times New Roman" w:cs="Times New Roman"/>
@@ -15643,16 +15633,7 @@
                                 <w:sz w:val="22"/>
                                 <w:szCs w:val="22"/>
                               </w:rPr>
-                              <w:t xml:space="preserve"> Feeding efficiency in males and females during the HFD period (after PND 70). (</w:t>
-                            </w:r>
-                            <w:proofErr w:type="spellStart"/>
-                            <w:r>
-                              <w:rPr>
-                                <w:rFonts w:ascii="Times New Roman" w:hAnsi="Times New Roman" w:cs="Times New Roman"/>
-                                <w:sz w:val="22"/>
-                                <w:szCs w:val="22"/>
-                              </w:rPr>
-                              <w:t>p</w:t>
+                              <w:t xml:space="preserve"> Feeding efficiency in males and females during the HFD period (after PND 70). (p</w:t>
                             </w:r>
                             <w:r>
                               <w:rPr>
@@ -15663,23 +15644,13 @@
                               </w:rPr>
                               <w:t>sex</w:t>
                             </w:r>
-                            <w:proofErr w:type="spellEnd"/>
                             <w:r>
                               <w:rPr>
                                 <w:rFonts w:ascii="Times New Roman" w:hAnsi="Times New Roman" w:cs="Times New Roman"/>
                                 <w:sz w:val="22"/>
                                 <w:szCs w:val="22"/>
                               </w:rPr>
-                              <w:t xml:space="preserve"> = 0.00023, </w:t>
-                            </w:r>
-                            <w:proofErr w:type="spellStart"/>
-                            <w:r>
-                              <w:rPr>
-                                <w:rFonts w:ascii="Times New Roman" w:hAnsi="Times New Roman" w:cs="Times New Roman"/>
-                                <w:sz w:val="22"/>
-                                <w:szCs w:val="22"/>
-                              </w:rPr>
-                              <w:t>p</w:t>
+                              <w:t xml:space="preserve"> = 0.00023, p</w:t>
                             </w:r>
                             <w:r>
                               <w:rPr>
@@ -15690,7 +15661,6 @@
                               </w:rPr>
                               <w:t>diet</w:t>
                             </w:r>
-                            <w:proofErr w:type="spellEnd"/>
                             <w:r>
                               <w:rPr>
                                 <w:rFonts w:ascii="Times New Roman" w:hAnsi="Times New Roman" w:cs="Times New Roman"/>
@@ -15721,7 +15691,7 @@
               </wp:anchor>
             </w:drawing>
           </mc:Choice>
-          <mc:Fallback>
+          <mc:Fallback xmlns:w16sdtdh="http://schemas.microsoft.com/office/word/2020/wordml/sdtdatahash" xmlns:w16="http://schemas.microsoft.com/office/word/2018/wordml" xmlns:w16cex="http://schemas.microsoft.com/office/word/2018/wordml/cex">
             <w:pict>
               <v:shape w14:anchorId="373FAD60" id="Text Box 7" o:spid="_x0000_s1029" type="#_x0000_t202" style="position:absolute;margin-left:0;margin-top:9.25pt;width:486.9pt;height:508.3pt;z-index:-251652096;visibility:visible;mso-wrap-style:square;mso-width-percent:0;mso-height-percent:0;mso-wrap-distance-left:9pt;mso-wrap-distance-top:0;mso-wrap-distance-right:9pt;mso-wrap-distance-bottom:0;mso-position-horizontal:absolute;mso-position-horizontal-relative:text;mso-position-vertical:absolute;mso-position-vertical-relative:text;mso-width-percent:0;mso-height-percent:0;mso-width-relative:margin;mso-height-relative:margin;v-text-anchor:top" o:gfxdata="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" fillcolor="white [3201]" strokeweight=".5pt">
                 <v:textbox>
@@ -15747,7 +15717,7 @@
                                     <pic:cNvPicPr/>
                                   </pic:nvPicPr>
                                   <pic:blipFill>
-                                    <a:blip r:embed="rId11">
+                                    <a:blip r:embed="rId15">
                                       <a:extLst>
                                         <a:ext uri="{28A0092B-C50C-407E-A947-70E740481C1C}">
                                           <a14:useLocalDpi xmlns:a14="http://schemas.microsoft.com/office/drawing/2010/main" val="0"/>
@@ -15996,7 +15966,7 @@
       </w:pPr>
     </w:p>
     <w:sectPr>
-      <w:headerReference w:type="default" r:id="rId12"/>
+      <w:headerReference w:type="default" r:id="rId16"/>
       <w:pgSz w:w="12240" w:h="15840"/>
       <w:pgMar w:top="1440" w:right="1440" w:bottom="1440" w:left="1440" w:header="720" w:footer="720" w:gutter="0"/>
       <w:cols w:space="720"/>
@@ -16008,7 +15978,7 @@
 </file>
 
 <file path=word/endnotes.xml><?xml version="1.0" encoding="utf-8"?>
-<w:endnotes xmlns:wpc="http://schemas.microsoft.com/office/word/2010/wordprocessingCanvas" xmlns:cx="http://schemas.microsoft.com/office/drawing/2014/chartex" xmlns:cx1="http://schemas.microsoft.com/office/drawing/2015/9/8/chartex" xmlns:cx2="http://schemas.microsoft.com/office/drawing/2015/10/21/chartex" xmlns:cx3="http://schemas.microsoft.com/office/drawing/2016/5/9/chartex" xmlns:cx4="http://schemas.microsoft.com/office/drawing/2016/5/10/chartex" xmlns:cx5="http://schemas.microsoft.com/office/drawing/2016/5/11/chartex" xmlns:cx6="http://schemas.microsoft.com/office/drawing/2016/5/12/chartex" xmlns:cx7="http://schemas.microsoft.com/office/drawing/2016/5/13/chartex" xmlns:cx8="http://schemas.microsoft.com/office/drawing/2016/5/14/chartex" xmlns:mc="http://schemas.openxmlformats.org/markup-compatibility/2006" xmlns:aink="http://schemas.microsoft.com/office/drawing/2016/ink" xmlns:am3d="http://schemas.microsoft.com/office/drawing/2017/model3d" xmlns:o="urn:schemas-microsoft-com:office:office" xmlns:r="http://schemas.openxmlformats.org/officeDocument/2006/relationships" xmlns:m="http://schemas.openxmlformats.org/officeDocument/2006/math" xmlns:v="urn:schemas-microsoft-com:vml" xmlns:wp14="http://schemas.microsoft.com/office/word/2010/wordprocessingDrawing" xmlns:wp="http://schemas.openxmlformats.org/drawingml/2006/wordprocessingDrawing" xmlns:w10="urn:schemas-microsoft-com:office:word" xmlns:w="http://schemas.openxmlformats.org/wordprocessingml/2006/main" xmlns:w14="http://schemas.microsoft.com/office/word/2010/wordml" xmlns:w15="http://schemas.microsoft.com/office/word/2012/wordml" xmlns:w16cex="http://schemas.microsoft.com/office/word/2018/wordml/cex" xmlns:w16cid="http://schemas.microsoft.com/office/word/2016/wordml/cid" xmlns:w16="http://schemas.microsoft.com/office/word/2018/wordml" xmlns:w16sdtdh="http://schemas.microsoft.com/office/word/2020/wordml/sdtdatahash" xmlns:w16se="http://schemas.microsoft.com/office/word/2015/wordml/symex" xmlns:wpg="http://schemas.microsoft.com/office/word/2010/wordprocessingGroup" xmlns:wpi="http://schemas.microsoft.com/office/word/2010/wordprocessingInk" xmlns:wne="http://schemas.microsoft.com/office/word/2006/wordml" xmlns:wps="http://schemas.microsoft.com/office/word/2010/wordprocessingShape" mc:Ignorable="w14 w15 w16se w16cid w16 w16cex w16sdtdh wp14">
+<w:endnotes xmlns:wpc="http://schemas.microsoft.com/office/word/2010/wordprocessingCanvas" xmlns:cx="http://schemas.microsoft.com/office/drawing/2014/chartex" xmlns:cx1="http://schemas.microsoft.com/office/drawing/2015/9/8/chartex" xmlns:cx2="http://schemas.microsoft.com/office/drawing/2015/10/21/chartex" xmlns:cx3="http://schemas.microsoft.com/office/drawing/2016/5/9/chartex" xmlns:cx4="http://schemas.microsoft.com/office/drawing/2016/5/10/chartex" xmlns:cx5="http://schemas.microsoft.com/office/drawing/2016/5/11/chartex" xmlns:cx6="http://schemas.microsoft.com/office/drawing/2016/5/12/chartex" xmlns:cx7="http://schemas.microsoft.com/office/drawing/2016/5/13/chartex" xmlns:cx8="http://schemas.microsoft.com/office/drawing/2016/5/14/chartex" xmlns:mc="http://schemas.openxmlformats.org/markup-compatibility/2006" xmlns:aink="http://schemas.microsoft.com/office/drawing/2016/ink" xmlns:am3d="http://schemas.microsoft.com/office/drawing/2017/model3d" xmlns:o="urn:schemas-microsoft-com:office:office" xmlns:r="http://schemas.openxmlformats.org/officeDocument/2006/relationships" xmlns:m="http://schemas.openxmlformats.org/officeDocument/2006/math" xmlns:v="urn:schemas-microsoft-com:vml" xmlns:wp14="http://schemas.microsoft.com/office/word/2010/wordprocessingDrawing" xmlns:wp="http://schemas.openxmlformats.org/drawingml/2006/wordprocessingDrawing" xmlns:w10="urn:schemas-microsoft-com:office:word" xmlns:w="http://schemas.openxmlformats.org/wordprocessingml/2006/main" xmlns:w14="http://schemas.microsoft.com/office/word/2010/wordml" xmlns:w15="http://schemas.microsoft.com/office/word/2012/wordml" xmlns:w16cid="http://schemas.microsoft.com/office/word/2016/wordml/cid" xmlns:w16se="http://schemas.microsoft.com/office/word/2015/wordml/symex" xmlns:wpg="http://schemas.microsoft.com/office/word/2010/wordprocessingGroup" xmlns:wpi="http://schemas.microsoft.com/office/word/2010/wordprocessingInk" xmlns:wne="http://schemas.microsoft.com/office/word/2006/wordml" xmlns:wps="http://schemas.microsoft.com/office/word/2010/wordprocessingShape" mc:Ignorable="w14 w15 w16se w16cid wp14">
   <w:endnote w:type="separator" w:id="-1">
     <w:p>
       <w:r>
@@ -16027,7 +15997,7 @@
 </file>
 
 <file path=word/footnotes.xml><?xml version="1.0" encoding="utf-8"?>
-<w:footnotes xmlns:wpc="http://schemas.microsoft.com/office/word/2010/wordprocessingCanvas" xmlns:cx="http://schemas.microsoft.com/office/drawing/2014/chartex" xmlns:cx1="http://schemas.microsoft.com/office/drawing/2015/9/8/chartex" xmlns:cx2="http://schemas.microsoft.com/office/drawing/2015/10/21/chartex" xmlns:cx3="http://schemas.microsoft.com/office/drawing/2016/5/9/chartex" xmlns:cx4="http://schemas.microsoft.com/office/drawing/2016/5/10/chartex" xmlns:cx5="http://schemas.microsoft.com/office/drawing/2016/5/11/chartex" xmlns:cx6="http://schemas.microsoft.com/office/drawing/2016/5/12/chartex" xmlns:cx7="http://schemas.microsoft.com/office/drawing/2016/5/13/chartex" xmlns:cx8="http://schemas.microsoft.com/office/drawing/2016/5/14/chartex" xmlns:mc="http://schemas.openxmlformats.org/markup-compatibility/2006" xmlns:aink="http://schemas.microsoft.com/office/drawing/2016/ink" xmlns:am3d="http://schemas.microsoft.com/office/drawing/2017/model3d" xmlns:o="urn:schemas-microsoft-com:office:office" xmlns:r="http://schemas.openxmlformats.org/officeDocument/2006/relationships" xmlns:m="http://schemas.openxmlformats.org/officeDocument/2006/math" xmlns:v="urn:schemas-microsoft-com:vml" xmlns:wp14="http://schemas.microsoft.com/office/word/2010/wordprocessingDrawing" xmlns:wp="http://schemas.openxmlformats.org/drawingml/2006/wordprocessingDrawing" xmlns:w10="urn:schemas-microsoft-com:office:word" xmlns:w="http://schemas.openxmlformats.org/wordprocessingml/2006/main" xmlns:w14="http://schemas.microsoft.com/office/word/2010/wordml" xmlns:w15="http://schemas.microsoft.com/office/word/2012/wordml" xmlns:w16cex="http://schemas.microsoft.com/office/word/2018/wordml/cex" xmlns:w16cid="http://schemas.microsoft.com/office/word/2016/wordml/cid" xmlns:w16="http://schemas.microsoft.com/office/word/2018/wordml" xmlns:w16sdtdh="http://schemas.microsoft.com/office/word/2020/wordml/sdtdatahash" xmlns:w16se="http://schemas.microsoft.com/office/word/2015/wordml/symex" xmlns:wpg="http://schemas.microsoft.com/office/word/2010/wordprocessingGroup" xmlns:wpi="http://schemas.microsoft.com/office/word/2010/wordprocessingInk" xmlns:wne="http://schemas.microsoft.com/office/word/2006/wordml" xmlns:wps="http://schemas.microsoft.com/office/word/2010/wordprocessingShape" mc:Ignorable="w14 w15 w16se w16cid w16 w16cex w16sdtdh wp14">
+<w:footnotes xmlns:wpc="http://schemas.microsoft.com/office/word/2010/wordprocessingCanvas" xmlns:cx="http://schemas.microsoft.com/office/drawing/2014/chartex" xmlns:cx1="http://schemas.microsoft.com/office/drawing/2015/9/8/chartex" xmlns:cx2="http://schemas.microsoft.com/office/drawing/2015/10/21/chartex" xmlns:cx3="http://schemas.microsoft.com/office/drawing/2016/5/9/chartex" xmlns:cx4="http://schemas.microsoft.com/office/drawing/2016/5/10/chartex" xmlns:cx5="http://schemas.microsoft.com/office/drawing/2016/5/11/chartex" xmlns:cx6="http://schemas.microsoft.com/office/drawing/2016/5/12/chartex" xmlns:cx7="http://schemas.microsoft.com/office/drawing/2016/5/13/chartex" xmlns:cx8="http://schemas.microsoft.com/office/drawing/2016/5/14/chartex" xmlns:mc="http://schemas.openxmlformats.org/markup-compatibility/2006" xmlns:aink="http://schemas.microsoft.com/office/drawing/2016/ink" xmlns:am3d="http://schemas.microsoft.com/office/drawing/2017/model3d" xmlns:o="urn:schemas-microsoft-com:office:office" xmlns:r="http://schemas.openxmlformats.org/officeDocument/2006/relationships" xmlns:m="http://schemas.openxmlformats.org/officeDocument/2006/math" xmlns:v="urn:schemas-microsoft-com:vml" xmlns:wp14="http://schemas.microsoft.com/office/word/2010/wordprocessingDrawing" xmlns:wp="http://schemas.openxmlformats.org/drawingml/2006/wordprocessingDrawing" xmlns:w10="urn:schemas-microsoft-com:office:word" xmlns:w="http://schemas.openxmlformats.org/wordprocessingml/2006/main" xmlns:w14="http://schemas.microsoft.com/office/word/2010/wordml" xmlns:w15="http://schemas.microsoft.com/office/word/2012/wordml" xmlns:w16cid="http://schemas.microsoft.com/office/word/2016/wordml/cid" xmlns:w16se="http://schemas.microsoft.com/office/word/2015/wordml/symex" xmlns:wpg="http://schemas.microsoft.com/office/word/2010/wordprocessingGroup" xmlns:wpi="http://schemas.microsoft.com/office/word/2010/wordprocessingInk" xmlns:wne="http://schemas.microsoft.com/office/word/2006/wordml" xmlns:wps="http://schemas.microsoft.com/office/word/2010/wordprocessingShape" mc:Ignorable="w14 w15 w16se w16cid wp14">
   <w:footnote w:type="separator" w:id="-1">
     <w:p>
       <w:r>
@@ -16046,7 +16016,7 @@
 </file>
 
 <file path=word/header1.xml><?xml version="1.0" encoding="utf-8"?>
-<w:hdr xmlns:wpc="http://schemas.microsoft.com/office/word/2010/wordprocessingCanvas" xmlns:cx="http://schemas.microsoft.com/office/drawing/2014/chartex" xmlns:cx1="http://schemas.microsoft.com/office/drawing/2015/9/8/chartex" xmlns:cx2="http://schemas.microsoft.com/office/drawing/2015/10/21/chartex" xmlns:cx3="http://schemas.microsoft.com/office/drawing/2016/5/9/chartex" xmlns:cx4="http://schemas.microsoft.com/office/drawing/2016/5/10/chartex" xmlns:cx5="http://schemas.microsoft.com/office/drawing/2016/5/11/chartex" xmlns:cx6="http://schemas.microsoft.com/office/drawing/2016/5/12/chartex" xmlns:cx7="http://schemas.microsoft.com/office/drawing/2016/5/13/chartex" xmlns:cx8="http://schemas.microsoft.com/office/drawing/2016/5/14/chartex" xmlns:mc="http://schemas.openxmlformats.org/markup-compatibility/2006" xmlns:aink="http://schemas.microsoft.com/office/drawing/2016/ink" xmlns:am3d="http://schemas.microsoft.com/office/drawing/2017/model3d" xmlns:o="urn:schemas-microsoft-com:office:office" xmlns:r="http://schemas.openxmlformats.org/officeDocument/2006/relationships" xmlns:m="http://schemas.openxmlformats.org/officeDocument/2006/math" xmlns:v="urn:schemas-microsoft-com:vml" xmlns:wp14="http://schemas.microsoft.com/office/word/2010/wordprocessingDrawing" xmlns:wp="http://schemas.openxmlformats.org/drawingml/2006/wordprocessingDrawing" xmlns:w10="urn:schemas-microsoft-com:office:word" xmlns:w="http://schemas.openxmlformats.org/wordprocessingml/2006/main" xmlns:w14="http://schemas.microsoft.com/office/word/2010/wordml" xmlns:w15="http://schemas.microsoft.com/office/word/2012/wordml" xmlns:w16cex="http://schemas.microsoft.com/office/word/2018/wordml/cex" xmlns:w16cid="http://schemas.microsoft.com/office/word/2016/wordml/cid" xmlns:w16="http://schemas.microsoft.com/office/word/2018/wordml" xmlns:w16sdtdh="http://schemas.microsoft.com/office/word/2020/wordml/sdtdatahash" xmlns:w16se="http://schemas.microsoft.com/office/word/2015/wordml/symex" xmlns:wpg="http://schemas.microsoft.com/office/word/2010/wordprocessingGroup" xmlns:wpi="http://schemas.microsoft.com/office/word/2010/wordprocessingInk" xmlns:wne="http://schemas.microsoft.com/office/word/2006/wordml" xmlns:wps="http://schemas.microsoft.com/office/word/2010/wordprocessingShape" mc:Ignorable="w14 w15 w16se w16cid w16 w16cex w16sdtdh wp14">
+<w:hdr xmlns:wpc="http://schemas.microsoft.com/office/word/2010/wordprocessingCanvas" xmlns:cx="http://schemas.microsoft.com/office/drawing/2014/chartex" xmlns:cx1="http://schemas.microsoft.com/office/drawing/2015/9/8/chartex" xmlns:cx2="http://schemas.microsoft.com/office/drawing/2015/10/21/chartex" xmlns:cx3="http://schemas.microsoft.com/office/drawing/2016/5/9/chartex" xmlns:cx4="http://schemas.microsoft.com/office/drawing/2016/5/10/chartex" xmlns:cx5="http://schemas.microsoft.com/office/drawing/2016/5/11/chartex" xmlns:cx6="http://schemas.microsoft.com/office/drawing/2016/5/12/chartex" xmlns:cx7="http://schemas.microsoft.com/office/drawing/2016/5/13/chartex" xmlns:cx8="http://schemas.microsoft.com/office/drawing/2016/5/14/chartex" xmlns:mc="http://schemas.openxmlformats.org/markup-compatibility/2006" xmlns:aink="http://schemas.microsoft.com/office/drawing/2016/ink" xmlns:am3d="http://schemas.microsoft.com/office/drawing/2017/model3d" xmlns:o="urn:schemas-microsoft-com:office:office" xmlns:r="http://schemas.openxmlformats.org/officeDocument/2006/relationships" xmlns:m="http://schemas.openxmlformats.org/officeDocument/2006/math" xmlns:v="urn:schemas-microsoft-com:vml" xmlns:wp14="http://schemas.microsoft.com/office/word/2010/wordprocessingDrawing" xmlns:wp="http://schemas.openxmlformats.org/drawingml/2006/wordprocessingDrawing" xmlns:w10="urn:schemas-microsoft-com:office:word" xmlns:w="http://schemas.openxmlformats.org/wordprocessingml/2006/main" xmlns:w14="http://schemas.microsoft.com/office/word/2010/wordml" xmlns:w15="http://schemas.microsoft.com/office/word/2012/wordml" xmlns:w16cid="http://schemas.microsoft.com/office/word/2016/wordml/cid" xmlns:w16se="http://schemas.microsoft.com/office/word/2015/wordml/symex" xmlns:wpg="http://schemas.microsoft.com/office/word/2010/wordprocessingGroup" xmlns:wpi="http://schemas.microsoft.com/office/word/2010/wordprocessingInk" xmlns:wne="http://schemas.microsoft.com/office/word/2006/wordml" xmlns:wps="http://schemas.microsoft.com/office/word/2010/wordprocessingShape" mc:Ignorable="w14 w15 w16se w16cid wp14">
   <w:p>
     <w:pPr>
       <w:pStyle w:val="Header"/>
@@ -16082,7 +16052,7 @@
 </file>
 
 <file path=word/numbering.xml><?xml version="1.0" encoding="utf-8"?>
-<w:numbering xmlns:wpc="http://schemas.microsoft.com/office/word/2010/wordprocessingCanvas" xmlns:cx="http://schemas.microsoft.com/office/drawing/2014/chartex" xmlns:cx1="http://schemas.microsoft.com/office/drawing/2015/9/8/chartex" xmlns:cx2="http://schemas.microsoft.com/office/drawing/2015/10/21/chartex" xmlns:cx3="http://schemas.microsoft.com/office/drawing/2016/5/9/chartex" xmlns:cx4="http://schemas.microsoft.com/office/drawing/2016/5/10/chartex" xmlns:cx5="http://schemas.microsoft.com/office/drawing/2016/5/11/chartex" xmlns:cx6="http://schemas.microsoft.com/office/drawing/2016/5/12/chartex" xmlns:cx7="http://schemas.microsoft.com/office/drawing/2016/5/13/chartex" xmlns:cx8="http://schemas.microsoft.com/office/drawing/2016/5/14/chartex" xmlns:mc="http://schemas.openxmlformats.org/markup-compatibility/2006" xmlns:aink="http://schemas.microsoft.com/office/drawing/2016/ink" xmlns:am3d="http://schemas.microsoft.com/office/drawing/2017/model3d" xmlns:o="urn:schemas-microsoft-com:office:office" xmlns:r="http://schemas.openxmlformats.org/officeDocument/2006/relationships" xmlns:m="http://schemas.openxmlformats.org/officeDocument/2006/math" xmlns:v="urn:schemas-microsoft-com:vml" xmlns:wp14="http://schemas.microsoft.com/office/word/2010/wordprocessingDrawing" xmlns:wp="http://schemas.openxmlformats.org/drawingml/2006/wordprocessingDrawing" xmlns:w10="urn:schemas-microsoft-com:office:word" xmlns:w="http://schemas.openxmlformats.org/wordprocessingml/2006/main" xmlns:w14="http://schemas.microsoft.com/office/word/2010/wordml" xmlns:w15="http://schemas.microsoft.com/office/word/2012/wordml" xmlns:w16cex="http://schemas.microsoft.com/office/word/2018/wordml/cex" xmlns:w16cid="http://schemas.microsoft.com/office/word/2016/wordml/cid" xmlns:w16="http://schemas.microsoft.com/office/word/2018/wordml" xmlns:w16sdtdh="http://schemas.microsoft.com/office/word/2020/wordml/sdtdatahash" xmlns:w16se="http://schemas.microsoft.com/office/word/2015/wordml/symex" xmlns:wpg="http://schemas.microsoft.com/office/word/2010/wordprocessingGroup" xmlns:wpi="http://schemas.microsoft.com/office/word/2010/wordprocessingInk" xmlns:wne="http://schemas.microsoft.com/office/word/2006/wordml" xmlns:wps="http://schemas.microsoft.com/office/word/2010/wordprocessingShape" mc:Ignorable="w14 w15 w16se w16cid w16 w16cex w16sdtdh wp14">
+<w:numbering xmlns:wpc="http://schemas.microsoft.com/office/word/2010/wordprocessingCanvas" xmlns:cx="http://schemas.microsoft.com/office/drawing/2014/chartex" xmlns:cx1="http://schemas.microsoft.com/office/drawing/2015/9/8/chartex" xmlns:cx2="http://schemas.microsoft.com/office/drawing/2015/10/21/chartex" xmlns:cx3="http://schemas.microsoft.com/office/drawing/2016/5/9/chartex" xmlns:cx4="http://schemas.microsoft.com/office/drawing/2016/5/10/chartex" xmlns:cx5="http://schemas.microsoft.com/office/drawing/2016/5/11/chartex" xmlns:cx6="http://schemas.microsoft.com/office/drawing/2016/5/12/chartex" xmlns:cx7="http://schemas.microsoft.com/office/drawing/2016/5/13/chartex" xmlns:cx8="http://schemas.microsoft.com/office/drawing/2016/5/14/chartex" xmlns:mc="http://schemas.openxmlformats.org/markup-compatibility/2006" xmlns:aink="http://schemas.microsoft.com/office/drawing/2016/ink" xmlns:am3d="http://schemas.microsoft.com/office/drawing/2017/model3d" xmlns:o="urn:schemas-microsoft-com:office:office" xmlns:r="http://schemas.openxmlformats.org/officeDocument/2006/relationships" xmlns:m="http://schemas.openxmlformats.org/officeDocument/2006/math" xmlns:v="urn:schemas-microsoft-com:vml" xmlns:wp14="http://schemas.microsoft.com/office/word/2010/wordprocessingDrawing" xmlns:wp="http://schemas.openxmlformats.org/drawingml/2006/wordprocessingDrawing" xmlns:w10="urn:schemas-microsoft-com:office:word" xmlns:w="http://schemas.openxmlformats.org/wordprocessingml/2006/main" xmlns:w14="http://schemas.microsoft.com/office/word/2010/wordml" xmlns:w15="http://schemas.microsoft.com/office/word/2012/wordml" xmlns:w16cid="http://schemas.microsoft.com/office/word/2016/wordml/cid" xmlns:w16se="http://schemas.microsoft.com/office/word/2015/wordml/symex" xmlns:wpg="http://schemas.microsoft.com/office/word/2010/wordprocessingGroup" xmlns:wpi="http://schemas.microsoft.com/office/word/2010/wordprocessingInk" xmlns:wne="http://schemas.microsoft.com/office/word/2006/wordml" xmlns:wps="http://schemas.microsoft.com/office/word/2010/wordprocessingShape" mc:Ignorable="w14 w15 w16se w16cid wp14">
   <w:abstractNum w:abstractNumId="0" w15:restartNumberingAfterBreak="0">
     <w:nsid w:val="074E6199"/>
     <w:multiLevelType w:val="hybridMultilevel"/>
@@ -17460,7 +17430,7 @@
 </file>
 
 <file path=word/styles.xml><?xml version="1.0" encoding="utf-8"?>
-<w:styles xmlns:mc="http://schemas.openxmlformats.org/markup-compatibility/2006" xmlns:r="http://schemas.openxmlformats.org/officeDocument/2006/relationships" xmlns:w="http://schemas.openxmlformats.org/wordprocessingml/2006/main" xmlns:w14="http://schemas.microsoft.com/office/word/2010/wordml" xmlns:w15="http://schemas.microsoft.com/office/word/2012/wordml" xmlns:w16cex="http://schemas.microsoft.com/office/word/2018/wordml/cex" xmlns:w16cid="http://schemas.microsoft.com/office/word/2016/wordml/cid" xmlns:w16="http://schemas.microsoft.com/office/word/2018/wordml" xmlns:w16sdtdh="http://schemas.microsoft.com/office/word/2020/wordml/sdtdatahash" xmlns:w16se="http://schemas.microsoft.com/office/word/2015/wordml/symex" mc:Ignorable="w14 w15 w16se w16cid w16 w16cex w16sdtdh">
+<w:styles xmlns:mc="http://schemas.openxmlformats.org/markup-compatibility/2006" xmlns:r="http://schemas.openxmlformats.org/officeDocument/2006/relationships" xmlns:w="http://schemas.openxmlformats.org/wordprocessingml/2006/main" xmlns:w14="http://schemas.microsoft.com/office/word/2010/wordml" xmlns:w15="http://schemas.microsoft.com/office/word/2012/wordml" xmlns:w16cid="http://schemas.microsoft.com/office/word/2016/wordml/cid" xmlns:w16se="http://schemas.microsoft.com/office/word/2015/wordml/symex" mc:Ignorable="w14 w15 w16se w16cid">
   <w:docDefaults>
     <w:rPrDefault>
       <w:rPr>
@@ -17472,7 +17442,7 @@
     </w:rPrDefault>
     <w:pPrDefault/>
   </w:docDefaults>
-  <w:latentStyles w:defLockedState="0" w:defUIPriority="99" w:defSemiHidden="0" w:defUnhideWhenUsed="0" w:defQFormat="0" w:count="376">
+  <w:latentStyles w:defLockedState="0" w:defUIPriority="99" w:defSemiHidden="0" w:defUnhideWhenUsed="0" w:defQFormat="0" w:count="375">
     <w:lsdException w:name="Normal" w:uiPriority="0" w:qFormat="1"/>
     <w:lsdException w:name="heading 1" w:uiPriority="9" w:qFormat="1"/>
     <w:lsdException w:name="heading 2" w:semiHidden="1" w:uiPriority="9" w:unhideWhenUsed="1" w:qFormat="1"/>
@@ -17848,7 +17818,6 @@
     <w:lsdException w:name="Smart Hyperlink" w:semiHidden="1" w:unhideWhenUsed="1"/>
     <w:lsdException w:name="Hashtag" w:semiHidden="1" w:unhideWhenUsed="1"/>
     <w:lsdException w:name="Unresolved Mention" w:semiHidden="1" w:unhideWhenUsed="1"/>
-    <w:lsdException w:name="Smart Link" w:semiHidden="1" w:unhideWhenUsed="1"/>
   </w:latentStyles>
   <w:style w:type="paragraph" w:default="1" w:styleId="Normal">
     <w:name w:val="Normal"/>

</xml_diff>

<commit_message>
Made minor formatting changes to biorxiv version
</commit_message>
<xml_diff>
--- a/Manuscripts/manuscript.bio.docx
+++ b/Manuscripts/manuscript.bio.docx
@@ -249,7 +249,19 @@
         <w:rPr>
           <w:rFonts w:ascii="Times New Roman" w:hAnsi="Times New Roman" w:cs="Times New Roman"/>
         </w:rPr>
-        <w:t>University of Michigan Medicine, Department of pediatrics, Division of, Diabetes, Endocrinology, and Metabolism, Ann Arbor MI, USA</w:t>
+        <w:t xml:space="preserve">University of Michigan Medicine, Department of </w:t>
+      </w:r>
+      <w:r>
+        <w:rPr>
+          <w:rFonts w:ascii="Times New Roman" w:hAnsi="Times New Roman" w:cs="Times New Roman"/>
+        </w:rPr>
+        <w:t>P</w:t>
+      </w:r>
+      <w:r>
+        <w:rPr>
+          <w:rFonts w:ascii="Times New Roman" w:hAnsi="Times New Roman" w:cs="Times New Roman"/>
+        </w:rPr>
+        <w:t>ediatrics, Division of, Diabetes, Endocrinology, and Metabolism, Ann Arbor MI, USA</w:t>
       </w:r>
     </w:p>
     <w:p>
@@ -426,10 +438,11 @@
       <w:r>
         <w:t>s</w:t>
       </w:r>
-      <w:bookmarkStart w:id="0" w:name="_GoBack"/>
-      <w:bookmarkEnd w:id="0"/>
       <w:r>
         <w:t xml:space="preserve"> of interest</w:t>
+      </w:r>
+      <w:r>
+        <w:t>.</w:t>
       </w:r>
     </w:p>
     <w:p>
@@ -996,7 +1009,31 @@
         <w:rPr>
           <w:rFonts w:ascii="Times New Roman" w:hAnsi="Times New Roman" w:cs="Times New Roman"/>
         </w:rPr>
-        <w:t>Time-restricted feeding (TRF), a method of intermittent fasting, aligns calori</w:t>
+        <w:t>Time-restricted feeding</w:t>
+      </w:r>
+      <w:r>
+        <w:rPr>
+          <w:rFonts w:ascii="Times New Roman" w:hAnsi="Times New Roman" w:cs="Times New Roman"/>
+        </w:rPr>
+        <w:t>/eating</w:t>
+      </w:r>
+      <w:r>
+        <w:rPr>
+          <w:rFonts w:ascii="Times New Roman" w:hAnsi="Times New Roman" w:cs="Times New Roman"/>
+        </w:rPr>
+        <w:t xml:space="preserve"> (TRF</w:t>
+      </w:r>
+      <w:r>
+        <w:rPr>
+          <w:rFonts w:ascii="Times New Roman" w:hAnsi="Times New Roman" w:cs="Times New Roman"/>
+        </w:rPr>
+        <w:t>/E</w:t>
+      </w:r>
+      <w:r>
+        <w:rPr>
+          <w:rFonts w:ascii="Times New Roman" w:hAnsi="Times New Roman" w:cs="Times New Roman"/>
+        </w:rPr>
+        <w:t>), a method of intermittent fasting, aligns calori</w:t>
       </w:r>
       <w:r>
         <w:rPr>
@@ -1303,14 +1340,12 @@
         </w:rPr>
         <w:t xml:space="preserve">A recent cross-sectional study about the attitudes toward </w:t>
       </w:r>
-      <w:proofErr w:type="spellStart"/>
-      <w:r>
-        <w:rPr>
-          <w:rFonts w:ascii="Times New Roman" w:hAnsi="Times New Roman" w:cs="Times New Roman"/>
-        </w:rPr>
-        <w:t>TREating</w:t>
-      </w:r>
-      <w:proofErr w:type="spellEnd"/>
+      <w:r>
+        <w:rPr>
+          <w:rFonts w:ascii="Times New Roman" w:hAnsi="Times New Roman" w:cs="Times New Roman"/>
+        </w:rPr>
+        <w:t>TRE</w:t>
+      </w:r>
       <w:r>
         <w:rPr>
           <w:rFonts w:ascii="Times New Roman" w:hAnsi="Times New Roman" w:cs="Times New Roman"/>
@@ -4783,22 +4818,22 @@
         <mc:AlternateContent>
           <mc:Choice Requires="wps">
             <w:drawing>
-              <wp:anchor distT="0" distB="0" distL="114300" distR="114300" simplePos="0" relativeHeight="251661312" behindDoc="1" locked="0" layoutInCell="1" allowOverlap="1" wp14:anchorId="1F8EC664" wp14:editId="79B52A47">
+              <wp:anchor distT="0" distB="0" distL="114300" distR="114300" simplePos="0" relativeHeight="251661312" behindDoc="1" locked="0" layoutInCell="1" allowOverlap="1" wp14:anchorId="1F8EC664" wp14:editId="6FD112B5">
                 <wp:simplePos x="0" y="0"/>
                 <wp:positionH relativeFrom="column">
-                  <wp:posOffset>-228854</wp:posOffset>
+                  <wp:posOffset>-73025</wp:posOffset>
                 </wp:positionH>
                 <wp:positionV relativeFrom="paragraph">
-                  <wp:posOffset>309245</wp:posOffset>
+                  <wp:posOffset>313055</wp:posOffset>
                 </wp:positionV>
-                <wp:extent cx="6391275" cy="5010785"/>
-                <wp:effectExtent l="0" t="0" r="9525" b="18415"/>
+                <wp:extent cx="5857240" cy="5101590"/>
+                <wp:effectExtent l="0" t="0" r="0" b="3810"/>
                 <wp:wrapTight wrapText="bothSides">
                   <wp:wrapPolygon edited="0">
                     <wp:start x="0" y="0"/>
-                    <wp:lineTo x="0" y="21625"/>
-                    <wp:lineTo x="21589" y="21625"/>
-                    <wp:lineTo x="21589" y="0"/>
+                    <wp:lineTo x="0" y="21562"/>
+                    <wp:lineTo x="21544" y="21562"/>
+                    <wp:lineTo x="21544" y="0"/>
                     <wp:lineTo x="0" y="0"/>
                   </wp:wrapPolygon>
                 </wp:wrapTight>
@@ -4811,7 +4846,7 @@
                       <wps:spPr>
                         <a:xfrm>
                           <a:off x="0" y="0"/>
-                          <a:ext cx="6391275" cy="5010785"/>
+                          <a:ext cx="5857240" cy="5101590"/>
                         </a:xfrm>
                         <a:prstGeom prst="rect">
                           <a:avLst/>
@@ -4820,9 +4855,7 @@
                           <a:schemeClr val="lt1"/>
                         </a:solidFill>
                         <a:ln w="6350">
-                          <a:solidFill>
-                            <a:prstClr val="black"/>
-                          </a:solidFill>
+                          <a:noFill/>
                         </a:ln>
                       </wps:spPr>
                       <wps:txbx>
@@ -4913,6 +4946,8 @@
                             <w:pPr>
                               <w:rPr>
                                 <w:rFonts w:ascii="Times New Roman" w:hAnsi="Times New Roman" w:cs="Times New Roman"/>
+                                <w:sz w:val="22"/>
+                                <w:szCs w:val="22"/>
                               </w:rPr>
                             </w:pPr>
                             <w:r>
@@ -4931,25 +4966,23 @@
                                 <w:sz w:val="22"/>
                                 <w:szCs w:val="22"/>
                               </w:rPr>
-                              <w:t xml:space="preserve"> Food availability and timing for dams during pregnancy. Food access began at ZT13 for early Time-Restricted Feeding dams (eTRF, light gray, n=8) and continued until ZT129, total of 6 hours. Food was available 24 hours a day for ad libitum dams</w:t>
-                            </w:r>
-                            <w:r>
-                              <w:rPr>
-                                <w:rFonts w:ascii="Times New Roman" w:hAnsi="Times New Roman" w:cs="Times New Roman"/>
-                              </w:rPr>
-                              <w:t xml:space="preserve"> (AL, dark gray, n=9). </w:t>
+                              <w:t xml:space="preserve"> Food availability and timing for dams during pregnancy. Food access began at ZT13 for early Time-Restricted Feeding dams (eTRF, light gray, n=8) and continued until ZT129, total of 6 hours. Food was available 24 hours a day for ad libitum dams (AL, dark gray, n=9). </w:t>
                             </w:r>
                             <w:r>
                               <w:rPr>
                                 <w:rFonts w:ascii="Times New Roman" w:hAnsi="Times New Roman" w:cs="Times New Roman"/>
                                 <w:b/>
                                 <w:bCs/>
+                                <w:sz w:val="22"/>
+                                <w:szCs w:val="22"/>
                               </w:rPr>
                               <w:t>B)</w:t>
                             </w:r>
                             <w:r>
                               <w:rPr>
                                 <w:rFonts w:ascii="Times New Roman" w:hAnsi="Times New Roman" w:cs="Times New Roman"/>
+                                <w:sz w:val="22"/>
+                                <w:szCs w:val="22"/>
                               </w:rPr>
                               <w:t xml:space="preserve"> Offspring experimental protocol. After birth, all dams had AL access to laboratory chow (NCD). Litters were reduced to 4 (2 males, 2 females when possible) on post-natal day (PND) 3. Offspring were weaned by maternal feeding regimen at PND 21 and maintained on AL NCD for 70 days. Weekly body composition and food intake measurements were taken throughout the experiment. At 70 days of age, insulin tolerance tests (ITT) and glucose tolerance tests (GTT) were conducted before switching all animals to a 45% high fat diet (HFD). Animals were on HFD for 10 weeks before repeating ITT and GTT, and an in vivo glucose stimulated insulin secretion test (GSIS). Animals were sacrificed after these tests. Abbreviations: zeitgeber time (ZT), ZT0 = lights on, ZT12 = lights off.</w:t>
                             </w:r>
@@ -4975,13 +5008,13 @@
               </wp:anchor>
             </w:drawing>
           </mc:Choice>
-          <mc:Fallback xmlns:w16sdtdh="http://schemas.microsoft.com/office/word/2020/wordml/sdtdatahash" xmlns:w16="http://schemas.microsoft.com/office/word/2018/wordml" xmlns:w16cex="http://schemas.microsoft.com/office/word/2018/wordml/cex">
+          <mc:Fallback>
             <w:pict>
               <v:shapetype w14:anchorId="1F8EC664" id="_x0000_t202" coordsize="21600,21600" o:spt="202" path="m,l,21600r21600,l21600,xe">
                 <v:stroke joinstyle="miter"/>
                 <v:path gradientshapeok="t" o:connecttype="rect"/>
               </v:shapetype>
-              <v:shape id="Text Box 3" o:spid="_x0000_s1026" type="#_x0000_t202" style="position:absolute;margin-left:-18pt;margin-top:24.35pt;width:503.25pt;height:394.55pt;z-index:-251655168;visibility:visible;mso-wrap-style:square;mso-width-percent:0;mso-height-percent:0;mso-wrap-distance-left:9pt;mso-wrap-distance-top:0;mso-wrap-distance-right:9pt;mso-wrap-distance-bottom:0;mso-position-horizontal:absolute;mso-position-horizontal-relative:text;mso-position-vertical:absolute;mso-position-vertical-relative:text;mso-width-percent:0;mso-height-percent:0;mso-width-relative:margin;mso-height-relative:margin;v-text-anchor:top" o:gfxdata="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" fillcolor="white [3201]" strokeweight=".5pt">
+              <v:shape id="Text Box 3" o:spid="_x0000_s1026" type="#_x0000_t202" style="position:absolute;margin-left:-5.75pt;margin-top:24.65pt;width:461.2pt;height:401.7pt;z-index:-251655168;visibility:visible;mso-wrap-style:square;mso-width-percent:0;mso-height-percent:0;mso-wrap-distance-left:9pt;mso-wrap-distance-top:0;mso-wrap-distance-right:9pt;mso-wrap-distance-bottom:0;mso-position-horizontal:absolute;mso-position-horizontal-relative:text;mso-position-vertical:absolute;mso-position-vertical-relative:text;mso-width-percent:0;mso-height-percent:0;mso-width-relative:margin;mso-height-relative:margin;v-text-anchor:top" o:gfxdata="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" fillcolor="white [3201]" stroked="f" strokeweight=".5pt">
                 <v:textbox>
                   <w:txbxContent>
                     <w:p>
@@ -5008,7 +5041,7 @@
                                     <pic:cNvPicPr/>
                                   </pic:nvPicPr>
                                   <pic:blipFill>
-                                    <a:blip r:embed="rId9">
+                                    <a:blip r:embed="rId8">
                                       <a:extLst>
                                         <a:ext uri="{28A0092B-C50C-407E-A947-70E740481C1C}">
                                           <a14:useLocalDpi xmlns:a14="http://schemas.microsoft.com/office/drawing/2010/main" val="0"/>
@@ -5070,6 +5103,8 @@
                       <w:pPr>
                         <w:rPr>
                           <w:rFonts w:ascii="Times New Roman" w:hAnsi="Times New Roman" w:cs="Times New Roman"/>
+                          <w:sz w:val="22"/>
+                          <w:szCs w:val="22"/>
                         </w:rPr>
                       </w:pPr>
                       <w:r>
@@ -5088,25 +5123,23 @@
                           <w:sz w:val="22"/>
                           <w:szCs w:val="22"/>
                         </w:rPr>
-                        <w:t xml:space="preserve"> Food availability and timing for dams during pregnancy. Food access began at ZT13 for early Time-Restricted Feeding dams (eTRF, light gray, n=8) and continued until ZT129, total of 6 hours. Food was available 24 hours a day for ad libitum dams</w:t>
-                      </w:r>
-                      <w:r>
-                        <w:rPr>
-                          <w:rFonts w:ascii="Times New Roman" w:hAnsi="Times New Roman" w:cs="Times New Roman"/>
-                        </w:rPr>
-                        <w:t xml:space="preserve"> (AL, dark gray, n=9). </w:t>
+                        <w:t xml:space="preserve"> Food availability and timing for dams during pregnancy. Food access began at ZT13 for early Time-Restricted Feeding dams (eTRF, light gray, n=8) and continued until ZT129, total of 6 hours. Food was available 24 hours a day for ad libitum dams (AL, dark gray, n=9). </w:t>
                       </w:r>
                       <w:r>
                         <w:rPr>
                           <w:rFonts w:ascii="Times New Roman" w:hAnsi="Times New Roman" w:cs="Times New Roman"/>
                           <w:b/>
                           <w:bCs/>
+                          <w:sz w:val="22"/>
+                          <w:szCs w:val="22"/>
                         </w:rPr>
                         <w:t>B)</w:t>
                       </w:r>
                       <w:r>
                         <w:rPr>
                           <w:rFonts w:ascii="Times New Roman" w:hAnsi="Times New Roman" w:cs="Times New Roman"/>
+                          <w:sz w:val="22"/>
+                          <w:szCs w:val="22"/>
                         </w:rPr>
                         <w:t xml:space="preserve"> Offspring experimental protocol. After birth, all dams had AL access to laboratory chow (NCD). Litters were reduced to 4 (2 males, 2 females when possible) on post-natal day (PND) 3. Offspring were weaned by maternal feeding regimen at PND 21 and maintained on AL NCD for 70 days. Weekly body composition and food intake measurements were taken throughout the experiment. At 70 days of age, insulin tolerance tests (ITT) and glucose tolerance tests (GTT) were conducted before switching all animals to a 45% high fat diet (HFD). Animals were on HFD for 10 weeks before repeating ITT and GTT, and an in vivo glucose stimulated insulin secretion test (GSIS). Animals were sacrificed after these tests. Abbreviations: zeitgeber time (ZT), ZT0 = lights on, ZT12 = lights off.</w:t>
                       </w:r>
@@ -6953,8 +6986,8 @@
                                 <w:noProof/>
                               </w:rPr>
                               <w:drawing>
-                                <wp:inline distT="0" distB="0" distL="0" distR="0" wp14:anchorId="3A4A5291" wp14:editId="504E54A0">
-                                  <wp:extent cx="6875849" cy="5386812"/>
+                                <wp:inline distT="0" distB="0" distL="0" distR="0" wp14:anchorId="3A4A5291" wp14:editId="69A9DA1A">
+                                  <wp:extent cx="6875713" cy="5074977"/>
                                   <wp:effectExtent l="0" t="0" r="0" b="0"/>
                                   <wp:docPr id="2" name="Picture 2"/>
                                   <wp:cNvGraphicFramePr>
@@ -6967,26 +7000,33 @@
                                           <pic:cNvPr id="2" name="Picture 2"/>
                                           <pic:cNvPicPr/>
                                         </pic:nvPicPr>
-                                        <pic:blipFill>
-                                          <a:blip r:embed="rId10">
+                                        <pic:blipFill rotWithShape="1">
+                                          <a:blip r:embed="rId9">
                                             <a:extLst>
                                               <a:ext uri="{28A0092B-C50C-407E-A947-70E740481C1C}">
                                                 <a14:useLocalDpi xmlns:a14="http://schemas.microsoft.com/office/drawing/2010/main" val="0"/>
                                               </a:ext>
                                             </a:extLst>
                                           </a:blip>
-                                          <a:stretch>
-                                            <a:fillRect/>
-                                          </a:stretch>
+                                          <a:srcRect t="5787"/>
+                                          <a:stretch/>
                                         </pic:blipFill>
-                                        <pic:spPr>
+                                        <pic:spPr bwMode="auto">
                                           <a:xfrm>
                                             <a:off x="0" y="0"/>
-                                            <a:ext cx="6902402" cy="5407614"/>
+                                            <a:ext cx="6902402" cy="5094676"/>
                                           </a:xfrm>
                                           <a:prstGeom prst="rect">
                                             <a:avLst/>
                                           </a:prstGeom>
+                                          <a:ln>
+                                            <a:noFill/>
+                                          </a:ln>
+                                          <a:extLst>
+                                            <a:ext uri="{53640926-AAD7-44D8-BBD7-CCE9431645EC}">
+                                              <a14:shadowObscured xmlns:a14="http://schemas.microsoft.com/office/drawing/2010/main"/>
+                                            </a:ext>
+                                          </a:extLst>
                                         </pic:spPr>
                                       </pic:pic>
                                     </a:graphicData>
@@ -7076,7 +7116,17 @@
                                 <w:sz w:val="22"/>
                                 <w:szCs w:val="22"/>
                               </w:rPr>
-                              <w:t xml:space="preserve"> Lean mass in grams from PND21-PND70 in males and females, averaged by age, maternal feeding regimen, and sex. </w:t>
+                              <w:t xml:space="preserve"> Lean mass in grams from PND21-PND70 in males and females, averaged by ag</w:t>
+                            </w:r>
+                            <w:bookmarkStart w:id="0" w:name="_GoBack"/>
+                            <w:bookmarkEnd w:id="0"/>
+                            <w:r>
+                              <w:rPr>
+                                <w:rFonts w:ascii="Times New Roman" w:hAnsi="Times New Roman" w:cs="Times New Roman"/>
+                                <w:sz w:val="22"/>
+                                <w:szCs w:val="22"/>
+                              </w:rPr>
+                              <w:t xml:space="preserve">e, maternal feeding regimen, and sex. </w:t>
                             </w:r>
                             <w:r>
                               <w:rPr>
@@ -7130,15 +7180,7 @@
                                 <w:sz w:val="22"/>
                                 <w:szCs w:val="22"/>
                               </w:rPr>
-                              <w:t xml:space="preserve"> Area under the curve (AUC) for ITT, averaged by maternal feeding regimen, and sex. * </w:t>
-                            </w:r>
-                            <w:r>
-                              <w:rPr>
-                                <w:rFonts w:ascii="Times New Roman" w:hAnsi="Times New Roman" w:cs="Times New Roman"/>
-                                <w:sz w:val="22"/>
-                                <w:szCs w:val="22"/>
-                              </w:rPr>
-                              <w:t xml:space="preserve">indicates p-value &lt;0.05 for effect of diet in males. </w:t>
+                              <w:t xml:space="preserve"> Area under the curve (AUC) for ITT, averaged by maternal feeding regimen, and sex. * indicates p-value &lt;0.05 for effect of diet in males. </w:t>
                             </w:r>
                             <w:r>
                               <w:rPr>
@@ -7241,9 +7283,9 @@
               </wp:anchor>
             </w:drawing>
           </mc:Choice>
-          <mc:Fallback xmlns:w16sdtdh="http://schemas.microsoft.com/office/word/2020/wordml/sdtdatahash" xmlns:w16="http://schemas.microsoft.com/office/word/2018/wordml" xmlns:w16cex="http://schemas.microsoft.com/office/word/2018/wordml/cex">
+          <mc:Fallback>
             <w:pict>
-              <v:shape w14:anchorId="7B519CF2" id="Text Box 1" o:spid="_x0000_s1027" type="#_x0000_t202" style="position:absolute;left:0;text-align:left;margin-left:-46.1pt;margin-top:10.1pt;width:560.85pt;height:595.95pt;z-index:-251648000;visibility:visible;mso-wrap-style:square;mso-width-percent:0;mso-height-percent:0;mso-wrap-distance-left:9pt;mso-wrap-distance-top:0;mso-wrap-distance-right:9pt;mso-wrap-distance-bottom:0;mso-position-horizontal:absolute;mso-position-horizontal-relative:text;mso-position-vertical:absolute;mso-position-vertical-relative:text;mso-width-percent:0;mso-height-percent:0;mso-width-relative:margin;mso-height-relative:margin;v-text-anchor:top" o:gfxdata="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" fillcolor="white [3201]" strokeweight=".5pt">
+              <v:shape w14:anchorId="7B519CF2" id="Text Box 1" o:spid="_x0000_s1027" type="#_x0000_t202" style="position:absolute;left:0;text-align:left;margin-left:-46.1pt;margin-top:10.1pt;width:560.85pt;height:595.95pt;z-index:-251648000;visibility:visible;mso-wrap-style:square;mso-width-percent:0;mso-height-percent:0;mso-wrap-distance-left:9pt;mso-wrap-distance-top:0;mso-wrap-distance-right:9pt;mso-wrap-distance-bottom:0;mso-position-horizontal:absolute;mso-position-horizontal-relative:text;mso-position-vertical:absolute;mso-position-vertical-relative:text;mso-width-percent:0;mso-height-percent:0;mso-width-relative:margin;mso-height-relative:margin;v-text-anchor:top" o:gfxdata="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" fillcolor="white [3201]" strokeweight=".5pt">
                 <v:textbox>
                   <w:txbxContent>
                     <w:p>
@@ -7252,8 +7294,8 @@
                           <w:noProof/>
                         </w:rPr>
                         <w:drawing>
-                          <wp:inline distT="0" distB="0" distL="0" distR="0" wp14:anchorId="3A4A5291" wp14:editId="504E54A0">
-                            <wp:extent cx="6875849" cy="5386812"/>
+                          <wp:inline distT="0" distB="0" distL="0" distR="0" wp14:anchorId="3A4A5291" wp14:editId="69A9DA1A">
+                            <wp:extent cx="6875713" cy="5074977"/>
                             <wp:effectExtent l="0" t="0" r="0" b="0"/>
                             <wp:docPr id="2" name="Picture 2"/>
                             <wp:cNvGraphicFramePr>
@@ -7266,26 +7308,33 @@
                                     <pic:cNvPr id="2" name="Picture 2"/>
                                     <pic:cNvPicPr/>
                                   </pic:nvPicPr>
-                                  <pic:blipFill>
-                                    <a:blip r:embed="rId11">
+                                  <pic:blipFill rotWithShape="1">
+                                    <a:blip r:embed="rId9">
                                       <a:extLst>
                                         <a:ext uri="{28A0092B-C50C-407E-A947-70E740481C1C}">
                                           <a14:useLocalDpi xmlns:a14="http://schemas.microsoft.com/office/drawing/2010/main" val="0"/>
                                         </a:ext>
                                       </a:extLst>
                                     </a:blip>
-                                    <a:stretch>
-                                      <a:fillRect/>
-                                    </a:stretch>
+                                    <a:srcRect t="5787"/>
+                                    <a:stretch/>
                                   </pic:blipFill>
-                                  <pic:spPr>
+                                  <pic:spPr bwMode="auto">
                                     <a:xfrm>
                                       <a:off x="0" y="0"/>
-                                      <a:ext cx="6902402" cy="5407614"/>
+                                      <a:ext cx="6902402" cy="5094676"/>
                                     </a:xfrm>
                                     <a:prstGeom prst="rect">
                                       <a:avLst/>
                                     </a:prstGeom>
+                                    <a:ln>
+                                      <a:noFill/>
+                                    </a:ln>
+                                    <a:extLst>
+                                      <a:ext uri="{53640926-AAD7-44D8-BBD7-CCE9431645EC}">
+                                        <a14:shadowObscured xmlns:a14="http://schemas.microsoft.com/office/drawing/2010/main"/>
+                                      </a:ext>
+                                    </a:extLst>
                                   </pic:spPr>
                                 </pic:pic>
                               </a:graphicData>
@@ -7375,7 +7424,17 @@
                           <w:sz w:val="22"/>
                           <w:szCs w:val="22"/>
                         </w:rPr>
-                        <w:t xml:space="preserve"> Lean mass in grams from PND21-PND70 in males and females, averaged by age, maternal feeding regimen, and sex. </w:t>
+                        <w:t xml:space="preserve"> Lean mass in grams from PND21-PND70 in males and females, averaged by ag</w:t>
+                      </w:r>
+                      <w:bookmarkStart w:id="1" w:name="_GoBack"/>
+                      <w:bookmarkEnd w:id="1"/>
+                      <w:r>
+                        <w:rPr>
+                          <w:rFonts w:ascii="Times New Roman" w:hAnsi="Times New Roman" w:cs="Times New Roman"/>
+                          <w:sz w:val="22"/>
+                          <w:szCs w:val="22"/>
+                        </w:rPr>
+                        <w:t xml:space="preserve">e, maternal feeding regimen, and sex. </w:t>
                       </w:r>
                       <w:r>
                         <w:rPr>
@@ -7429,25 +7488,7 @@
                           <w:sz w:val="22"/>
                           <w:szCs w:val="22"/>
                         </w:rPr>
-                        <w:t xml:space="preserve"> Area under the curve (AUC) for ITT, averaged by maternal feeding regimen, and sex. * </w:t>
-                      </w:r>
-                      <w:proofErr w:type="gramStart"/>
-                      <w:r>
-                        <w:rPr>
-                          <w:rFonts w:ascii="Times New Roman" w:hAnsi="Times New Roman" w:cs="Times New Roman"/>
-                          <w:sz w:val="22"/>
-                          <w:szCs w:val="22"/>
-                        </w:rPr>
-                        <w:t>indicates</w:t>
-                      </w:r>
-                      <w:proofErr w:type="gramEnd"/>
-                      <w:r>
-                        <w:rPr>
-                          <w:rFonts w:ascii="Times New Roman" w:hAnsi="Times New Roman" w:cs="Times New Roman"/>
-                          <w:sz w:val="22"/>
-                          <w:szCs w:val="22"/>
-                        </w:rPr>
-                        <w:t xml:space="preserve"> p-value &lt;0.05 for effect of diet in males. </w:t>
+                        <w:t xml:space="preserve"> Area under the curve (AUC) for ITT, averaged by maternal feeding regimen, and sex. * indicates p-value &lt;0.05 for effect of diet in males. </w:t>
                       </w:r>
                       <w:r>
                         <w:rPr>
@@ -7501,25 +7542,7 @@
                           <w:sz w:val="22"/>
                           <w:szCs w:val="22"/>
                         </w:rPr>
-                        <w:t xml:space="preserve">AUC for GTT, averaged by maternal feeding regimen, and sex. * </w:t>
-                      </w:r>
-                      <w:proofErr w:type="gramStart"/>
-                      <w:r>
-                        <w:rPr>
-                          <w:rFonts w:ascii="Times New Roman" w:hAnsi="Times New Roman" w:cs="Times New Roman"/>
-                          <w:sz w:val="22"/>
-                          <w:szCs w:val="22"/>
-                        </w:rPr>
-                        <w:t>indicates</w:t>
-                      </w:r>
-                      <w:proofErr w:type="gramEnd"/>
-                      <w:r>
-                        <w:rPr>
-                          <w:rFonts w:ascii="Times New Roman" w:hAnsi="Times New Roman" w:cs="Times New Roman"/>
-                          <w:sz w:val="22"/>
-                          <w:szCs w:val="22"/>
-                        </w:rPr>
-                        <w:t xml:space="preserve"> p-value &lt;0.05 for effect of diet in males.</w:t>
+                        <w:t>AUC for GTT, averaged by maternal feeding regimen, and sex. * indicates p-value &lt;0.05 for effect of diet in males.</w:t>
                       </w:r>
                       <w:r>
                         <w:rPr>
@@ -10153,7 +10176,7 @@
                                           <pic:cNvPicPr/>
                                         </pic:nvPicPr>
                                         <pic:blipFill>
-                                          <a:blip r:embed="rId12">
+                                          <a:blip r:embed="rId10">
                                             <a:extLst>
                                               <a:ext uri="{28A0092B-C50C-407E-A947-70E740481C1C}">
                                                 <a14:useLocalDpi xmlns:a14="http://schemas.microsoft.com/office/drawing/2010/main" val="0"/>
@@ -10350,15 +10373,7 @@
                                 <w:sz w:val="22"/>
                                 <w:szCs w:val="22"/>
                               </w:rPr>
-                              <w:t xml:space="preserve"> Area under the curve (AUC) for insulin tolerance test, averaged by maternal feeding regimen, and sex. * </w:t>
-                            </w:r>
-                            <w:r>
-                              <w:rPr>
-                                <w:rFonts w:ascii="Times New Roman" w:hAnsi="Times New Roman" w:cs="Times New Roman"/>
-                                <w:sz w:val="22"/>
-                                <w:szCs w:val="22"/>
-                              </w:rPr>
-                              <w:t xml:space="preserve">indicates, p-value &lt;0.05 for diet in males. </w:t>
+                              <w:t xml:space="preserve"> Area under the curve (AUC) for insulin tolerance test, averaged by maternal feeding regimen, and sex. * indicates, p-value &lt;0.05 for diet in males. </w:t>
                             </w:r>
                             <w:r>
                               <w:rPr>
@@ -10479,7 +10494,7 @@
                                     <pic:cNvPicPr/>
                                   </pic:nvPicPr>
                                   <pic:blipFill>
-                                    <a:blip r:embed="rId13">
+                                    <a:blip r:embed="rId11">
                                       <a:extLst>
                                         <a:ext uri="{28A0092B-C50C-407E-A947-70E740481C1C}">
                                           <a14:useLocalDpi xmlns:a14="http://schemas.microsoft.com/office/drawing/2010/main" val="0"/>
@@ -15499,7 +15514,7 @@
                                           <pic:cNvPicPr/>
                                         </pic:nvPicPr>
                                         <pic:blipFill>
-                                          <a:blip r:embed="rId14">
+                                          <a:blip r:embed="rId12">
                                             <a:extLst>
                                               <a:ext uri="{28A0092B-C50C-407E-A947-70E740481C1C}">
                                                 <a14:useLocalDpi xmlns:a14="http://schemas.microsoft.com/office/drawing/2010/main" val="0"/>
@@ -15575,6 +15590,7 @@
                               </w:rPr>
                               <w:t>Feeding efficiency (%) in males and females, calculated based on food intake and body composition changes during the NCD period (before PND 70). (</w:t>
                             </w:r>
+                            <w:proofErr w:type="spellStart"/>
                             <w:r>
                               <w:rPr>
                                 <w:rFonts w:ascii="Times New Roman" w:hAnsi="Times New Roman" w:cs="Times New Roman"/>
@@ -15592,13 +15608,23 @@
                               </w:rPr>
                               <w:t>sex</w:t>
                             </w:r>
+                            <w:proofErr w:type="spellEnd"/>
                             <w:r>
                               <w:rPr>
                                 <w:rFonts w:ascii="Times New Roman" w:hAnsi="Times New Roman" w:cs="Times New Roman"/>
                                 <w:sz w:val="22"/>
                                 <w:szCs w:val="22"/>
                               </w:rPr>
-                              <w:t>&lt;0.001, p</w:t>
+                              <w:t xml:space="preserve">&lt;0.001, </w:t>
+                            </w:r>
+                            <w:proofErr w:type="spellStart"/>
+                            <w:r>
+                              <w:rPr>
+                                <w:rFonts w:ascii="Times New Roman" w:hAnsi="Times New Roman" w:cs="Times New Roman"/>
+                                <w:sz w:val="22"/>
+                                <w:szCs w:val="22"/>
+                              </w:rPr>
+                              <w:t>p</w:t>
                             </w:r>
                             <w:r>
                               <w:rPr>
@@ -15609,6 +15635,7 @@
                               </w:rPr>
                               <w:t>diet</w:t>
                             </w:r>
+                            <w:proofErr w:type="spellEnd"/>
                             <w:r>
                               <w:rPr>
                                 <w:rFonts w:ascii="Times New Roman" w:hAnsi="Times New Roman" w:cs="Times New Roman"/>
@@ -15633,7 +15660,16 @@
                                 <w:sz w:val="22"/>
                                 <w:szCs w:val="22"/>
                               </w:rPr>
-                              <w:t xml:space="preserve"> Feeding efficiency in males and females during the HFD period (after PND 70). (p</w:t>
+                              <w:t xml:space="preserve"> Feeding efficiency in males and females during the HFD period (after PND 70). (</w:t>
+                            </w:r>
+                            <w:proofErr w:type="spellStart"/>
+                            <w:r>
+                              <w:rPr>
+                                <w:rFonts w:ascii="Times New Roman" w:hAnsi="Times New Roman" w:cs="Times New Roman"/>
+                                <w:sz w:val="22"/>
+                                <w:szCs w:val="22"/>
+                              </w:rPr>
+                              <w:t>p</w:t>
                             </w:r>
                             <w:r>
                               <w:rPr>
@@ -15644,13 +15680,23 @@
                               </w:rPr>
                               <w:t>sex</w:t>
                             </w:r>
+                            <w:proofErr w:type="spellEnd"/>
                             <w:r>
                               <w:rPr>
                                 <w:rFonts w:ascii="Times New Roman" w:hAnsi="Times New Roman" w:cs="Times New Roman"/>
                                 <w:sz w:val="22"/>
                                 <w:szCs w:val="22"/>
                               </w:rPr>
-                              <w:t xml:space="preserve"> = 0.00023, p</w:t>
+                              <w:t xml:space="preserve"> = 0.00023, </w:t>
+                            </w:r>
+                            <w:proofErr w:type="spellStart"/>
+                            <w:r>
+                              <w:rPr>
+                                <w:rFonts w:ascii="Times New Roman" w:hAnsi="Times New Roman" w:cs="Times New Roman"/>
+                                <w:sz w:val="22"/>
+                                <w:szCs w:val="22"/>
+                              </w:rPr>
+                              <w:t>p</w:t>
                             </w:r>
                             <w:r>
                               <w:rPr>
@@ -15661,6 +15707,7 @@
                               </w:rPr>
                               <w:t>diet</w:t>
                             </w:r>
+                            <w:proofErr w:type="spellEnd"/>
                             <w:r>
                               <w:rPr>
                                 <w:rFonts w:ascii="Times New Roman" w:hAnsi="Times New Roman" w:cs="Times New Roman"/>
@@ -15717,7 +15764,7 @@
                                     <pic:cNvPicPr/>
                                   </pic:nvPicPr>
                                   <pic:blipFill>
-                                    <a:blip r:embed="rId15">
+                                    <a:blip r:embed="rId13">
                                       <a:extLst>
                                         <a:ext uri="{28A0092B-C50C-407E-A947-70E740481C1C}">
                                           <a14:useLocalDpi xmlns:a14="http://schemas.microsoft.com/office/drawing/2010/main" val="0"/>
@@ -15966,7 +16013,7 @@
       </w:pPr>
     </w:p>
     <w:sectPr>
-      <w:headerReference w:type="default" r:id="rId16"/>
+      <w:headerReference w:type="default" r:id="rId14"/>
       <w:pgSz w:w="12240" w:h="15840"/>
       <w:pgMar w:top="1440" w:right="1440" w:bottom="1440" w:left="1440" w:header="720" w:footer="720" w:gutter="0"/>
       <w:cols w:space="720"/>
@@ -16024,23 +16071,37 @@
         <w:rFonts w:ascii="Times New Roman" w:hAnsi="Times New Roman" w:cs="Times New Roman"/>
       </w:rPr>
     </w:pPr>
+    <w:proofErr w:type="spellStart"/>
     <w:r>
       <w:rPr>
         <w:rFonts w:ascii="Times New Roman" w:hAnsi="Times New Roman" w:cs="Times New Roman"/>
       </w:rPr>
-      <w:t xml:space="preserve">Gestational </w:t>
+      <w:t>eTRF</w:t>
+    </w:r>
+    <w:proofErr w:type="spellEnd"/>
+    <w:r>
+      <w:rPr>
+        <w:rFonts w:ascii="Times New Roman" w:hAnsi="Times New Roman" w:cs="Times New Roman"/>
+      </w:rPr>
+      <w:t xml:space="preserve"> </w:t>
     </w:r>
     <w:r>
       <w:rPr>
         <w:rFonts w:ascii="Times New Roman" w:hAnsi="Times New Roman" w:cs="Times New Roman"/>
       </w:rPr>
-      <w:t xml:space="preserve">eTRF </w:t>
+      <w:t xml:space="preserve">leads to </w:t>
     </w:r>
     <w:r>
       <w:rPr>
         <w:rFonts w:ascii="Times New Roman" w:hAnsi="Times New Roman" w:cs="Times New Roman"/>
       </w:rPr>
-      <w:t>leads to glucose intolerance</w:t>
+      <w:t xml:space="preserve">offspring </w:t>
+    </w:r>
+    <w:r>
+      <w:rPr>
+        <w:rFonts w:ascii="Times New Roman" w:hAnsi="Times New Roman" w:cs="Times New Roman"/>
+      </w:rPr>
+      <w:t>glucose intolerance</w:t>
     </w:r>
   </w:p>
   <w:p>

</xml_diff>

<commit_message>
Made minor edits to cover page for biorxiv submission
</commit_message>
<xml_diff>
--- a/Manuscripts/manuscript.bio.docx
+++ b/Manuscripts/manuscript.bio.docx
@@ -1,6 +1,6 @@
 
 <file path=word/document.xml><?xml version="1.0" encoding="utf-8"?>
-<w:document xmlns:wpc="http://schemas.microsoft.com/office/word/2010/wordprocessingCanvas" xmlns:cx="http://schemas.microsoft.com/office/drawing/2014/chartex" xmlns:cx1="http://schemas.microsoft.com/office/drawing/2015/9/8/chartex" xmlns:cx2="http://schemas.microsoft.com/office/drawing/2015/10/21/chartex" xmlns:cx3="http://schemas.microsoft.com/office/drawing/2016/5/9/chartex" xmlns:cx4="http://schemas.microsoft.com/office/drawing/2016/5/10/chartex" xmlns:cx5="http://schemas.microsoft.com/office/drawing/2016/5/11/chartex" xmlns:cx6="http://schemas.microsoft.com/office/drawing/2016/5/12/chartex" xmlns:cx7="http://schemas.microsoft.com/office/drawing/2016/5/13/chartex" xmlns:cx8="http://schemas.microsoft.com/office/drawing/2016/5/14/chartex" xmlns:mc="http://schemas.openxmlformats.org/markup-compatibility/2006" xmlns:aink="http://schemas.microsoft.com/office/drawing/2016/ink" xmlns:am3d="http://schemas.microsoft.com/office/drawing/2017/model3d" xmlns:o="urn:schemas-microsoft-com:office:office" xmlns:oel="http://schemas.microsoft.com/office/2019/extlst" xmlns:r="http://schemas.openxmlformats.org/officeDocument/2006/relationships" xmlns:m="http://schemas.openxmlformats.org/officeDocument/2006/math" xmlns:v="urn:schemas-microsoft-com:vml" xmlns:wp14="http://schemas.microsoft.com/office/word/2010/wordprocessingDrawing" xmlns:wp="http://schemas.openxmlformats.org/drawingml/2006/wordprocessingDrawing" xmlns:w10="urn:schemas-microsoft-com:office:word" xmlns:w="http://schemas.openxmlformats.org/wordprocessingml/2006/main" xmlns:w14="http://schemas.microsoft.com/office/word/2010/wordml" xmlns:w15="http://schemas.microsoft.com/office/word/2012/wordml" xmlns:w16cex="http://schemas.microsoft.com/office/word/2018/wordml/cex" xmlns:w16cid="http://schemas.microsoft.com/office/word/2016/wordml/cid" xmlns:w16="http://schemas.microsoft.com/office/word/2018/wordml" xmlns:w16sdtdh="http://schemas.microsoft.com/office/word/2020/wordml/sdtdatahash" xmlns:w16se="http://schemas.microsoft.com/office/word/2015/wordml/symex" xmlns:wpg="http://schemas.microsoft.com/office/word/2010/wordprocessingGroup" xmlns:wpi="http://schemas.microsoft.com/office/word/2010/wordprocessingInk" xmlns:wne="http://schemas.microsoft.com/office/word/2006/wordml" xmlns:wps="http://schemas.microsoft.com/office/word/2010/wordprocessingShape" mc:Ignorable="w14 w15 w16se w16cid w16 w16cex w16sdtdh wp14">
+<w:document xmlns:wpc="http://schemas.microsoft.com/office/word/2010/wordprocessingCanvas" xmlns:cx="http://schemas.microsoft.com/office/drawing/2014/chartex" xmlns:cx1="http://schemas.microsoft.com/office/drawing/2015/9/8/chartex" xmlns:cx2="http://schemas.microsoft.com/office/drawing/2015/10/21/chartex" xmlns:cx3="http://schemas.microsoft.com/office/drawing/2016/5/9/chartex" xmlns:cx4="http://schemas.microsoft.com/office/drawing/2016/5/10/chartex" xmlns:cx5="http://schemas.microsoft.com/office/drawing/2016/5/11/chartex" xmlns:cx6="http://schemas.microsoft.com/office/drawing/2016/5/12/chartex" xmlns:cx7="http://schemas.microsoft.com/office/drawing/2016/5/13/chartex" xmlns:cx8="http://schemas.microsoft.com/office/drawing/2016/5/14/chartex" xmlns:mc="http://schemas.openxmlformats.org/markup-compatibility/2006" xmlns:aink="http://schemas.microsoft.com/office/drawing/2016/ink" xmlns:am3d="http://schemas.microsoft.com/office/drawing/2017/model3d" xmlns:o="urn:schemas-microsoft-com:office:office" xmlns:r="http://schemas.openxmlformats.org/officeDocument/2006/relationships" xmlns:m="http://schemas.openxmlformats.org/officeDocument/2006/math" xmlns:v="urn:schemas-microsoft-com:vml" xmlns:wp14="http://schemas.microsoft.com/office/word/2010/wordprocessingDrawing" xmlns:wp="http://schemas.openxmlformats.org/drawingml/2006/wordprocessingDrawing" xmlns:w10="urn:schemas-microsoft-com:office:word" xmlns:w="http://schemas.openxmlformats.org/wordprocessingml/2006/main" xmlns:w14="http://schemas.microsoft.com/office/word/2010/wordml" xmlns:w15="http://schemas.microsoft.com/office/word/2012/wordml" xmlns:w16cid="http://schemas.microsoft.com/office/word/2016/wordml/cid" xmlns:w16se="http://schemas.microsoft.com/office/word/2015/wordml/symex" xmlns:wpg="http://schemas.microsoft.com/office/word/2010/wordprocessingGroup" xmlns:wpi="http://schemas.microsoft.com/office/word/2010/wordprocessingInk" xmlns:wne="http://schemas.microsoft.com/office/word/2006/wordml" xmlns:wps="http://schemas.microsoft.com/office/word/2010/wordprocessingShape" mc:Ignorable="w14 w15 w16se w16cid wp14">
   <w:body>
     <w:p>
       <w:pPr>
@@ -16,7 +16,13 @@
         <w:rPr>
           <w:rFonts w:ascii="Times New Roman" w:hAnsi="Times New Roman" w:cs="Times New Roman"/>
         </w:rPr>
-        <w:t>Gestational Early-Time Restricted Feeding Results in Sex-Specific Glucose Intolerance in Adult Male Offspring</w:t>
+        <w:t xml:space="preserve">Gestational Early-Time Restricted Feeding Results in Sex-Specific Glucose Intolerance in Adult Male </w:t>
+      </w:r>
+      <w:r>
+        <w:rPr>
+          <w:rFonts w:ascii="Times New Roman" w:hAnsi="Times New Roman" w:cs="Times New Roman"/>
+        </w:rPr>
+        <w:t>Mice</w:t>
       </w:r>
     </w:p>
     <w:p>
@@ -251,7 +257,7 @@
         <w:rPr>
           <w:rFonts w:ascii="Times New Roman" w:hAnsi="Times New Roman" w:cs="Times New Roman"/>
         </w:rPr>
-        <w:t xml:space="preserve">University of Michigan Medicine, Department of </w:t>
+        <w:t xml:space="preserve">Michigan Medicine, Department of </w:t>
       </w:r>
       <w:r>
         <w:rPr>
@@ -263,7 +269,21 @@
         <w:rPr>
           <w:rFonts w:ascii="Times New Roman" w:hAnsi="Times New Roman" w:cs="Times New Roman"/>
         </w:rPr>
-        <w:t>ediatrics, Division of, Diabetes, Endocrinology, and Metabolism, Ann Arbor MI, USA</w:t>
+        <w:t>ediatrics, Division of</w:t>
+      </w:r>
+      <w:r>
+        <w:rPr>
+          <w:rFonts w:ascii="Times New Roman" w:hAnsi="Times New Roman" w:cs="Times New Roman"/>
+        </w:rPr>
+        <w:t xml:space="preserve"> </w:t>
+      </w:r>
+      <w:bookmarkStart w:id="0" w:name="_GoBack"/>
+      <w:bookmarkEnd w:id="0"/>
+      <w:r>
+        <w:rPr>
+          <w:rFonts w:ascii="Times New Roman" w:hAnsi="Times New Roman" w:cs="Times New Roman"/>
+        </w:rPr>
+        <w:t>Diabetes, Endocrinology, and Metabolism, Ann Arbor MI, USA</w:t>
       </w:r>
     </w:p>
     <w:p>
@@ -644,19 +664,11 @@
         </w:rPr>
         <w:t xml:space="preserve"> (</w:t>
       </w:r>
-      <w:proofErr w:type="gramStart"/>
-      <w:r>
-        <w:rPr>
-          <w:rFonts w:ascii="Times New Roman" w:hAnsi="Times New Roman" w:cs="Times New Roman"/>
-        </w:rPr>
-        <w:t>e.g.</w:t>
-      </w:r>
-      <w:proofErr w:type="gramEnd"/>
-      <w:r>
-        <w:rPr>
-          <w:rFonts w:ascii="Times New Roman" w:hAnsi="Times New Roman" w:cs="Times New Roman"/>
-        </w:rPr>
-        <w:t xml:space="preserve"> </w:t>
+      <w:r>
+        <w:rPr>
+          <w:rFonts w:ascii="Times New Roman" w:hAnsi="Times New Roman" w:cs="Times New Roman"/>
+        </w:rPr>
+        <w:t xml:space="preserve">e.g. </w:t>
       </w:r>
       <w:r>
         <w:rPr>
@@ -3671,21 +3683,7 @@
         <w:rPr>
           <w:rFonts w:ascii="Times New Roman" w:hAnsi="Times New Roman" w:cs="Times New Roman"/>
         </w:rPr>
-        <w:t xml:space="preserve">. At PND 21.5, offspring were </w:t>
-      </w:r>
-      <w:proofErr w:type="gramStart"/>
-      <w:r>
-        <w:rPr>
-          <w:rFonts w:ascii="Times New Roman" w:hAnsi="Times New Roman" w:cs="Times New Roman"/>
-        </w:rPr>
-        <w:t>weighed</w:t>
-      </w:r>
-      <w:proofErr w:type="gramEnd"/>
-      <w:r>
-        <w:rPr>
-          <w:rFonts w:ascii="Times New Roman" w:hAnsi="Times New Roman" w:cs="Times New Roman"/>
-        </w:rPr>
-        <w:t xml:space="preserve"> and body compos</w:t>
+        <w:t>. At PND 21.5, offspring were weighed and body compos</w:t>
       </w:r>
       <w:r>
         <w:rPr>
@@ -5331,7 +5329,7 @@
               </wp:anchor>
             </w:drawing>
           </mc:Choice>
-          <mc:Fallback>
+          <mc:Fallback xmlns:w16sdtdh="http://schemas.microsoft.com/office/word/2020/wordml/sdtdatahash" xmlns:w16="http://schemas.microsoft.com/office/word/2018/wordml" xmlns:w16cex="http://schemas.microsoft.com/office/word/2018/wordml/cex" xmlns:oel="http://schemas.microsoft.com/office/2019/extlst">
             <w:pict>
               <v:shapetype w14:anchorId="1F8EC664" id="_x0000_t202" coordsize="21600,21600" o:spt="202" path="m,l,21600r21600,l21600,xe">
                 <v:stroke joinstyle="miter"/>
@@ -5529,14 +5527,12 @@
         </w:rPr>
         <w:t xml:space="preserve">The pups were </w:t>
       </w:r>
-      <w:proofErr w:type="gramStart"/>
       <w:r>
         <w:rPr>
           <w:rFonts w:ascii="Times New Roman" w:hAnsi="Times New Roman" w:cs="Times New Roman"/>
         </w:rPr>
         <w:t>weighed</w:t>
       </w:r>
-      <w:proofErr w:type="gramEnd"/>
       <w:r>
         <w:rPr>
           <w:rFonts w:ascii="Times New Roman" w:hAnsi="Times New Roman" w:cs="Times New Roman"/>
@@ -7670,23 +7666,13 @@
                               </w:rPr>
                               <w:t xml:space="preserve"> Area under the curve (AUC) for ITT, averaged by maternal feeding regimen, and sex. * </w:t>
                             </w:r>
-                            <w:proofErr w:type="gramStart"/>
                             <w:r>
                               <w:rPr>
                                 <w:rFonts w:ascii="Times New Roman" w:hAnsi="Times New Roman" w:cs="Times New Roman"/>
                                 <w:sz w:val="20"/>
                                 <w:szCs w:val="20"/>
                               </w:rPr>
-                              <w:t>indicates</w:t>
-                            </w:r>
-                            <w:proofErr w:type="gramEnd"/>
-                            <w:r>
-                              <w:rPr>
-                                <w:rFonts w:ascii="Times New Roman" w:hAnsi="Times New Roman" w:cs="Times New Roman"/>
-                                <w:sz w:val="20"/>
-                                <w:szCs w:val="20"/>
-                              </w:rPr>
-                              <w:t xml:space="preserve"> p-value &lt;0.05 for effect of diet in males. </w:t>
+                              <w:t xml:space="preserve">indicates p-value &lt;0.05 for effect of diet in males. </w:t>
                             </w:r>
                             <w:r>
                               <w:rPr>
@@ -7740,25 +7726,7 @@
                                 <w:sz w:val="20"/>
                                 <w:szCs w:val="20"/>
                               </w:rPr>
-                              <w:t xml:space="preserve">AUC for GTT, averaged by maternal feeding regimen, and sex. * </w:t>
-                            </w:r>
-                            <w:proofErr w:type="gramStart"/>
-                            <w:r>
-                              <w:rPr>
-                                <w:rFonts w:ascii="Times New Roman" w:hAnsi="Times New Roman" w:cs="Times New Roman"/>
-                                <w:sz w:val="20"/>
-                                <w:szCs w:val="20"/>
-                              </w:rPr>
-                              <w:t>indicates</w:t>
-                            </w:r>
-                            <w:proofErr w:type="gramEnd"/>
-                            <w:r>
-                              <w:rPr>
-                                <w:rFonts w:ascii="Times New Roman" w:hAnsi="Times New Roman" w:cs="Times New Roman"/>
-                                <w:sz w:val="20"/>
-                                <w:szCs w:val="20"/>
-                              </w:rPr>
-                              <w:t xml:space="preserve"> p-value &lt;0.05 for effect of diet in males.</w:t>
+                              <w:t>AUC for GTT, averaged by maternal feeding regimen, and sex. * indicates p-value &lt;0.05 for effect of diet in males.</w:t>
                             </w:r>
                             <w:r>
                               <w:rPr>
@@ -7807,7 +7775,7 @@
               </wp:anchor>
             </w:drawing>
           </mc:Choice>
-          <mc:Fallback>
+          <mc:Fallback xmlns:w16sdtdh="http://schemas.microsoft.com/office/word/2020/wordml/sdtdatahash" xmlns:w16="http://schemas.microsoft.com/office/word/2018/wordml" xmlns:w16cex="http://schemas.microsoft.com/office/word/2018/wordml/cex" xmlns:oel="http://schemas.microsoft.com/office/2019/extlst">
             <w:pict>
               <v:shape w14:anchorId="7B519CF2" id="Text Box 1" o:spid="_x0000_s1027" type="#_x0000_t202" style="position:absolute;margin-left:-14.4pt;margin-top:13.65pt;width:499.65pt;height:592.35pt;z-index:-251648000;visibility:visible;mso-wrap-style:square;mso-width-percent:0;mso-height-percent:0;mso-wrap-distance-left:9pt;mso-wrap-distance-top:0;mso-wrap-distance-right:9pt;mso-wrap-distance-bottom:0;mso-position-horizontal:absolute;mso-position-horizontal-relative:text;mso-position-vertical:absolute;mso-position-vertical-relative:text;mso-width-percent:0;mso-height-percent:0;mso-width-relative:margin;mso-height-relative:margin;v-text-anchor:top" o:gfxdata="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" fillcolor="white [3201]" stroked="f" strokeweight=".5pt">
                 <v:textbox>
@@ -9008,7 +8976,21 @@
         <w:rPr>
           <w:rFonts w:ascii="Times New Roman" w:hAnsi="Times New Roman" w:cs="Times New Roman"/>
         </w:rPr>
-        <w:t xml:space="preserve"> male eTRF </w:t>
+        <w:t xml:space="preserve"> male </w:t>
+      </w:r>
+      <w:proofErr w:type="spellStart"/>
+      <w:r>
+        <w:rPr>
+          <w:rFonts w:ascii="Times New Roman" w:hAnsi="Times New Roman" w:cs="Times New Roman"/>
+        </w:rPr>
+        <w:t>eTRF</w:t>
+      </w:r>
+      <w:proofErr w:type="spellEnd"/>
+      <w:r>
+        <w:rPr>
+          <w:rFonts w:ascii="Times New Roman" w:hAnsi="Times New Roman" w:cs="Times New Roman"/>
+        </w:rPr>
+        <w:t xml:space="preserve"> </w:t>
       </w:r>
       <w:r>
         <w:rPr>
@@ -9230,11 +9212,19 @@
         </w:rPr>
         <w:t xml:space="preserve">while </w:t>
       </w:r>
-      <w:r>
-        <w:rPr>
-          <w:rFonts w:ascii="Times New Roman" w:hAnsi="Times New Roman" w:cs="Times New Roman"/>
-        </w:rPr>
-        <w:t xml:space="preserve">eTRF males had 20.4% lower AUC </w:t>
+      <w:proofErr w:type="spellStart"/>
+      <w:r>
+        <w:rPr>
+          <w:rFonts w:ascii="Times New Roman" w:hAnsi="Times New Roman" w:cs="Times New Roman"/>
+        </w:rPr>
+        <w:t>eTRF</w:t>
+      </w:r>
+      <w:proofErr w:type="spellEnd"/>
+      <w:r>
+        <w:rPr>
+          <w:rFonts w:ascii="Times New Roman" w:hAnsi="Times New Roman" w:cs="Times New Roman"/>
+        </w:rPr>
+        <w:t xml:space="preserve"> males had 20.4% lower AUC </w:t>
       </w:r>
       <w:r>
         <w:rPr>
@@ -9669,19 +9659,7 @@
         <w:rPr>
           <w:rFonts w:ascii="Times New Roman" w:hAnsi="Times New Roman" w:cs="Times New Roman"/>
         </w:rPr>
-        <w:t xml:space="preserve">of </w:t>
-      </w:r>
-      <w:r>
-        <w:rPr>
-          <w:rFonts w:ascii="Times New Roman" w:hAnsi="Times New Roman" w:cs="Times New Roman"/>
-        </w:rPr>
-        <w:t>interaction</w:t>
-      </w:r>
-      <w:r>
-        <w:rPr>
-          <w:rFonts w:ascii="Times New Roman" w:hAnsi="Times New Roman" w:cs="Times New Roman"/>
-        </w:rPr>
-        <w:t xml:space="preserve"> </w:t>
+        <w:t xml:space="preserve">of interaction </w:t>
       </w:r>
       <w:r>
         <w:rPr>
@@ -10091,11 +10069,19 @@
         </w:rPr>
         <w:t xml:space="preserve"> in </w:t>
       </w:r>
-      <w:r>
-        <w:rPr>
-          <w:rFonts w:ascii="Times New Roman" w:hAnsi="Times New Roman" w:cs="Times New Roman"/>
-        </w:rPr>
-        <w:t xml:space="preserve">eTRF </w:t>
+      <w:proofErr w:type="spellStart"/>
+      <w:r>
+        <w:rPr>
+          <w:rFonts w:ascii="Times New Roman" w:hAnsi="Times New Roman" w:cs="Times New Roman"/>
+        </w:rPr>
+        <w:t>eTRF</w:t>
+      </w:r>
+      <w:proofErr w:type="spellEnd"/>
+      <w:r>
+        <w:rPr>
+          <w:rFonts w:ascii="Times New Roman" w:hAnsi="Times New Roman" w:cs="Times New Roman"/>
+        </w:rPr>
+        <w:t xml:space="preserve"> </w:t>
       </w:r>
       <w:r>
         <w:rPr>
@@ -10944,23 +10930,13 @@
                               </w:rPr>
                               <w:t xml:space="preserve"> Area under the curve (AUC) for insulin tolerance test, averaged by maternal feeding regimen, and sex. * </w:t>
                             </w:r>
-                            <w:proofErr w:type="gramStart"/>
                             <w:r>
                               <w:rPr>
                                 <w:rFonts w:ascii="Times New Roman" w:hAnsi="Times New Roman" w:cs="Times New Roman"/>
                                 <w:sz w:val="20"/>
                                 <w:szCs w:val="20"/>
                               </w:rPr>
-                              <w:t>indicates</w:t>
-                            </w:r>
-                            <w:proofErr w:type="gramEnd"/>
-                            <w:r>
-                              <w:rPr>
-                                <w:rFonts w:ascii="Times New Roman" w:hAnsi="Times New Roman" w:cs="Times New Roman"/>
-                                <w:sz w:val="20"/>
-                                <w:szCs w:val="20"/>
-                              </w:rPr>
-                              <w:t xml:space="preserve">, p-value &lt;0.05 for diet in males. </w:t>
+                              <w:t xml:space="preserve">indicates, p-value &lt;0.05 for diet in males. </w:t>
                             </w:r>
                             <w:r>
                               <w:rPr>
@@ -10996,25 +10972,7 @@
                                 <w:sz w:val="20"/>
                                 <w:szCs w:val="20"/>
                               </w:rPr>
-                              <w:t xml:space="preserve"> Area under the curve (AUC) for GTT after 10 weeks of HFD, averaged by maternal feeding regimen and sex. * </w:t>
-                            </w:r>
-                            <w:proofErr w:type="gramStart"/>
-                            <w:r>
-                              <w:rPr>
-                                <w:rFonts w:ascii="Times New Roman" w:hAnsi="Times New Roman" w:cs="Times New Roman"/>
-                                <w:sz w:val="20"/>
-                                <w:szCs w:val="20"/>
-                              </w:rPr>
-                              <w:t>indicates</w:t>
-                            </w:r>
-                            <w:proofErr w:type="gramEnd"/>
-                            <w:r>
-                              <w:rPr>
-                                <w:rFonts w:ascii="Times New Roman" w:hAnsi="Times New Roman" w:cs="Times New Roman"/>
-                                <w:sz w:val="20"/>
-                                <w:szCs w:val="20"/>
-                              </w:rPr>
-                              <w:t xml:space="preserve"> p-value &lt;0.05 for effect of</w:t>
+                              <w:t xml:space="preserve"> Area under the curve (AUC) for GTT after 10 weeks of HFD, averaged by maternal feeding regimen and sex. * indicates p-value &lt;0.05 for effect of</w:t>
                             </w:r>
                             <w:r>
                               <w:rPr>
@@ -11064,25 +11022,7 @@
                                 <w:sz w:val="20"/>
                                 <w:szCs w:val="20"/>
                               </w:rPr>
-                              <w:t xml:space="preserve"> Glucose stimulated insulin secretion (GSIS), averaged by maternal feeding regiment, sex, and time. * </w:t>
-                            </w:r>
-                            <w:proofErr w:type="gramStart"/>
-                            <w:r>
-                              <w:rPr>
-                                <w:rFonts w:ascii="Times New Roman" w:hAnsi="Times New Roman" w:cs="Times New Roman"/>
-                                <w:sz w:val="20"/>
-                                <w:szCs w:val="20"/>
-                              </w:rPr>
-                              <w:t>indicates</w:t>
-                            </w:r>
-                            <w:proofErr w:type="gramEnd"/>
-                            <w:r>
-                              <w:rPr>
-                                <w:rFonts w:ascii="Times New Roman" w:hAnsi="Times New Roman" w:cs="Times New Roman"/>
-                                <w:sz w:val="20"/>
-                                <w:szCs w:val="20"/>
-                              </w:rPr>
-                              <w:t xml:space="preserve"> p-value &lt;0.05 for effect of sex. Animals included in body composition, FBG, ITT, GTT, and GSIS: n=11 eTRF males, 16 AL males, 19 eTRF females, 17 AL females. Cages in food intake analysis: n=4 eTRF males, 5 AL males, 4 eTRF females, 5 AL females.</w:t>
+                              <w:t xml:space="preserve"> Glucose stimulated insulin secretion (GSIS), averaged by maternal feeding regiment, sex, and time. * indicates p-value &lt;0.05 for effect of sex. Animals included in body composition, FBG, ITT, GTT, and GSIS: n=11 eTRF males, 16 AL males, 19 eTRF females, 17 AL females. Cages in food intake analysis: n=4 eTRF males, 5 AL males, 4 eTRF females, 5 AL females.</w:t>
                             </w:r>
                           </w:p>
                           <w:p/>
@@ -11106,7 +11046,7 @@
               </wp:anchor>
             </w:drawing>
           </mc:Choice>
-          <mc:Fallback>
+          <mc:Fallback xmlns:w16sdtdh="http://schemas.microsoft.com/office/word/2020/wordml/sdtdatahash" xmlns:w16="http://schemas.microsoft.com/office/word/2018/wordml" xmlns:w16cex="http://schemas.microsoft.com/office/word/2018/wordml/cex" xmlns:oel="http://schemas.microsoft.com/office/2019/extlst">
             <w:pict>
               <v:shape w14:anchorId="2677A11F" id="Text Box 5" o:spid="_x0000_s1028" type="#_x0000_t202" style="position:absolute;left:0;text-align:left;margin-left:0;margin-top:0;width:475.2pt;height:683.25pt;z-index:-251645952;visibility:visible;mso-wrap-style:square;mso-width-percent:0;mso-height-percent:0;mso-wrap-distance-left:9pt;mso-wrap-distance-top:0;mso-wrap-distance-right:9pt;mso-wrap-distance-bottom:0;mso-position-horizontal:absolute;mso-position-horizontal-relative:text;mso-position-vertical:absolute;mso-position-vertical-relative:text;mso-width-percent:0;mso-height-percent:0;mso-width-relative:margin;mso-height-relative:margin;v-text-anchor:top" o:gfxdata="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" fillcolor="white [3201]" stroked="f" strokeweight=".5pt">
                 <v:textbox>
@@ -16287,7 +16227,6 @@
                               </w:rPr>
                               <w:t>Feeding efficiency (%) in males and females, calculated based on food intake and body composition changes during the NCD period (before PND 70). (</w:t>
                             </w:r>
-                            <w:proofErr w:type="spellStart"/>
                             <w:r>
                               <w:rPr>
                                 <w:rFonts w:ascii="Times New Roman" w:hAnsi="Times New Roman" w:cs="Times New Roman"/>
@@ -16305,23 +16244,13 @@
                               </w:rPr>
                               <w:t>sex</w:t>
                             </w:r>
-                            <w:proofErr w:type="spellEnd"/>
                             <w:r>
                               <w:rPr>
                                 <w:rFonts w:ascii="Times New Roman" w:hAnsi="Times New Roman" w:cs="Times New Roman"/>
                                 <w:sz w:val="20"/>
                                 <w:szCs w:val="20"/>
                               </w:rPr>
-                              <w:t xml:space="preserve">&lt;0.001, </w:t>
-                            </w:r>
-                            <w:proofErr w:type="spellStart"/>
-                            <w:r>
-                              <w:rPr>
-                                <w:rFonts w:ascii="Times New Roman" w:hAnsi="Times New Roman" w:cs="Times New Roman"/>
-                                <w:sz w:val="20"/>
-                                <w:szCs w:val="20"/>
-                              </w:rPr>
-                              <w:t>p</w:t>
+                              <w:t>&lt;0.001, p</w:t>
                             </w:r>
                             <w:r>
                               <w:rPr>
@@ -16332,7 +16261,6 @@
                               </w:rPr>
                               <w:t>diet</w:t>
                             </w:r>
-                            <w:proofErr w:type="spellEnd"/>
                             <w:r>
                               <w:rPr>
                                 <w:rFonts w:ascii="Times New Roman" w:hAnsi="Times New Roman" w:cs="Times New Roman"/>
@@ -16357,16 +16285,7 @@
                                 <w:sz w:val="20"/>
                                 <w:szCs w:val="20"/>
                               </w:rPr>
-                              <w:t xml:space="preserve"> Feeding efficiency in males and females during the HFD period (after PND 70). (</w:t>
-                            </w:r>
-                            <w:proofErr w:type="spellStart"/>
-                            <w:r>
-                              <w:rPr>
-                                <w:rFonts w:ascii="Times New Roman" w:hAnsi="Times New Roman" w:cs="Times New Roman"/>
-                                <w:sz w:val="20"/>
-                                <w:szCs w:val="20"/>
-                              </w:rPr>
-                              <w:t>p</w:t>
+                              <w:t xml:space="preserve"> Feeding efficiency in males and females during the HFD period (after PND 70). (p</w:t>
                             </w:r>
                             <w:r>
                               <w:rPr>
@@ -16377,23 +16296,13 @@
                               </w:rPr>
                               <w:t>sex</w:t>
                             </w:r>
-                            <w:proofErr w:type="spellEnd"/>
                             <w:r>
                               <w:rPr>
                                 <w:rFonts w:ascii="Times New Roman" w:hAnsi="Times New Roman" w:cs="Times New Roman"/>
                                 <w:sz w:val="20"/>
                                 <w:szCs w:val="20"/>
                               </w:rPr>
-                              <w:t xml:space="preserve"> = 0.00023, </w:t>
-                            </w:r>
-                            <w:proofErr w:type="spellStart"/>
-                            <w:r>
-                              <w:rPr>
-                                <w:rFonts w:ascii="Times New Roman" w:hAnsi="Times New Roman" w:cs="Times New Roman"/>
-                                <w:sz w:val="20"/>
-                                <w:szCs w:val="20"/>
-                              </w:rPr>
-                              <w:t>p</w:t>
+                              <w:t xml:space="preserve"> = 0.00023, p</w:t>
                             </w:r>
                             <w:r>
                               <w:rPr>
@@ -16404,7 +16313,6 @@
                               </w:rPr>
                               <w:t>diet</w:t>
                             </w:r>
-                            <w:proofErr w:type="spellEnd"/>
                             <w:r>
                               <w:rPr>
                                 <w:rFonts w:ascii="Times New Roman" w:hAnsi="Times New Roman" w:cs="Times New Roman"/>
@@ -16435,7 +16343,7 @@
               </wp:anchor>
             </w:drawing>
           </mc:Choice>
-          <mc:Fallback>
+          <mc:Fallback xmlns:w16sdtdh="http://schemas.microsoft.com/office/word/2020/wordml/sdtdatahash" xmlns:w16="http://schemas.microsoft.com/office/word/2018/wordml" xmlns:w16cex="http://schemas.microsoft.com/office/word/2018/wordml/cex" xmlns:oel="http://schemas.microsoft.com/office/2019/extlst">
             <w:pict>
               <v:shape w14:anchorId="373FAD60" id="Text Box 7" o:spid="_x0000_s1029" type="#_x0000_t202" style="position:absolute;margin-left:14.4pt;margin-top:9.35pt;width:457.2pt;height:508.25pt;z-index:-251652096;visibility:visible;mso-wrap-style:square;mso-width-percent:0;mso-height-percent:0;mso-wrap-distance-left:9pt;mso-wrap-distance-top:0;mso-wrap-distance-right:9pt;mso-wrap-distance-bottom:0;mso-position-horizontal:absolute;mso-position-horizontal-relative:text;mso-position-vertical:absolute;mso-position-vertical-relative:text;mso-width-percent:0;mso-height-percent:0;mso-width-relative:margin;mso-height-relative:margin;v-text-anchor:top" o:gfxdata="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" fillcolor="white [3201]" stroked="f" strokeweight=".5pt">
                 <v:textbox>
@@ -16729,7 +16637,7 @@
 </file>
 
 <file path=word/endnotes.xml><?xml version="1.0" encoding="utf-8"?>
-<w:endnotes xmlns:wpc="http://schemas.microsoft.com/office/word/2010/wordprocessingCanvas" xmlns:cx="http://schemas.microsoft.com/office/drawing/2014/chartex" xmlns:cx1="http://schemas.microsoft.com/office/drawing/2015/9/8/chartex" xmlns:cx2="http://schemas.microsoft.com/office/drawing/2015/10/21/chartex" xmlns:cx3="http://schemas.microsoft.com/office/drawing/2016/5/9/chartex" xmlns:cx4="http://schemas.microsoft.com/office/drawing/2016/5/10/chartex" xmlns:cx5="http://schemas.microsoft.com/office/drawing/2016/5/11/chartex" xmlns:cx6="http://schemas.microsoft.com/office/drawing/2016/5/12/chartex" xmlns:cx7="http://schemas.microsoft.com/office/drawing/2016/5/13/chartex" xmlns:cx8="http://schemas.microsoft.com/office/drawing/2016/5/14/chartex" xmlns:mc="http://schemas.openxmlformats.org/markup-compatibility/2006" xmlns:aink="http://schemas.microsoft.com/office/drawing/2016/ink" xmlns:am3d="http://schemas.microsoft.com/office/drawing/2017/model3d" xmlns:o="urn:schemas-microsoft-com:office:office" xmlns:oel="http://schemas.microsoft.com/office/2019/extlst" xmlns:r="http://schemas.openxmlformats.org/officeDocument/2006/relationships" xmlns:m="http://schemas.openxmlformats.org/officeDocument/2006/math" xmlns:v="urn:schemas-microsoft-com:vml" xmlns:wp14="http://schemas.microsoft.com/office/word/2010/wordprocessingDrawing" xmlns:wp="http://schemas.openxmlformats.org/drawingml/2006/wordprocessingDrawing" xmlns:w10="urn:schemas-microsoft-com:office:word" xmlns:w="http://schemas.openxmlformats.org/wordprocessingml/2006/main" xmlns:w14="http://schemas.microsoft.com/office/word/2010/wordml" xmlns:w15="http://schemas.microsoft.com/office/word/2012/wordml" xmlns:w16cex="http://schemas.microsoft.com/office/word/2018/wordml/cex" xmlns:w16cid="http://schemas.microsoft.com/office/word/2016/wordml/cid" xmlns:w16="http://schemas.microsoft.com/office/word/2018/wordml" xmlns:w16sdtdh="http://schemas.microsoft.com/office/word/2020/wordml/sdtdatahash" xmlns:w16se="http://schemas.microsoft.com/office/word/2015/wordml/symex" xmlns:wpg="http://schemas.microsoft.com/office/word/2010/wordprocessingGroup" xmlns:wpi="http://schemas.microsoft.com/office/word/2010/wordprocessingInk" xmlns:wne="http://schemas.microsoft.com/office/word/2006/wordml" xmlns:wps="http://schemas.microsoft.com/office/word/2010/wordprocessingShape" mc:Ignorable="w14 w15 w16se w16cid w16 w16cex w16sdtdh wp14">
+<w:endnotes xmlns:wpc="http://schemas.microsoft.com/office/word/2010/wordprocessingCanvas" xmlns:cx="http://schemas.microsoft.com/office/drawing/2014/chartex" xmlns:cx1="http://schemas.microsoft.com/office/drawing/2015/9/8/chartex" xmlns:cx2="http://schemas.microsoft.com/office/drawing/2015/10/21/chartex" xmlns:cx3="http://schemas.microsoft.com/office/drawing/2016/5/9/chartex" xmlns:cx4="http://schemas.microsoft.com/office/drawing/2016/5/10/chartex" xmlns:cx5="http://schemas.microsoft.com/office/drawing/2016/5/11/chartex" xmlns:cx6="http://schemas.microsoft.com/office/drawing/2016/5/12/chartex" xmlns:cx7="http://schemas.microsoft.com/office/drawing/2016/5/13/chartex" xmlns:cx8="http://schemas.microsoft.com/office/drawing/2016/5/14/chartex" xmlns:mc="http://schemas.openxmlformats.org/markup-compatibility/2006" xmlns:aink="http://schemas.microsoft.com/office/drawing/2016/ink" xmlns:am3d="http://schemas.microsoft.com/office/drawing/2017/model3d" xmlns:o="urn:schemas-microsoft-com:office:office" xmlns:r="http://schemas.openxmlformats.org/officeDocument/2006/relationships" xmlns:m="http://schemas.openxmlformats.org/officeDocument/2006/math" xmlns:v="urn:schemas-microsoft-com:vml" xmlns:wp14="http://schemas.microsoft.com/office/word/2010/wordprocessingDrawing" xmlns:wp="http://schemas.openxmlformats.org/drawingml/2006/wordprocessingDrawing" xmlns:w10="urn:schemas-microsoft-com:office:word" xmlns:w="http://schemas.openxmlformats.org/wordprocessingml/2006/main" xmlns:w14="http://schemas.microsoft.com/office/word/2010/wordml" xmlns:w15="http://schemas.microsoft.com/office/word/2012/wordml" xmlns:w16cid="http://schemas.microsoft.com/office/word/2016/wordml/cid" xmlns:w16se="http://schemas.microsoft.com/office/word/2015/wordml/symex" xmlns:wpg="http://schemas.microsoft.com/office/word/2010/wordprocessingGroup" xmlns:wpi="http://schemas.microsoft.com/office/word/2010/wordprocessingInk" xmlns:wne="http://schemas.microsoft.com/office/word/2006/wordml" xmlns:wps="http://schemas.microsoft.com/office/word/2010/wordprocessingShape" mc:Ignorable="w14 w15 w16se w16cid wp14">
   <w:endnote w:type="separator" w:id="-1">
     <w:p>
       <w:r>
@@ -16748,7 +16656,7 @@
 </file>
 
 <file path=word/footnotes.xml><?xml version="1.0" encoding="utf-8"?>
-<w:footnotes xmlns:wpc="http://schemas.microsoft.com/office/word/2010/wordprocessingCanvas" xmlns:cx="http://schemas.microsoft.com/office/drawing/2014/chartex" xmlns:cx1="http://schemas.microsoft.com/office/drawing/2015/9/8/chartex" xmlns:cx2="http://schemas.microsoft.com/office/drawing/2015/10/21/chartex" xmlns:cx3="http://schemas.microsoft.com/office/drawing/2016/5/9/chartex" xmlns:cx4="http://schemas.microsoft.com/office/drawing/2016/5/10/chartex" xmlns:cx5="http://schemas.microsoft.com/office/drawing/2016/5/11/chartex" xmlns:cx6="http://schemas.microsoft.com/office/drawing/2016/5/12/chartex" xmlns:cx7="http://schemas.microsoft.com/office/drawing/2016/5/13/chartex" xmlns:cx8="http://schemas.microsoft.com/office/drawing/2016/5/14/chartex" xmlns:mc="http://schemas.openxmlformats.org/markup-compatibility/2006" xmlns:aink="http://schemas.microsoft.com/office/drawing/2016/ink" xmlns:am3d="http://schemas.microsoft.com/office/drawing/2017/model3d" xmlns:o="urn:schemas-microsoft-com:office:office" xmlns:oel="http://schemas.microsoft.com/office/2019/extlst" xmlns:r="http://schemas.openxmlformats.org/officeDocument/2006/relationships" xmlns:m="http://schemas.openxmlformats.org/officeDocument/2006/math" xmlns:v="urn:schemas-microsoft-com:vml" xmlns:wp14="http://schemas.microsoft.com/office/word/2010/wordprocessingDrawing" xmlns:wp="http://schemas.openxmlformats.org/drawingml/2006/wordprocessingDrawing" xmlns:w10="urn:schemas-microsoft-com:office:word" xmlns:w="http://schemas.openxmlformats.org/wordprocessingml/2006/main" xmlns:w14="http://schemas.microsoft.com/office/word/2010/wordml" xmlns:w15="http://schemas.microsoft.com/office/word/2012/wordml" xmlns:w16cex="http://schemas.microsoft.com/office/word/2018/wordml/cex" xmlns:w16cid="http://schemas.microsoft.com/office/word/2016/wordml/cid" xmlns:w16="http://schemas.microsoft.com/office/word/2018/wordml" xmlns:w16sdtdh="http://schemas.microsoft.com/office/word/2020/wordml/sdtdatahash" xmlns:w16se="http://schemas.microsoft.com/office/word/2015/wordml/symex" xmlns:wpg="http://schemas.microsoft.com/office/word/2010/wordprocessingGroup" xmlns:wpi="http://schemas.microsoft.com/office/word/2010/wordprocessingInk" xmlns:wne="http://schemas.microsoft.com/office/word/2006/wordml" xmlns:wps="http://schemas.microsoft.com/office/word/2010/wordprocessingShape" mc:Ignorable="w14 w15 w16se w16cid w16 w16cex w16sdtdh wp14">
+<w:footnotes xmlns:wpc="http://schemas.microsoft.com/office/word/2010/wordprocessingCanvas" xmlns:cx="http://schemas.microsoft.com/office/drawing/2014/chartex" xmlns:cx1="http://schemas.microsoft.com/office/drawing/2015/9/8/chartex" xmlns:cx2="http://schemas.microsoft.com/office/drawing/2015/10/21/chartex" xmlns:cx3="http://schemas.microsoft.com/office/drawing/2016/5/9/chartex" xmlns:cx4="http://schemas.microsoft.com/office/drawing/2016/5/10/chartex" xmlns:cx5="http://schemas.microsoft.com/office/drawing/2016/5/11/chartex" xmlns:cx6="http://schemas.microsoft.com/office/drawing/2016/5/12/chartex" xmlns:cx7="http://schemas.microsoft.com/office/drawing/2016/5/13/chartex" xmlns:cx8="http://schemas.microsoft.com/office/drawing/2016/5/14/chartex" xmlns:mc="http://schemas.openxmlformats.org/markup-compatibility/2006" xmlns:aink="http://schemas.microsoft.com/office/drawing/2016/ink" xmlns:am3d="http://schemas.microsoft.com/office/drawing/2017/model3d" xmlns:o="urn:schemas-microsoft-com:office:office" xmlns:r="http://schemas.openxmlformats.org/officeDocument/2006/relationships" xmlns:m="http://schemas.openxmlformats.org/officeDocument/2006/math" xmlns:v="urn:schemas-microsoft-com:vml" xmlns:wp14="http://schemas.microsoft.com/office/word/2010/wordprocessingDrawing" xmlns:wp="http://schemas.openxmlformats.org/drawingml/2006/wordprocessingDrawing" xmlns:w10="urn:schemas-microsoft-com:office:word" xmlns:w="http://schemas.openxmlformats.org/wordprocessingml/2006/main" xmlns:w14="http://schemas.microsoft.com/office/word/2010/wordml" xmlns:w15="http://schemas.microsoft.com/office/word/2012/wordml" xmlns:w16cid="http://schemas.microsoft.com/office/word/2016/wordml/cid" xmlns:w16se="http://schemas.microsoft.com/office/word/2015/wordml/symex" xmlns:wpg="http://schemas.microsoft.com/office/word/2010/wordprocessingGroup" xmlns:wpi="http://schemas.microsoft.com/office/word/2010/wordprocessingInk" xmlns:wne="http://schemas.microsoft.com/office/word/2006/wordml" xmlns:wps="http://schemas.microsoft.com/office/word/2010/wordprocessingShape" mc:Ignorable="w14 w15 w16se w16cid wp14">
   <w:footnote w:type="separator" w:id="-1">
     <w:p>
       <w:r>
@@ -16767,7 +16675,7 @@
 </file>
 
 <file path=word/header1.xml><?xml version="1.0" encoding="utf-8"?>
-<w:hdr xmlns:wpc="http://schemas.microsoft.com/office/word/2010/wordprocessingCanvas" xmlns:cx="http://schemas.microsoft.com/office/drawing/2014/chartex" xmlns:cx1="http://schemas.microsoft.com/office/drawing/2015/9/8/chartex" xmlns:cx2="http://schemas.microsoft.com/office/drawing/2015/10/21/chartex" xmlns:cx3="http://schemas.microsoft.com/office/drawing/2016/5/9/chartex" xmlns:cx4="http://schemas.microsoft.com/office/drawing/2016/5/10/chartex" xmlns:cx5="http://schemas.microsoft.com/office/drawing/2016/5/11/chartex" xmlns:cx6="http://schemas.microsoft.com/office/drawing/2016/5/12/chartex" xmlns:cx7="http://schemas.microsoft.com/office/drawing/2016/5/13/chartex" xmlns:cx8="http://schemas.microsoft.com/office/drawing/2016/5/14/chartex" xmlns:mc="http://schemas.openxmlformats.org/markup-compatibility/2006" xmlns:aink="http://schemas.microsoft.com/office/drawing/2016/ink" xmlns:am3d="http://schemas.microsoft.com/office/drawing/2017/model3d" xmlns:o="urn:schemas-microsoft-com:office:office" xmlns:oel="http://schemas.microsoft.com/office/2019/extlst" xmlns:r="http://schemas.openxmlformats.org/officeDocument/2006/relationships" xmlns:m="http://schemas.openxmlformats.org/officeDocument/2006/math" xmlns:v="urn:schemas-microsoft-com:vml" xmlns:wp14="http://schemas.microsoft.com/office/word/2010/wordprocessingDrawing" xmlns:wp="http://schemas.openxmlformats.org/drawingml/2006/wordprocessingDrawing" xmlns:w10="urn:schemas-microsoft-com:office:word" xmlns:w="http://schemas.openxmlformats.org/wordprocessingml/2006/main" xmlns:w14="http://schemas.microsoft.com/office/word/2010/wordml" xmlns:w15="http://schemas.microsoft.com/office/word/2012/wordml" xmlns:w16cex="http://schemas.microsoft.com/office/word/2018/wordml/cex" xmlns:w16cid="http://schemas.microsoft.com/office/word/2016/wordml/cid" xmlns:w16="http://schemas.microsoft.com/office/word/2018/wordml" xmlns:w16sdtdh="http://schemas.microsoft.com/office/word/2020/wordml/sdtdatahash" xmlns:w16se="http://schemas.microsoft.com/office/word/2015/wordml/symex" xmlns:wpg="http://schemas.microsoft.com/office/word/2010/wordprocessingGroup" xmlns:wpi="http://schemas.microsoft.com/office/word/2010/wordprocessingInk" xmlns:wne="http://schemas.microsoft.com/office/word/2006/wordml" xmlns:wps="http://schemas.microsoft.com/office/word/2010/wordprocessingShape" mc:Ignorable="w14 w15 w16se w16cid w16 w16cex w16sdtdh wp14">
+<w:hdr xmlns:wpc="http://schemas.microsoft.com/office/word/2010/wordprocessingCanvas" xmlns:cx="http://schemas.microsoft.com/office/drawing/2014/chartex" xmlns:cx1="http://schemas.microsoft.com/office/drawing/2015/9/8/chartex" xmlns:cx2="http://schemas.microsoft.com/office/drawing/2015/10/21/chartex" xmlns:cx3="http://schemas.microsoft.com/office/drawing/2016/5/9/chartex" xmlns:cx4="http://schemas.microsoft.com/office/drawing/2016/5/10/chartex" xmlns:cx5="http://schemas.microsoft.com/office/drawing/2016/5/11/chartex" xmlns:cx6="http://schemas.microsoft.com/office/drawing/2016/5/12/chartex" xmlns:cx7="http://schemas.microsoft.com/office/drawing/2016/5/13/chartex" xmlns:cx8="http://schemas.microsoft.com/office/drawing/2016/5/14/chartex" xmlns:mc="http://schemas.openxmlformats.org/markup-compatibility/2006" xmlns:aink="http://schemas.microsoft.com/office/drawing/2016/ink" xmlns:am3d="http://schemas.microsoft.com/office/drawing/2017/model3d" xmlns:o="urn:schemas-microsoft-com:office:office" xmlns:r="http://schemas.openxmlformats.org/officeDocument/2006/relationships" xmlns:m="http://schemas.openxmlformats.org/officeDocument/2006/math" xmlns:v="urn:schemas-microsoft-com:vml" xmlns:wp14="http://schemas.microsoft.com/office/word/2010/wordprocessingDrawing" xmlns:wp="http://schemas.openxmlformats.org/drawingml/2006/wordprocessingDrawing" xmlns:w10="urn:schemas-microsoft-com:office:word" xmlns:w="http://schemas.openxmlformats.org/wordprocessingml/2006/main" xmlns:w14="http://schemas.microsoft.com/office/word/2010/wordml" xmlns:w15="http://schemas.microsoft.com/office/word/2012/wordml" xmlns:w16cid="http://schemas.microsoft.com/office/word/2016/wordml/cid" xmlns:w16se="http://schemas.microsoft.com/office/word/2015/wordml/symex" xmlns:wpg="http://schemas.microsoft.com/office/word/2010/wordprocessingGroup" xmlns:wpi="http://schemas.microsoft.com/office/word/2010/wordprocessingInk" xmlns:wne="http://schemas.microsoft.com/office/word/2006/wordml" xmlns:wps="http://schemas.microsoft.com/office/word/2010/wordprocessingShape" mc:Ignorable="w14 w15 w16se w16cid wp14">
   <w:p>
     <w:pPr>
       <w:pStyle w:val="Header"/>
@@ -16809,7 +16717,7 @@
 </file>
 
 <file path=word/numbering.xml><?xml version="1.0" encoding="utf-8"?>
-<w:numbering xmlns:wpc="http://schemas.microsoft.com/office/word/2010/wordprocessingCanvas" xmlns:cx="http://schemas.microsoft.com/office/drawing/2014/chartex" xmlns:cx1="http://schemas.microsoft.com/office/drawing/2015/9/8/chartex" xmlns:cx2="http://schemas.microsoft.com/office/drawing/2015/10/21/chartex" xmlns:cx3="http://schemas.microsoft.com/office/drawing/2016/5/9/chartex" xmlns:cx4="http://schemas.microsoft.com/office/drawing/2016/5/10/chartex" xmlns:cx5="http://schemas.microsoft.com/office/drawing/2016/5/11/chartex" xmlns:cx6="http://schemas.microsoft.com/office/drawing/2016/5/12/chartex" xmlns:cx7="http://schemas.microsoft.com/office/drawing/2016/5/13/chartex" xmlns:cx8="http://schemas.microsoft.com/office/drawing/2016/5/14/chartex" xmlns:mc="http://schemas.openxmlformats.org/markup-compatibility/2006" xmlns:aink="http://schemas.microsoft.com/office/drawing/2016/ink" xmlns:am3d="http://schemas.microsoft.com/office/drawing/2017/model3d" xmlns:o="urn:schemas-microsoft-com:office:office" xmlns:oel="http://schemas.microsoft.com/office/2019/extlst" xmlns:r="http://schemas.openxmlformats.org/officeDocument/2006/relationships" xmlns:m="http://schemas.openxmlformats.org/officeDocument/2006/math" xmlns:v="urn:schemas-microsoft-com:vml" xmlns:wp14="http://schemas.microsoft.com/office/word/2010/wordprocessingDrawing" xmlns:wp="http://schemas.openxmlformats.org/drawingml/2006/wordprocessingDrawing" xmlns:w10="urn:schemas-microsoft-com:office:word" xmlns:w="http://schemas.openxmlformats.org/wordprocessingml/2006/main" xmlns:w14="http://schemas.microsoft.com/office/word/2010/wordml" xmlns:w15="http://schemas.microsoft.com/office/word/2012/wordml" xmlns:w16cex="http://schemas.microsoft.com/office/word/2018/wordml/cex" xmlns:w16cid="http://schemas.microsoft.com/office/word/2016/wordml/cid" xmlns:w16="http://schemas.microsoft.com/office/word/2018/wordml" xmlns:w16sdtdh="http://schemas.microsoft.com/office/word/2020/wordml/sdtdatahash" xmlns:w16se="http://schemas.microsoft.com/office/word/2015/wordml/symex" xmlns:wpg="http://schemas.microsoft.com/office/word/2010/wordprocessingGroup" xmlns:wpi="http://schemas.microsoft.com/office/word/2010/wordprocessingInk" xmlns:wne="http://schemas.microsoft.com/office/word/2006/wordml" xmlns:wps="http://schemas.microsoft.com/office/word/2010/wordprocessingShape" mc:Ignorable="w14 w15 w16se w16cid w16 w16cex w16sdtdh wp14">
+<w:numbering xmlns:wpc="http://schemas.microsoft.com/office/word/2010/wordprocessingCanvas" xmlns:cx="http://schemas.microsoft.com/office/drawing/2014/chartex" xmlns:cx1="http://schemas.microsoft.com/office/drawing/2015/9/8/chartex" xmlns:cx2="http://schemas.microsoft.com/office/drawing/2015/10/21/chartex" xmlns:cx3="http://schemas.microsoft.com/office/drawing/2016/5/9/chartex" xmlns:cx4="http://schemas.microsoft.com/office/drawing/2016/5/10/chartex" xmlns:cx5="http://schemas.microsoft.com/office/drawing/2016/5/11/chartex" xmlns:cx6="http://schemas.microsoft.com/office/drawing/2016/5/12/chartex" xmlns:cx7="http://schemas.microsoft.com/office/drawing/2016/5/13/chartex" xmlns:cx8="http://schemas.microsoft.com/office/drawing/2016/5/14/chartex" xmlns:mc="http://schemas.openxmlformats.org/markup-compatibility/2006" xmlns:aink="http://schemas.microsoft.com/office/drawing/2016/ink" xmlns:am3d="http://schemas.microsoft.com/office/drawing/2017/model3d" xmlns:o="urn:schemas-microsoft-com:office:office" xmlns:r="http://schemas.openxmlformats.org/officeDocument/2006/relationships" xmlns:m="http://schemas.openxmlformats.org/officeDocument/2006/math" xmlns:v="urn:schemas-microsoft-com:vml" xmlns:wp14="http://schemas.microsoft.com/office/word/2010/wordprocessingDrawing" xmlns:wp="http://schemas.openxmlformats.org/drawingml/2006/wordprocessingDrawing" xmlns:w10="urn:schemas-microsoft-com:office:word" xmlns:w="http://schemas.openxmlformats.org/wordprocessingml/2006/main" xmlns:w14="http://schemas.microsoft.com/office/word/2010/wordml" xmlns:w15="http://schemas.microsoft.com/office/word/2012/wordml" xmlns:w16cid="http://schemas.microsoft.com/office/word/2016/wordml/cid" xmlns:w16se="http://schemas.microsoft.com/office/word/2015/wordml/symex" xmlns:wpg="http://schemas.microsoft.com/office/word/2010/wordprocessingGroup" xmlns:wpi="http://schemas.microsoft.com/office/word/2010/wordprocessingInk" xmlns:wne="http://schemas.microsoft.com/office/word/2006/wordml" xmlns:wps="http://schemas.microsoft.com/office/word/2010/wordprocessingShape" mc:Ignorable="w14 w15 w16se w16cid wp14">
   <w:abstractNum w:abstractNumId="0" w15:restartNumberingAfterBreak="0">
     <w:nsid w:val="074E6199"/>
     <w:multiLevelType w:val="hybridMultilevel"/>
@@ -18121,16 +18029,16 @@
       </w:pPr>
     </w:lvl>
   </w:abstractNum>
-  <w:num w:numId="1" w16cid:durableId="13044732">
+  <w:num w:numId="1">
     <w:abstractNumId w:val="12"/>
   </w:num>
-  <w:num w:numId="2" w16cid:durableId="2091072990">
+  <w:num w:numId="2">
     <w:abstractNumId w:val="12"/>
   </w:num>
-  <w:num w:numId="3" w16cid:durableId="1286540020">
+  <w:num w:numId="3">
     <w:abstractNumId w:val="7"/>
   </w:num>
-  <w:num w:numId="4" w16cid:durableId="825972348">
+  <w:num w:numId="4">
     <w:abstractNumId w:val="7"/>
     <w:lvlOverride w:ilvl="0">
       <w:lvl w:ilvl="0" w:tplc="D682E812">
@@ -18140,7 +18048,7 @@
       </w:lvl>
     </w:lvlOverride>
   </w:num>
-  <w:num w:numId="5" w16cid:durableId="294455588">
+  <w:num w:numId="5">
     <w:abstractNumId w:val="7"/>
     <w:lvlOverride w:ilvl="0">
       <w:lvl w:ilvl="0" w:tplc="D682E812">
@@ -18150,44 +18058,44 @@
       </w:lvl>
     </w:lvlOverride>
   </w:num>
-  <w:num w:numId="6" w16cid:durableId="39206089">
+  <w:num w:numId="6">
     <w:abstractNumId w:val="5"/>
   </w:num>
-  <w:num w:numId="7" w16cid:durableId="398138219">
+  <w:num w:numId="7">
     <w:abstractNumId w:val="0"/>
   </w:num>
-  <w:num w:numId="8" w16cid:durableId="1907376233">
+  <w:num w:numId="8">
     <w:abstractNumId w:val="10"/>
   </w:num>
-  <w:num w:numId="9" w16cid:durableId="999039036">
+  <w:num w:numId="9">
     <w:abstractNumId w:val="6"/>
   </w:num>
-  <w:num w:numId="10" w16cid:durableId="1188370448">
+  <w:num w:numId="10">
     <w:abstractNumId w:val="2"/>
   </w:num>
-  <w:num w:numId="11" w16cid:durableId="31812992">
+  <w:num w:numId="11">
     <w:abstractNumId w:val="1"/>
   </w:num>
-  <w:num w:numId="12" w16cid:durableId="911307680">
+  <w:num w:numId="12">
     <w:abstractNumId w:val="9"/>
   </w:num>
-  <w:num w:numId="13" w16cid:durableId="1625698216">
+  <w:num w:numId="13">
     <w:abstractNumId w:val="3"/>
   </w:num>
-  <w:num w:numId="14" w16cid:durableId="418064068">
+  <w:num w:numId="14">
     <w:abstractNumId w:val="11"/>
   </w:num>
-  <w:num w:numId="15" w16cid:durableId="1275789520">
+  <w:num w:numId="15">
     <w:abstractNumId w:val="4"/>
   </w:num>
-  <w:num w:numId="16" w16cid:durableId="1768113605">
+  <w:num w:numId="16">
     <w:abstractNumId w:val="8"/>
   </w:num>
 </w:numbering>
 </file>
 
 <file path=word/styles.xml><?xml version="1.0" encoding="utf-8"?>
-<w:styles xmlns:mc="http://schemas.openxmlformats.org/markup-compatibility/2006" xmlns:r="http://schemas.openxmlformats.org/officeDocument/2006/relationships" xmlns:w="http://schemas.openxmlformats.org/wordprocessingml/2006/main" xmlns:w14="http://schemas.microsoft.com/office/word/2010/wordml" xmlns:w15="http://schemas.microsoft.com/office/word/2012/wordml" xmlns:w16cex="http://schemas.microsoft.com/office/word/2018/wordml/cex" xmlns:w16cid="http://schemas.microsoft.com/office/word/2016/wordml/cid" xmlns:w16="http://schemas.microsoft.com/office/word/2018/wordml" xmlns:w16sdtdh="http://schemas.microsoft.com/office/word/2020/wordml/sdtdatahash" xmlns:w16se="http://schemas.microsoft.com/office/word/2015/wordml/symex" mc:Ignorable="w14 w15 w16se w16cid w16 w16cex w16sdtdh">
+<w:styles xmlns:mc="http://schemas.openxmlformats.org/markup-compatibility/2006" xmlns:r="http://schemas.openxmlformats.org/officeDocument/2006/relationships" xmlns:w="http://schemas.openxmlformats.org/wordprocessingml/2006/main" xmlns:w14="http://schemas.microsoft.com/office/word/2010/wordml" xmlns:w15="http://schemas.microsoft.com/office/word/2012/wordml" xmlns:w16cid="http://schemas.microsoft.com/office/word/2016/wordml/cid" xmlns:w16se="http://schemas.microsoft.com/office/word/2015/wordml/symex" mc:Ignorable="w14 w15 w16se w16cid">
   <w:docDefaults>
     <w:rPrDefault>
       <w:rPr>
@@ -18199,7 +18107,7 @@
     </w:rPrDefault>
     <w:pPrDefault/>
   </w:docDefaults>
-  <w:latentStyles w:defLockedState="0" w:defUIPriority="99" w:defSemiHidden="0" w:defUnhideWhenUsed="0" w:defQFormat="0" w:count="376">
+  <w:latentStyles w:defLockedState="0" w:defUIPriority="99" w:defSemiHidden="0" w:defUnhideWhenUsed="0" w:defQFormat="0" w:count="375">
     <w:lsdException w:name="Normal" w:uiPriority="0" w:qFormat="1"/>
     <w:lsdException w:name="heading 1" w:uiPriority="9" w:qFormat="1"/>
     <w:lsdException w:name="heading 2" w:semiHidden="1" w:uiPriority="9" w:unhideWhenUsed="1" w:qFormat="1"/>
@@ -18575,7 +18483,6 @@
     <w:lsdException w:name="Smart Hyperlink" w:semiHidden="1" w:unhideWhenUsed="1"/>
     <w:lsdException w:name="Hashtag" w:semiHidden="1" w:unhideWhenUsed="1"/>
     <w:lsdException w:name="Unresolved Mention" w:semiHidden="1" w:unhideWhenUsed="1"/>
-    <w:lsdException w:name="Smart Link" w:semiHidden="1" w:unhideWhenUsed="1"/>
   </w:latentStyles>
   <w:style w:type="paragraph" w:default="1" w:styleId="Normal">
     <w:name w:val="Normal"/>

</xml_diff>

<commit_message>
Changed font for labels on cover page
</commit_message>
<xml_diff>
--- a/Manuscripts/manuscript.bio.docx
+++ b/Manuscripts/manuscript.bio.docx
@@ -38,37 +38,12 @@
     <w:p>
       <w:pPr>
         <w:spacing w:line="480" w:lineRule="auto"/>
+        <w:jc w:val="center"/>
         <w:rPr>
           <w:rFonts w:ascii="Times New Roman" w:hAnsi="Times New Roman" w:cs="Times New Roman"/>
           <w:vertAlign w:val="superscript"/>
         </w:rPr>
       </w:pPr>
-      <w:r>
-        <w:rPr>
-          <w:rStyle w:val="Heading1Char"/>
-        </w:rPr>
-        <w:t>Authors</w:t>
-      </w:r>
-      <w:r>
-        <w:rPr>
-          <w:rStyle w:val="Heading1Char"/>
-        </w:rPr>
-        <w:t xml:space="preserve"> &amp; Affiliations</w:t>
-      </w:r>
-      <w:r>
-        <w:rPr>
-          <w:rStyle w:val="Heading1Char"/>
-        </w:rPr>
-        <w:t>:</w:t>
-      </w:r>
-      <w:r>
-        <w:rPr>
-          <w:rFonts w:ascii="Times New Roman" w:hAnsi="Times New Roman" w:cs="Times New Roman"/>
-          <w:b/>
-          <w:bCs/>
-        </w:rPr>
-        <w:t xml:space="preserve"> </w:t>
-      </w:r>
       <w:r>
         <w:rPr>
           <w:rFonts w:ascii="Times New Roman" w:hAnsi="Times New Roman" w:cs="Times New Roman"/>
@@ -277,52 +252,65 @@
         </w:rPr>
         <w:t xml:space="preserve"> </w:t>
       </w:r>
+      <w:r>
+        <w:rPr>
+          <w:rFonts w:ascii="Times New Roman" w:hAnsi="Times New Roman" w:cs="Times New Roman"/>
+        </w:rPr>
+        <w:t>Diabetes, Endocrinology, and Metabolism, Ann Arbor MI, USA</w:t>
+      </w:r>
+    </w:p>
+    <w:p>
+      <w:pPr>
+        <w:pStyle w:val="Header"/>
+        <w:rPr>
+          <w:rFonts w:ascii="Times New Roman" w:hAnsi="Times New Roman" w:cs="Times New Roman"/>
+        </w:rPr>
+      </w:pPr>
+    </w:p>
+    <w:p>
+      <w:pPr>
+        <w:rPr>
+          <w:rFonts w:ascii="Times New Roman" w:eastAsia="Times New Roman" w:hAnsi="Times New Roman" w:cs="Times New Roman"/>
+        </w:rPr>
+      </w:pPr>
+      <w:r>
+        <w:rPr>
+          <w:rFonts w:ascii="Times New Roman" w:hAnsi="Times New Roman" w:cs="Times New Roman"/>
+          <w:b/>
+        </w:rPr>
+        <w:t>Corresponding Author Information:</w:t>
+      </w:r>
+      <w:r>
+        <w:rPr>
+          <w:b/>
+        </w:rPr>
+        <w:t xml:space="preserve"> </w:t>
+      </w:r>
+      <w:r>
+        <w:rPr>
+          <w:rFonts w:ascii="Times New Roman" w:hAnsi="Times New Roman" w:cs="Times New Roman"/>
+        </w:rPr>
+        <w:br/>
+      </w:r>
+      <w:r>
+        <w:rPr>
+          <w:rFonts w:ascii="Times New Roman" w:eastAsia="Times New Roman" w:hAnsi="Times New Roman" w:cs="Times New Roman"/>
+        </w:rPr>
+        <w:t>Dave Bridges</w:t>
+      </w:r>
+      <w:r>
+        <w:rPr>
+          <w:rFonts w:ascii="Times New Roman" w:eastAsia="Times New Roman" w:hAnsi="Times New Roman" w:cs="Times New Roman"/>
+        </w:rPr>
+        <w:t>,</w:t>
+      </w:r>
       <w:bookmarkStart w:id="0" w:name="_GoBack"/>
       <w:bookmarkEnd w:id="0"/>
       <w:r>
         <w:rPr>
-          <w:rFonts w:ascii="Times New Roman" w:hAnsi="Times New Roman" w:cs="Times New Roman"/>
-        </w:rPr>
-        <w:t>Diabetes, Endocrinology, and Metabolism, Ann Arbor MI, USA</w:t>
-      </w:r>
-    </w:p>
-    <w:p>
-      <w:pPr>
-        <w:pStyle w:val="Header"/>
-        <w:rPr>
-          <w:rFonts w:ascii="Times New Roman" w:hAnsi="Times New Roman" w:cs="Times New Roman"/>
-        </w:rPr>
-      </w:pPr>
-    </w:p>
-    <w:p>
-      <w:pPr>
-        <w:rPr>
           <w:rFonts w:ascii="Times New Roman" w:eastAsia="Times New Roman" w:hAnsi="Times New Roman" w:cs="Times New Roman"/>
         </w:rPr>
-      </w:pPr>
-      <w:r>
-        <w:rPr>
-          <w:rStyle w:val="Heading1Char"/>
-        </w:rPr>
-        <w:t>Corresponding Author Information:</w:t>
-      </w:r>
-      <w:r>
-        <w:rPr>
-          <w:rFonts w:ascii="Times New Roman" w:hAnsi="Times New Roman" w:cs="Times New Roman"/>
-        </w:rPr>
-        <w:t xml:space="preserve"> </w:t>
-      </w:r>
-      <w:r>
-        <w:rPr>
-          <w:rFonts w:ascii="Times New Roman" w:hAnsi="Times New Roman" w:cs="Times New Roman"/>
-        </w:rPr>
-        <w:br/>
-      </w:r>
-      <w:r>
-        <w:rPr>
-          <w:rFonts w:ascii="Times New Roman" w:eastAsia="Times New Roman" w:hAnsi="Times New Roman" w:cs="Times New Roman"/>
-        </w:rPr>
-        <w:t xml:space="preserve">Dave Bridges PhD </w:t>
+        <w:t xml:space="preserve"> PhD </w:t>
       </w:r>
       <w:r>
         <w:rPr>
@@ -401,6 +389,8 @@
       <w:r>
         <w:rPr>
           <w:rStyle w:val="Heading1Char"/>
+          <w:sz w:val="24"/>
+          <w:szCs w:val="24"/>
         </w:rPr>
         <w:t>Funding:</w:t>
       </w:r>
@@ -423,42 +413,21 @@
           <w:rFonts w:ascii="Times New Roman" w:hAnsi="Times New Roman" w:cs="Times New Roman"/>
           <w:color w:val="000000" w:themeColor="text1"/>
         </w:rPr>
-        <w:t xml:space="preserve">R01 DK107535 </w:t>
+        <w:t>R01 DK107535 (DB)</w:t>
       </w:r>
       <w:r>
         <w:rPr>
           <w:rFonts w:ascii="Times New Roman" w:hAnsi="Times New Roman" w:cs="Times New Roman"/>
           <w:color w:val="000000" w:themeColor="text1"/>
         </w:rPr>
-        <w:t>(DB)</w:t>
+        <w:t xml:space="preserve"> and R56 DK121787 (BEG)</w:t>
       </w:r>
       <w:r>
         <w:rPr>
           <w:rFonts w:ascii="Times New Roman" w:hAnsi="Times New Roman" w:cs="Times New Roman"/>
           <w:color w:val="000000" w:themeColor="text1"/>
         </w:rPr>
-        <w:t xml:space="preserve"> and R56 DK121787 (BEG)</w:t>
-      </w:r>
-      <w:r>
-        <w:rPr>
-          <w:rFonts w:ascii="Times New Roman" w:hAnsi="Times New Roman" w:cs="Times New Roman"/>
-          <w:color w:val="000000" w:themeColor="text1"/>
-        </w:rPr>
-        <w:t xml:space="preserve">. MCM was supported through the University of Michigan </w:t>
-      </w:r>
-      <w:r>
-        <w:rPr>
-          <w:rFonts w:ascii="Times New Roman" w:hAnsi="Times New Roman" w:cs="Times New Roman"/>
-          <w:color w:val="000000" w:themeColor="text1"/>
-        </w:rPr>
-        <w:t>Rackham Merit Fellowshi</w:t>
-      </w:r>
-      <w:r>
-        <w:rPr>
-          <w:rFonts w:ascii="Times New Roman" w:hAnsi="Times New Roman" w:cs="Times New Roman"/>
-          <w:color w:val="000000" w:themeColor="text1"/>
-        </w:rPr>
-        <w:t xml:space="preserve">p. </w:t>
+        <w:t xml:space="preserve">. MCM was supported through the University of Michigan Rackham Merit Fellowship. </w:t>
       </w:r>
     </w:p>
     <w:p>
@@ -468,6 +437,8 @@
       <w:r>
         <w:rPr>
           <w:rStyle w:val="Heading1Char"/>
+          <w:sz w:val="24"/>
+          <w:szCs w:val="24"/>
         </w:rPr>
         <w:t>Disclosure:</w:t>
       </w:r>
@@ -506,6 +477,8 @@
       <w:r>
         <w:rPr>
           <w:rStyle w:val="Heading1Char"/>
+          <w:sz w:val="24"/>
+          <w:szCs w:val="24"/>
         </w:rPr>
         <w:t>Keywords:</w:t>
       </w:r>
@@ -18556,7 +18529,6 @@
   <w:style w:type="character" w:default="1" w:styleId="DefaultParagraphFont">
     <w:name w:val="Default Paragraph Font"/>
     <w:uiPriority w:val="1"/>
-    <w:semiHidden/>
     <w:unhideWhenUsed/>
   </w:style>
   <w:style w:type="table" w:default="1" w:styleId="TableNormal">

</xml_diff>

<commit_message>
Made font size change for results section header
</commit_message>
<xml_diff>
--- a/Manuscripts/manuscript.bio.docx
+++ b/Manuscripts/manuscript.bio.docx
@@ -277,8 +277,6 @@
         </w:rPr>
         <w:t xml:space="preserve"> </w:t>
       </w:r>
-      <w:bookmarkStart w:id="0" w:name="_GoBack"/>
-      <w:bookmarkEnd w:id="0"/>
       <w:r>
         <w:rPr>
           <w:rFonts w:ascii="Times New Roman" w:hAnsi="Times New Roman" w:cs="Times New Roman"/>
@@ -5329,7 +5327,7 @@
               </wp:anchor>
             </w:drawing>
           </mc:Choice>
-          <mc:Fallback xmlns:w16sdtdh="http://schemas.microsoft.com/office/word/2020/wordml/sdtdatahash" xmlns:w16="http://schemas.microsoft.com/office/word/2018/wordml" xmlns:w16cex="http://schemas.microsoft.com/office/word/2018/wordml/cex" xmlns:oel="http://schemas.microsoft.com/office/2019/extlst">
+          <mc:Fallback xmlns:oel="http://schemas.microsoft.com/office/2019/extlst" xmlns:w16cex="http://schemas.microsoft.com/office/word/2018/wordml/cex" xmlns:w16="http://schemas.microsoft.com/office/word/2018/wordml" xmlns:w16sdtdh="http://schemas.microsoft.com/office/word/2020/wordml/sdtdatahash">
             <w:pict>
               <v:shapetype w14:anchorId="1F8EC664" id="_x0000_t202" coordsize="21600,21600" o:spt="202" path="m,l,21600r21600,l21600,xe">
                 <v:stroke joinstyle="miter"/>
@@ -6086,14 +6084,25 @@
     <w:p>
       <w:pPr>
         <w:pStyle w:val="Heading2"/>
-      </w:pPr>
-      <w:r>
+        <w:rPr>
+          <w:sz w:val="24"/>
+          <w:szCs w:val="24"/>
+        </w:rPr>
+      </w:pPr>
+      <w:bookmarkStart w:id="0" w:name="_GoBack"/>
+      <w:r>
+        <w:rPr>
+          <w:sz w:val="24"/>
+          <w:szCs w:val="24"/>
+        </w:rPr>
         <w:lastRenderedPageBreak/>
         <w:t>Gestational eTRF</w:t>
       </w:r>
       <w:r>
         <w:rPr>
           <w:rStyle w:val="CommentReference"/>
+          <w:sz w:val="24"/>
+          <w:szCs w:val="24"/>
         </w:rPr>
         <w:t xml:space="preserve"> </w:t>
       </w:r>
@@ -6118,6 +6127,7 @@
         <w:t xml:space="preserve"> tolerance in young adult males</w:t>
       </w:r>
     </w:p>
+    <w:bookmarkEnd w:id="0"/>
     <w:p>
       <w:pPr>
         <w:rPr>
@@ -7664,15 +7674,7 @@
                                 <w:sz w:val="20"/>
                                 <w:szCs w:val="20"/>
                               </w:rPr>
-                              <w:t xml:space="preserve"> Area under the curve (AUC) for ITT, averaged by maternal feeding regimen, and sex. * </w:t>
-                            </w:r>
-                            <w:r>
-                              <w:rPr>
-                                <w:rFonts w:ascii="Times New Roman" w:hAnsi="Times New Roman" w:cs="Times New Roman"/>
-                                <w:sz w:val="20"/>
-                                <w:szCs w:val="20"/>
-                              </w:rPr>
-                              <w:t xml:space="preserve">indicates p-value &lt;0.05 for effect of diet in males. </w:t>
+                              <w:t xml:space="preserve"> Area under the curve (AUC) for ITT, averaged by maternal feeding regimen, and sex. * indicates p-value &lt;0.05 for effect of diet in males. </w:t>
                             </w:r>
                             <w:r>
                               <w:rPr>
@@ -7775,7 +7777,7 @@
               </wp:anchor>
             </w:drawing>
           </mc:Choice>
-          <mc:Fallback xmlns:w16sdtdh="http://schemas.microsoft.com/office/word/2020/wordml/sdtdatahash" xmlns:w16="http://schemas.microsoft.com/office/word/2018/wordml" xmlns:w16cex="http://schemas.microsoft.com/office/word/2018/wordml/cex" xmlns:oel="http://schemas.microsoft.com/office/2019/extlst">
+          <mc:Fallback xmlns:oel="http://schemas.microsoft.com/office/2019/extlst" xmlns:w16cex="http://schemas.microsoft.com/office/word/2018/wordml/cex" xmlns:w16="http://schemas.microsoft.com/office/word/2018/wordml" xmlns:w16sdtdh="http://schemas.microsoft.com/office/word/2020/wordml/sdtdatahash">
             <w:pict>
               <v:shape w14:anchorId="7B519CF2" id="Text Box 1" o:spid="_x0000_s1027" type="#_x0000_t202" style="position:absolute;margin-left:-14.4pt;margin-top:13.65pt;width:499.65pt;height:592.35pt;z-index:-251648000;visibility:visible;mso-wrap-style:square;mso-width-percent:0;mso-height-percent:0;mso-wrap-distance-left:9pt;mso-wrap-distance-top:0;mso-wrap-distance-right:9pt;mso-wrap-distance-bottom:0;mso-position-horizontal:absolute;mso-position-horizontal-relative:text;mso-position-vertical:absolute;mso-position-vertical-relative:text;mso-width-percent:0;mso-height-percent:0;mso-width-relative:margin;mso-height-relative:margin;v-text-anchor:top" o:gfxdata="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" fillcolor="white [3201]" stroked="f" strokeweight=".5pt">
                 <v:textbox>
@@ -10928,15 +10930,7 @@
                                 <w:sz w:val="20"/>
                                 <w:szCs w:val="20"/>
                               </w:rPr>
-                              <w:t xml:space="preserve"> Area under the curve (AUC) for insulin tolerance test, averaged by maternal feeding regimen, and sex. * </w:t>
-                            </w:r>
-                            <w:r>
-                              <w:rPr>
-                                <w:rFonts w:ascii="Times New Roman" w:hAnsi="Times New Roman" w:cs="Times New Roman"/>
-                                <w:sz w:val="20"/>
-                                <w:szCs w:val="20"/>
-                              </w:rPr>
-                              <w:t xml:space="preserve">indicates, p-value &lt;0.05 for diet in males. </w:t>
+                              <w:t xml:space="preserve"> Area under the curve (AUC) for insulin tolerance test, averaged by maternal feeding regimen, and sex. * indicates, p-value &lt;0.05 for diet in males. </w:t>
                             </w:r>
                             <w:r>
                               <w:rPr>
@@ -11046,7 +11040,7 @@
               </wp:anchor>
             </w:drawing>
           </mc:Choice>
-          <mc:Fallback xmlns:w16sdtdh="http://schemas.microsoft.com/office/word/2020/wordml/sdtdatahash" xmlns:w16="http://schemas.microsoft.com/office/word/2018/wordml" xmlns:w16cex="http://schemas.microsoft.com/office/word/2018/wordml/cex" xmlns:oel="http://schemas.microsoft.com/office/2019/extlst">
+          <mc:Fallback xmlns:oel="http://schemas.microsoft.com/office/2019/extlst" xmlns:w16cex="http://schemas.microsoft.com/office/word/2018/wordml/cex" xmlns:w16="http://schemas.microsoft.com/office/word/2018/wordml" xmlns:w16sdtdh="http://schemas.microsoft.com/office/word/2020/wordml/sdtdatahash">
             <w:pict>
               <v:shape w14:anchorId="2677A11F" id="Text Box 5" o:spid="_x0000_s1028" type="#_x0000_t202" style="position:absolute;left:0;text-align:left;margin-left:0;margin-top:0;width:475.2pt;height:683.25pt;z-index:-251645952;visibility:visible;mso-wrap-style:square;mso-width-percent:0;mso-height-percent:0;mso-wrap-distance-left:9pt;mso-wrap-distance-top:0;mso-wrap-distance-right:9pt;mso-wrap-distance-bottom:0;mso-position-horizontal:absolute;mso-position-horizontal-relative:text;mso-position-vertical:absolute;mso-position-vertical-relative:text;mso-width-percent:0;mso-height-percent:0;mso-width-relative:margin;mso-height-relative:margin;v-text-anchor:top" o:gfxdata="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" fillcolor="white [3201]" stroked="f" strokeweight=".5pt">
                 <v:textbox>
@@ -16225,15 +16219,7 @@
                                 <w:sz w:val="20"/>
                                 <w:szCs w:val="20"/>
                               </w:rPr>
-                              <w:t>Feeding efficiency (%) in males and females, calculated based on food intake and body composition changes during the NCD period (before PND 70). (</w:t>
-                            </w:r>
-                            <w:r>
-                              <w:rPr>
-                                <w:rFonts w:ascii="Times New Roman" w:hAnsi="Times New Roman" w:cs="Times New Roman"/>
-                                <w:sz w:val="20"/>
-                                <w:szCs w:val="20"/>
-                              </w:rPr>
-                              <w:t>p</w:t>
+                              <w:t>Feeding efficiency (%) in males and females, calculated based on food intake and body composition changes during the NCD period (before PND 70). (p</w:t>
                             </w:r>
                             <w:r>
                               <w:rPr>
@@ -16343,7 +16329,7 @@
               </wp:anchor>
             </w:drawing>
           </mc:Choice>
-          <mc:Fallback xmlns:w16sdtdh="http://schemas.microsoft.com/office/word/2020/wordml/sdtdatahash" xmlns:w16="http://schemas.microsoft.com/office/word/2018/wordml" xmlns:w16cex="http://schemas.microsoft.com/office/word/2018/wordml/cex" xmlns:oel="http://schemas.microsoft.com/office/2019/extlst">
+          <mc:Fallback xmlns:oel="http://schemas.microsoft.com/office/2019/extlst" xmlns:w16cex="http://schemas.microsoft.com/office/word/2018/wordml/cex" xmlns:w16="http://schemas.microsoft.com/office/word/2018/wordml" xmlns:w16sdtdh="http://schemas.microsoft.com/office/word/2020/wordml/sdtdatahash">
             <w:pict>
               <v:shape w14:anchorId="373FAD60" id="Text Box 7" o:spid="_x0000_s1029" type="#_x0000_t202" style="position:absolute;margin-left:14.4pt;margin-top:9.35pt;width:457.2pt;height:508.25pt;z-index:-251652096;visibility:visible;mso-wrap-style:square;mso-width-percent:0;mso-height-percent:0;mso-wrap-distance-left:9pt;mso-wrap-distance-top:0;mso-wrap-distance-right:9pt;mso-wrap-distance-bottom:0;mso-position-horizontal:absolute;mso-position-horizontal-relative:text;mso-position-vertical:absolute;mso-position-vertical-relative:text;mso-width-percent:0;mso-height-percent:0;mso-width-relative:margin;mso-height-relative:margin;v-text-anchor:top" o:gfxdata="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" fillcolor="white [3201]" stroked="f" strokeweight=".5pt">
                 <v:textbox>

</xml_diff>

<commit_message>
Updated fonts on title page
</commit_message>
<xml_diff>
--- a/Manuscripts/manuscript.bio.docx
+++ b/Manuscripts/manuscript.bio.docx
@@ -38,37 +38,12 @@
     <w:p>
       <w:pPr>
         <w:spacing w:line="480" w:lineRule="auto"/>
+        <w:jc w:val="center"/>
         <w:rPr>
           <w:rFonts w:ascii="Times New Roman" w:hAnsi="Times New Roman" w:cs="Times New Roman"/>
           <w:vertAlign w:val="superscript"/>
         </w:rPr>
       </w:pPr>
-      <w:r>
-        <w:rPr>
-          <w:rStyle w:val="Heading1Char"/>
-        </w:rPr>
-        <w:t>Authors</w:t>
-      </w:r>
-      <w:r>
-        <w:rPr>
-          <w:rStyle w:val="Heading1Char"/>
-        </w:rPr>
-        <w:t xml:space="preserve"> &amp; Affiliations</w:t>
-      </w:r>
-      <w:r>
-        <w:rPr>
-          <w:rStyle w:val="Heading1Char"/>
-        </w:rPr>
-        <w:t>:</w:t>
-      </w:r>
-      <w:r>
-        <w:rPr>
-          <w:rFonts w:ascii="Times New Roman" w:hAnsi="Times New Roman" w:cs="Times New Roman"/>
-          <w:b/>
-          <w:bCs/>
-        </w:rPr>
-        <w:t xml:space="preserve"> </w:t>
-      </w:r>
       <w:r>
         <w:rPr>
           <w:rFonts w:ascii="Times New Roman" w:hAnsi="Times New Roman" w:cs="Times New Roman"/>
@@ -301,6 +276,8 @@
       <w:r>
         <w:rPr>
           <w:rStyle w:val="Heading1Char"/>
+          <w:sz w:val="24"/>
+          <w:szCs w:val="24"/>
         </w:rPr>
         <w:t>Corresponding Author Information:</w:t>
       </w:r>
@@ -320,7 +297,21 @@
         <w:rPr>
           <w:rFonts w:ascii="Times New Roman" w:eastAsia="Times New Roman" w:hAnsi="Times New Roman" w:cs="Times New Roman"/>
         </w:rPr>
-        <w:t xml:space="preserve">Dave Bridges PhD </w:t>
+        <w:t>Dave Bridges</w:t>
+      </w:r>
+      <w:r>
+        <w:rPr>
+          <w:rFonts w:ascii="Times New Roman" w:eastAsia="Times New Roman" w:hAnsi="Times New Roman" w:cs="Times New Roman"/>
+        </w:rPr>
+        <w:t>,</w:t>
+      </w:r>
+      <w:bookmarkStart w:id="0" w:name="_GoBack"/>
+      <w:bookmarkEnd w:id="0"/>
+      <w:r>
+        <w:rPr>
+          <w:rFonts w:ascii="Times New Roman" w:eastAsia="Times New Roman" w:hAnsi="Times New Roman" w:cs="Times New Roman"/>
+        </w:rPr>
+        <w:t xml:space="preserve"> PhD </w:t>
       </w:r>
       <w:r>
         <w:rPr>
@@ -399,6 +390,8 @@
       <w:r>
         <w:rPr>
           <w:rStyle w:val="Heading1Char"/>
+          <w:sz w:val="24"/>
+          <w:szCs w:val="24"/>
         </w:rPr>
         <w:t>Funding:</w:t>
       </w:r>
@@ -421,42 +414,21 @@
           <w:rFonts w:ascii="Times New Roman" w:hAnsi="Times New Roman" w:cs="Times New Roman"/>
           <w:color w:val="000000" w:themeColor="text1"/>
         </w:rPr>
-        <w:t xml:space="preserve">R01 DK107535 </w:t>
+        <w:t>R01 DK107535 (DB)</w:t>
       </w:r>
       <w:r>
         <w:rPr>
           <w:rFonts w:ascii="Times New Roman" w:hAnsi="Times New Roman" w:cs="Times New Roman"/>
           <w:color w:val="000000" w:themeColor="text1"/>
         </w:rPr>
-        <w:t>(DB)</w:t>
+        <w:t xml:space="preserve"> and R56 DK121787 (BEG)</w:t>
       </w:r>
       <w:r>
         <w:rPr>
           <w:rFonts w:ascii="Times New Roman" w:hAnsi="Times New Roman" w:cs="Times New Roman"/>
           <w:color w:val="000000" w:themeColor="text1"/>
         </w:rPr>
-        <w:t xml:space="preserve"> and R56 DK121787 (BEG)</w:t>
-      </w:r>
-      <w:r>
-        <w:rPr>
-          <w:rFonts w:ascii="Times New Roman" w:hAnsi="Times New Roman" w:cs="Times New Roman"/>
-          <w:color w:val="000000" w:themeColor="text1"/>
-        </w:rPr>
-        <w:t xml:space="preserve">. MCM was supported through the University of Michigan </w:t>
-      </w:r>
-      <w:r>
-        <w:rPr>
-          <w:rFonts w:ascii="Times New Roman" w:hAnsi="Times New Roman" w:cs="Times New Roman"/>
-          <w:color w:val="000000" w:themeColor="text1"/>
-        </w:rPr>
-        <w:t>Rackham Merit Fellowshi</w:t>
-      </w:r>
-      <w:r>
-        <w:rPr>
-          <w:rFonts w:ascii="Times New Roman" w:hAnsi="Times New Roman" w:cs="Times New Roman"/>
-          <w:color w:val="000000" w:themeColor="text1"/>
-        </w:rPr>
-        <w:t xml:space="preserve">p. </w:t>
+        <w:t xml:space="preserve">. MCM was supported through the University of Michigan Rackham Merit Fellowship. </w:t>
       </w:r>
     </w:p>
     <w:p>
@@ -466,6 +438,8 @@
       <w:r>
         <w:rPr>
           <w:rStyle w:val="Heading1Char"/>
+          <w:sz w:val="24"/>
+          <w:szCs w:val="24"/>
         </w:rPr>
         <w:t>Disclosure:</w:t>
       </w:r>
@@ -504,6 +478,8 @@
       <w:r>
         <w:rPr>
           <w:rStyle w:val="Heading1Char"/>
+          <w:sz w:val="24"/>
+          <w:szCs w:val="24"/>
         </w:rPr>
         <w:t>Keywords:</w:t>
       </w:r>
@@ -6089,7 +6065,6 @@
           <w:szCs w:val="24"/>
         </w:rPr>
       </w:pPr>
-      <w:bookmarkStart w:id="0" w:name="_GoBack"/>
       <w:r>
         <w:rPr>
           <w:sz w:val="24"/>
@@ -6127,7 +6102,6 @@
         <w:t xml:space="preserve"> tolerance in young adult males</w:t>
       </w:r>
     </w:p>
-    <w:bookmarkEnd w:id="0"/>
     <w:p>
       <w:pPr>
         <w:rPr>

</xml_diff>

<commit_message>
Rearranged layout of authors, fixed font size in subheading
</commit_message>
<xml_diff>
--- a/Manuscripts/manuscript.bio.docx
+++ b/Manuscripts/manuscript.bio.docx
@@ -41,14 +41,40 @@
         <w:jc w:val="center"/>
         <w:rPr>
           <w:rFonts w:ascii="Times New Roman" w:hAnsi="Times New Roman" w:cs="Times New Roman"/>
+        </w:rPr>
+      </w:pPr>
+      <w:r>
+        <w:rPr>
+          <w:rFonts w:ascii="Times New Roman" w:hAnsi="Times New Roman" w:cs="Times New Roman"/>
+        </w:rPr>
+        <w:t>Molly C. Mulcahy</w:t>
+      </w:r>
+      <w:r>
+        <w:rPr>
+          <w:rFonts w:ascii="Times New Roman" w:hAnsi="Times New Roman" w:cs="Times New Roman"/>
           <w:vertAlign w:val="superscript"/>
         </w:rPr>
-      </w:pPr>
-      <w:r>
-        <w:rPr>
-          <w:rFonts w:ascii="Times New Roman" w:hAnsi="Times New Roman" w:cs="Times New Roman"/>
-        </w:rPr>
-        <w:t>Molly C. Mulcahy</w:t>
+        <w:t>1</w:t>
+      </w:r>
+      <w:r>
+        <w:rPr>
+          <w:rFonts w:ascii="Times New Roman" w:hAnsi="Times New Roman" w:cs="Times New Roman"/>
+        </w:rPr>
+        <w:t xml:space="preserve">, </w:t>
+      </w:r>
+      <w:proofErr w:type="spellStart"/>
+      <w:r>
+        <w:rPr>
+          <w:rFonts w:ascii="Times New Roman" w:hAnsi="Times New Roman" w:cs="Times New Roman"/>
+        </w:rPr>
+        <w:t>Noura</w:t>
+      </w:r>
+      <w:proofErr w:type="spellEnd"/>
+      <w:r>
+        <w:rPr>
+          <w:rFonts w:ascii="Times New Roman" w:hAnsi="Times New Roman" w:cs="Times New Roman"/>
+        </w:rPr>
+        <w:t xml:space="preserve"> El Habbal</w:t>
       </w:r>
       <w:r>
         <w:rPr>
@@ -61,6 +87,25 @@
         <w:rPr>
           <w:rFonts w:ascii="Times New Roman" w:hAnsi="Times New Roman" w:cs="Times New Roman"/>
         </w:rPr>
+        <w:t>,</w:t>
+      </w:r>
+      <w:r>
+        <w:rPr>
+          <w:rFonts w:ascii="Times New Roman" w:hAnsi="Times New Roman" w:cs="Times New Roman"/>
+        </w:rPr>
+        <w:t xml:space="preserve"> Detrick Snyder</w:t>
+      </w:r>
+      <w:r>
+        <w:rPr>
+          <w:rFonts w:ascii="Times New Roman" w:hAnsi="Times New Roman" w:cs="Times New Roman"/>
+          <w:vertAlign w:val="superscript"/>
+        </w:rPr>
+        <w:t>1</w:t>
+      </w:r>
+      <w:r>
+        <w:rPr>
+          <w:rFonts w:ascii="Times New Roman" w:hAnsi="Times New Roman" w:cs="Times New Roman"/>
+        </w:rPr>
         <w:t xml:space="preserve">, </w:t>
       </w:r>
       <w:proofErr w:type="spellStart"/>
@@ -68,14 +113,14 @@
         <w:rPr>
           <w:rFonts w:ascii="Times New Roman" w:hAnsi="Times New Roman" w:cs="Times New Roman"/>
         </w:rPr>
-        <w:t>Noura</w:t>
+        <w:t>JeAnna</w:t>
       </w:r>
       <w:proofErr w:type="spellEnd"/>
       <w:r>
         <w:rPr>
           <w:rFonts w:ascii="Times New Roman" w:hAnsi="Times New Roman" w:cs="Times New Roman"/>
         </w:rPr>
-        <w:t xml:space="preserve"> El Habbal</w:t>
+        <w:t xml:space="preserve"> R. Redd</w:t>
       </w:r>
       <w:r>
         <w:rPr>
@@ -88,20 +133,28 @@
         <w:rPr>
           <w:rFonts w:ascii="Times New Roman" w:hAnsi="Times New Roman" w:cs="Times New Roman"/>
         </w:rPr>
-        <w:t>,</w:t>
-      </w:r>
-      <w:r>
-        <w:rPr>
-          <w:rFonts w:ascii="Times New Roman" w:hAnsi="Times New Roman" w:cs="Times New Roman"/>
-        </w:rPr>
-        <w:t xml:space="preserve"> Detrick Snyder</w:t>
+        <w:t xml:space="preserve">, </w:t>
+      </w:r>
+      <w:proofErr w:type="spellStart"/>
+      <w:r>
+        <w:rPr>
+          <w:rFonts w:ascii="Times New Roman" w:hAnsi="Times New Roman" w:cs="Times New Roman"/>
+        </w:rPr>
+        <w:t>Haijing</w:t>
+      </w:r>
+      <w:proofErr w:type="spellEnd"/>
+      <w:r>
+        <w:rPr>
+          <w:rFonts w:ascii="Times New Roman" w:hAnsi="Times New Roman" w:cs="Times New Roman"/>
+        </w:rPr>
+        <w:t xml:space="preserve"> Sun</w:t>
       </w:r>
       <w:r>
         <w:rPr>
           <w:rFonts w:ascii="Times New Roman" w:hAnsi="Times New Roman" w:cs="Times New Roman"/>
           <w:vertAlign w:val="superscript"/>
         </w:rPr>
-        <w:t>1</w:t>
+        <w:t>2</w:t>
       </w:r>
       <w:r>
         <w:rPr>
@@ -109,59 +162,21 @@
         </w:rPr>
         <w:t xml:space="preserve">, </w:t>
       </w:r>
-      <w:proofErr w:type="spellStart"/>
-      <w:r>
-        <w:rPr>
-          <w:rFonts w:ascii="Times New Roman" w:hAnsi="Times New Roman" w:cs="Times New Roman"/>
-        </w:rPr>
-        <w:t>JeAnna</w:t>
-      </w:r>
-      <w:proofErr w:type="spellEnd"/>
-      <w:r>
-        <w:rPr>
-          <w:rFonts w:ascii="Times New Roman" w:hAnsi="Times New Roman" w:cs="Times New Roman"/>
-        </w:rPr>
-        <w:t xml:space="preserve"> R. Redd</w:t>
-      </w:r>
-      <w:r>
+    </w:p>
+    <w:p>
+      <w:pPr>
+        <w:spacing w:line="480" w:lineRule="auto"/>
+        <w:jc w:val="center"/>
         <w:rPr>
           <w:rFonts w:ascii="Times New Roman" w:hAnsi="Times New Roman" w:cs="Times New Roman"/>
           <w:vertAlign w:val="superscript"/>
         </w:rPr>
-        <w:t>1</w:t>
-      </w:r>
-      <w:r>
-        <w:rPr>
-          <w:rFonts w:ascii="Times New Roman" w:hAnsi="Times New Roman" w:cs="Times New Roman"/>
-        </w:rPr>
-        <w:t xml:space="preserve">, </w:t>
-      </w:r>
-      <w:proofErr w:type="spellStart"/>
-      <w:r>
-        <w:rPr>
-          <w:rFonts w:ascii="Times New Roman" w:hAnsi="Times New Roman" w:cs="Times New Roman"/>
-        </w:rPr>
-        <w:t>Haijing</w:t>
-      </w:r>
-      <w:proofErr w:type="spellEnd"/>
-      <w:r>
-        <w:rPr>
-          <w:rFonts w:ascii="Times New Roman" w:hAnsi="Times New Roman" w:cs="Times New Roman"/>
-        </w:rPr>
-        <w:t xml:space="preserve"> Sun</w:t>
-      </w:r>
-      <w:r>
-        <w:rPr>
-          <w:rFonts w:ascii="Times New Roman" w:hAnsi="Times New Roman" w:cs="Times New Roman"/>
-          <w:vertAlign w:val="superscript"/>
-        </w:rPr>
-        <w:t>2</w:t>
-      </w:r>
-      <w:r>
-        <w:rPr>
-          <w:rFonts w:ascii="Times New Roman" w:hAnsi="Times New Roman" w:cs="Times New Roman"/>
-        </w:rPr>
-        <w:t>, Brigid E. Gregg</w:t>
+      </w:pPr>
+      <w:r>
+        <w:rPr>
+          <w:rFonts w:ascii="Times New Roman" w:hAnsi="Times New Roman" w:cs="Times New Roman"/>
+        </w:rPr>
+        <w:t>Brigid E. Gregg</w:t>
       </w:r>
       <w:r>
         <w:rPr>
@@ -305,8 +320,6 @@
         </w:rPr>
         <w:t>,</w:t>
       </w:r>
-      <w:bookmarkStart w:id="0" w:name="_GoBack"/>
-      <w:bookmarkEnd w:id="0"/>
       <w:r>
         <w:rPr>
           <w:rFonts w:ascii="Times New Roman" w:eastAsia="Times New Roman" w:hAnsi="Times New Roman" w:cs="Times New Roman"/>
@@ -5303,7 +5316,7 @@
               </wp:anchor>
             </w:drawing>
           </mc:Choice>
-          <mc:Fallback xmlns:oel="http://schemas.microsoft.com/office/2019/extlst" xmlns:w16cex="http://schemas.microsoft.com/office/word/2018/wordml/cex" xmlns:w16="http://schemas.microsoft.com/office/word/2018/wordml" xmlns:w16sdtdh="http://schemas.microsoft.com/office/word/2020/wordml/sdtdatahash">
+          <mc:Fallback xmlns:w16sdtdh="http://schemas.microsoft.com/office/word/2020/wordml/sdtdatahash" xmlns:w16="http://schemas.microsoft.com/office/word/2018/wordml" xmlns:w16cex="http://schemas.microsoft.com/office/word/2018/wordml/cex" xmlns:oel="http://schemas.microsoft.com/office/2019/extlst">
             <w:pict>
               <v:shapetype w14:anchorId="1F8EC664" id="_x0000_t202" coordsize="21600,21600" o:spt="202" path="m,l,21600r21600,l21600,xe">
                 <v:stroke joinstyle="miter"/>
@@ -6061,13 +6074,11 @@
       <w:pPr>
         <w:pStyle w:val="Heading2"/>
         <w:rPr>
-          <w:sz w:val="24"/>
           <w:szCs w:val="24"/>
         </w:rPr>
       </w:pPr>
       <w:r>
         <w:rPr>
-          <w:sz w:val="24"/>
           <w:szCs w:val="24"/>
         </w:rPr>
         <w:lastRenderedPageBreak/>
@@ -6076,7 +6087,7 @@
       <w:r>
         <w:rPr>
           <w:rStyle w:val="CommentReference"/>
-          <w:sz w:val="24"/>
+          <w:sz w:val="28"/>
           <w:szCs w:val="24"/>
         </w:rPr>
         <w:t xml:space="preserve"> </w:t>
@@ -6086,7 +6097,7 @@
           <w:rStyle w:val="CommentReference"/>
           <w:rFonts w:cs="Times New Roman"/>
           <w:iCs/>
-          <w:sz w:val="24"/>
+          <w:sz w:val="28"/>
           <w:szCs w:val="24"/>
         </w:rPr>
         <w:t>modestly improves glucose</w:t>
@@ -6096,7 +6107,7 @@
           <w:rStyle w:val="CommentReference"/>
           <w:rFonts w:cs="Times New Roman"/>
           <w:iCs/>
-          <w:sz w:val="24"/>
+          <w:sz w:val="28"/>
           <w:szCs w:val="24"/>
         </w:rPr>
         <w:t xml:space="preserve"> tolerance in young adult males</w:t>
@@ -7751,7 +7762,7 @@
               </wp:anchor>
             </w:drawing>
           </mc:Choice>
-          <mc:Fallback xmlns:oel="http://schemas.microsoft.com/office/2019/extlst" xmlns:w16cex="http://schemas.microsoft.com/office/word/2018/wordml/cex" xmlns:w16="http://schemas.microsoft.com/office/word/2018/wordml" xmlns:w16sdtdh="http://schemas.microsoft.com/office/word/2020/wordml/sdtdatahash">
+          <mc:Fallback xmlns:w16sdtdh="http://schemas.microsoft.com/office/word/2020/wordml/sdtdatahash" xmlns:w16="http://schemas.microsoft.com/office/word/2018/wordml" xmlns:w16cex="http://schemas.microsoft.com/office/word/2018/wordml/cex" xmlns:oel="http://schemas.microsoft.com/office/2019/extlst">
             <w:pict>
               <v:shape w14:anchorId="7B519CF2" id="Text Box 1" o:spid="_x0000_s1027" type="#_x0000_t202" style="position:absolute;margin-left:-14.4pt;margin-top:13.65pt;width:499.65pt;height:592.35pt;z-index:-251648000;visibility:visible;mso-wrap-style:square;mso-width-percent:0;mso-height-percent:0;mso-wrap-distance-left:9pt;mso-wrap-distance-top:0;mso-wrap-distance-right:9pt;mso-wrap-distance-bottom:0;mso-position-horizontal:absolute;mso-position-horizontal-relative:text;mso-position-vertical:absolute;mso-position-vertical-relative:text;mso-width-percent:0;mso-height-percent:0;mso-width-relative:margin;mso-height-relative:margin;v-text-anchor:top" o:gfxdata="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" fillcolor="white [3201]" stroked="f" strokeweight=".5pt">
                 <v:textbox>
@@ -8110,7 +8121,12 @@
         <w:t xml:space="preserve">glucose </w:t>
       </w:r>
       <w:r>
-        <w:t>intolerance</w:t>
+        <w:t>in</w:t>
+      </w:r>
+      <w:bookmarkStart w:id="0" w:name="_GoBack"/>
+      <w:bookmarkEnd w:id="0"/>
+      <w:r>
+        <w:t>tolerance</w:t>
       </w:r>
     </w:p>
     <w:p>
@@ -11014,7 +11030,7 @@
               </wp:anchor>
             </w:drawing>
           </mc:Choice>
-          <mc:Fallback xmlns:oel="http://schemas.microsoft.com/office/2019/extlst" xmlns:w16cex="http://schemas.microsoft.com/office/word/2018/wordml/cex" xmlns:w16="http://schemas.microsoft.com/office/word/2018/wordml" xmlns:w16sdtdh="http://schemas.microsoft.com/office/word/2020/wordml/sdtdatahash">
+          <mc:Fallback xmlns:w16sdtdh="http://schemas.microsoft.com/office/word/2020/wordml/sdtdatahash" xmlns:w16="http://schemas.microsoft.com/office/word/2018/wordml" xmlns:w16cex="http://schemas.microsoft.com/office/word/2018/wordml/cex" xmlns:oel="http://schemas.microsoft.com/office/2019/extlst">
             <w:pict>
               <v:shape w14:anchorId="2677A11F" id="Text Box 5" o:spid="_x0000_s1028" type="#_x0000_t202" style="position:absolute;left:0;text-align:left;margin-left:0;margin-top:0;width:475.2pt;height:683.25pt;z-index:-251645952;visibility:visible;mso-wrap-style:square;mso-width-percent:0;mso-height-percent:0;mso-wrap-distance-left:9pt;mso-wrap-distance-top:0;mso-wrap-distance-right:9pt;mso-wrap-distance-bottom:0;mso-position-horizontal:absolute;mso-position-horizontal-relative:text;mso-position-vertical:absolute;mso-position-vertical-relative:text;mso-width-percent:0;mso-height-percent:0;mso-width-relative:margin;mso-height-relative:margin;v-text-anchor:top" o:gfxdata="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" fillcolor="white [3201]" stroked="f" strokeweight=".5pt">
                 <v:textbox>
@@ -16303,7 +16319,7 @@
               </wp:anchor>
             </w:drawing>
           </mc:Choice>
-          <mc:Fallback xmlns:oel="http://schemas.microsoft.com/office/2019/extlst" xmlns:w16cex="http://schemas.microsoft.com/office/word/2018/wordml/cex" xmlns:w16="http://schemas.microsoft.com/office/word/2018/wordml" xmlns:w16sdtdh="http://schemas.microsoft.com/office/word/2020/wordml/sdtdatahash">
+          <mc:Fallback xmlns:w16sdtdh="http://schemas.microsoft.com/office/word/2020/wordml/sdtdatahash" xmlns:w16="http://schemas.microsoft.com/office/word/2018/wordml" xmlns:w16cex="http://schemas.microsoft.com/office/word/2018/wordml/cex" xmlns:oel="http://schemas.microsoft.com/office/2019/extlst">
             <w:pict>
               <v:shape w14:anchorId="373FAD60" id="Text Box 7" o:spid="_x0000_s1029" type="#_x0000_t202" style="position:absolute;margin-left:14.4pt;margin-top:9.35pt;width:457.2pt;height:508.25pt;z-index:-251652096;visibility:visible;mso-wrap-style:square;mso-width-percent:0;mso-height-percent:0;mso-wrap-distance-left:9pt;mso-wrap-distance-top:0;mso-wrap-distance-right:9pt;mso-wrap-distance-bottom:0;mso-position-horizontal:absolute;mso-position-horizontal-relative:text;mso-position-vertical:absolute;mso-position-vertical-relative:text;mso-width-percent:0;mso-height-percent:0;mso-width-relative:margin;mso-height-relative:margin;v-text-anchor:top" o:gfxdata="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" fillcolor="white [3201]" stroked="f" strokeweight=".5pt">
                 <v:textbox>

</xml_diff>

<commit_message>
Updated spacing around results section, wrote out PDF
</commit_message>
<xml_diff>
--- a/Manuscripts/manuscript.bio.docx
+++ b/Manuscripts/manuscript.bio.docx
@@ -4858,35 +4858,40 @@
       <w:pPr>
         <w:pStyle w:val="Heading1"/>
       </w:pPr>
-      <w:r>
-        <w:t>Results</w:t>
-      </w:r>
     </w:p>
     <w:p>
       <w:pPr>
-        <w:pStyle w:val="Heading2"/>
-      </w:pPr>
-      <w:r>
-        <w:t xml:space="preserve">Gestational </w:t>
-      </w:r>
-      <w:r>
-        <w:t>eTRF</w:t>
-      </w:r>
-      <w:r>
-        <w:t xml:space="preserve"> </w:t>
-      </w:r>
-      <w:r>
-        <w:t xml:space="preserve">increases </w:t>
-      </w:r>
-      <w:r>
-        <w:t xml:space="preserve">food intake, but not body composition </w:t>
-      </w:r>
-      <w:r>
-        <w:t>in early life</w:t>
+        <w:pStyle w:val="Heading1"/>
+      </w:pPr>
+      <w:r>
+        <w:t>Results</w:t>
       </w:r>
     </w:p>
     <w:p>
       <w:pPr>
+        <w:pStyle w:val="Heading2"/>
+      </w:pPr>
+      <w:r>
+        <w:t xml:space="preserve">Gestational </w:t>
+      </w:r>
+      <w:r>
+        <w:t>eTRF</w:t>
+      </w:r>
+      <w:r>
+        <w:t xml:space="preserve"> </w:t>
+      </w:r>
+      <w:r>
+        <w:t xml:space="preserve">increases </w:t>
+      </w:r>
+      <w:r>
+        <w:t xml:space="preserve">food intake, but not body composition </w:t>
+      </w:r>
+      <w:r>
+        <w:t>in early life</w:t>
+      </w:r>
+    </w:p>
+    <w:p>
+      <w:pPr>
         <w:ind w:firstLine="720"/>
         <w:rPr>
           <w:rFonts w:ascii="Times New Roman" w:hAnsi="Times New Roman" w:cs="Times New Roman"/>
@@ -4978,7 +4983,6 @@
         <w:rPr>
           <w:rFonts w:ascii="Times New Roman" w:hAnsi="Times New Roman" w:cs="Times New Roman"/>
         </w:rPr>
-        <w:lastRenderedPageBreak/>
         <w:t>food availability between ZT14-20</w:t>
       </w:r>
       <w:r>
@@ -5839,7 +5843,14 @@
         <w:rPr>
           <w:rFonts w:ascii="Times New Roman" w:hAnsi="Times New Roman" w:cs="Times New Roman"/>
         </w:rPr>
-        <w:t xml:space="preserve">no interaction between sex and maternal </w:t>
+        <w:t xml:space="preserve">no interaction between sex and </w:t>
+      </w:r>
+      <w:r>
+        <w:rPr>
+          <w:rFonts w:ascii="Times New Roman" w:hAnsi="Times New Roman" w:cs="Times New Roman"/>
+        </w:rPr>
+        <w:lastRenderedPageBreak/>
+        <w:t xml:space="preserve">maternal </w:t>
       </w:r>
       <w:r>
         <w:rPr>
@@ -6074,6 +6085,8 @@
       <w:pPr>
         <w:pStyle w:val="Heading2"/>
         <w:rPr>
+          <w:rFonts w:cs="Times New Roman"/>
+          <w:iCs/>
           <w:szCs w:val="24"/>
         </w:rPr>
       </w:pPr>
@@ -6081,7 +6094,6 @@
         <w:rPr>
           <w:szCs w:val="24"/>
         </w:rPr>
-        <w:lastRenderedPageBreak/>
         <w:t>Gestational eTRF</w:t>
       </w:r>
       <w:r>
@@ -6112,6 +6124,8 @@
         </w:rPr>
         <w:t xml:space="preserve"> tolerance in young adult males</w:t>
       </w:r>
+      <w:bookmarkStart w:id="0" w:name="_GoBack"/>
+      <w:bookmarkEnd w:id="0"/>
     </w:p>
     <w:p>
       <w:pPr>
@@ -8121,12 +8135,7 @@
         <w:t xml:space="preserve">glucose </w:t>
       </w:r>
       <w:r>
-        <w:t>in</w:t>
-      </w:r>
-      <w:bookmarkStart w:id="0" w:name="_GoBack"/>
-      <w:bookmarkEnd w:id="0"/>
-      <w:r>
-        <w:t>tolerance</w:t>
+        <w:t>intolerance</w:t>
       </w:r>
     </w:p>
     <w:p>
@@ -10653,7 +10662,7 @@
         <mc:AlternateContent>
           <mc:Choice Requires="wps">
             <w:drawing>
-              <wp:anchor distT="0" distB="0" distL="114300" distR="114300" simplePos="0" relativeHeight="251670528" behindDoc="1" locked="0" layoutInCell="1" allowOverlap="1" wp14:anchorId="2677A11F" wp14:editId="1C74E3BF">
+              <wp:anchor distT="0" distB="0" distL="114300" distR="114300" simplePos="0" relativeHeight="251670528" behindDoc="1" locked="0" layoutInCell="1" allowOverlap="1" wp14:anchorId="2677A11F" wp14:editId="6B12F672">
                 <wp:simplePos x="0" y="0"/>
                 <wp:positionH relativeFrom="column">
                   <wp:posOffset>0</wp:posOffset>
@@ -10701,7 +10710,7 @@
                                 <w:noProof/>
                               </w:rPr>
                               <w:drawing>
-                                <wp:inline distT="0" distB="0" distL="0" distR="0" wp14:anchorId="06131373" wp14:editId="2D8D67FD">
+                                <wp:inline distT="0" distB="0" distL="0" distR="0" wp14:anchorId="06131373" wp14:editId="51855784">
                                   <wp:extent cx="5943600" cy="6332214"/>
                                   <wp:effectExtent l="0" t="0" r="0" b="0"/>
                                   <wp:docPr id="10" name="Picture 10"/>
@@ -10729,7 +10738,7 @@
                                         <pic:spPr bwMode="auto">
                                           <a:xfrm>
                                             <a:off x="0" y="0"/>
-                                            <a:ext cx="5968520" cy="6358764"/>
+                                            <a:ext cx="5943600" cy="6332214"/>
                                           </a:xfrm>
                                           <a:prstGeom prst="rect">
                                             <a:avLst/>
@@ -11030,9 +11039,13 @@
               </wp:anchor>
             </w:drawing>
           </mc:Choice>
-          <mc:Fallback xmlns:w16sdtdh="http://schemas.microsoft.com/office/word/2020/wordml/sdtdatahash" xmlns:w16="http://schemas.microsoft.com/office/word/2018/wordml" xmlns:w16cex="http://schemas.microsoft.com/office/word/2018/wordml/cex" xmlns:oel="http://schemas.microsoft.com/office/2019/extlst">
+          <mc:Fallback>
             <w:pict>
-              <v:shape w14:anchorId="2677A11F" id="Text Box 5" o:spid="_x0000_s1028" type="#_x0000_t202" style="position:absolute;left:0;text-align:left;margin-left:0;margin-top:0;width:475.2pt;height:683.25pt;z-index:-251645952;visibility:visible;mso-wrap-style:square;mso-width-percent:0;mso-height-percent:0;mso-wrap-distance-left:9pt;mso-wrap-distance-top:0;mso-wrap-distance-right:9pt;mso-wrap-distance-bottom:0;mso-position-horizontal:absolute;mso-position-horizontal-relative:text;mso-position-vertical:absolute;mso-position-vertical-relative:text;mso-width-percent:0;mso-height-percent:0;mso-width-relative:margin;mso-height-relative:margin;v-text-anchor:top" o:gfxdata="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" fillcolor="white [3201]" stroked="f" strokeweight=".5pt">
+              <v:shapetype w14:anchorId="2677A11F" id="_x0000_t202" coordsize="21600,21600" o:spt="202" path="m,l,21600r21600,l21600,xe">
+                <v:stroke joinstyle="miter"/>
+                <v:path gradientshapeok="t" o:connecttype="rect"/>
+              </v:shapetype>
+              <v:shape id="Text Box 5" o:spid="_x0000_s1028" type="#_x0000_t202" style="position:absolute;left:0;text-align:left;margin-left:0;margin-top:0;width:475.2pt;height:683.25pt;z-index:-251645952;visibility:visible;mso-wrap-style:square;mso-width-percent:0;mso-height-percent:0;mso-wrap-distance-left:9pt;mso-wrap-distance-top:0;mso-wrap-distance-right:9pt;mso-wrap-distance-bottom:0;mso-position-horizontal:absolute;mso-position-horizontal-relative:text;mso-position-vertical:absolute;mso-position-vertical-relative:text;mso-width-percent:0;mso-height-percent:0;mso-width-relative:margin;mso-height-relative:margin;v-text-anchor:top" o:gfxdata="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" fillcolor="white [3201]" stroked="f" strokeweight=".5pt">
                 <v:textbox>
                   <w:txbxContent>
                     <w:p>
@@ -11041,7 +11054,7 @@
                           <w:noProof/>
                         </w:rPr>
                         <w:drawing>
-                          <wp:inline distT="0" distB="0" distL="0" distR="0" wp14:anchorId="06131373" wp14:editId="2D8D67FD">
+                          <wp:inline distT="0" distB="0" distL="0" distR="0" wp14:anchorId="06131373" wp14:editId="51855784">
                             <wp:extent cx="5943600" cy="6332214"/>
                             <wp:effectExtent l="0" t="0" r="0" b="0"/>
                             <wp:docPr id="10" name="Picture 10"/>
@@ -11056,7 +11069,7 @@
                                     <pic:cNvPicPr/>
                                   </pic:nvPicPr>
                                   <pic:blipFill rotWithShape="1">
-                                    <a:blip r:embed="rId13">
+                                    <a:blip r:embed="rId12">
                                       <a:extLst>
                                         <a:ext uri="{28A0092B-C50C-407E-A947-70E740481C1C}">
                                           <a14:useLocalDpi xmlns:a14="http://schemas.microsoft.com/office/drawing/2010/main" val="0"/>
@@ -11069,7 +11082,7 @@
                                   <pic:spPr bwMode="auto">
                                     <a:xfrm>
                                       <a:off x="0" y="0"/>
-                                      <a:ext cx="5968520" cy="6358764"/>
+                                      <a:ext cx="5943600" cy="6332214"/>
                                     </a:xfrm>
                                     <a:prstGeom prst="rect">
                                       <a:avLst/>
@@ -11260,25 +11273,7 @@
                           <w:sz w:val="20"/>
                           <w:szCs w:val="20"/>
                         </w:rPr>
-                        <w:t xml:space="preserve"> Area under the curve (AUC) for insulin tolerance test, averaged by maternal feeding regimen, and sex. * </w:t>
-                      </w:r>
-                      <w:proofErr w:type="gramStart"/>
-                      <w:r>
-                        <w:rPr>
-                          <w:rFonts w:ascii="Times New Roman" w:hAnsi="Times New Roman" w:cs="Times New Roman"/>
-                          <w:sz w:val="20"/>
-                          <w:szCs w:val="20"/>
-                        </w:rPr>
-                        <w:t>indicates</w:t>
-                      </w:r>
-                      <w:proofErr w:type="gramEnd"/>
-                      <w:r>
-                        <w:rPr>
-                          <w:rFonts w:ascii="Times New Roman" w:hAnsi="Times New Roman" w:cs="Times New Roman"/>
-                          <w:sz w:val="20"/>
-                          <w:szCs w:val="20"/>
-                        </w:rPr>
-                        <w:t xml:space="preserve">, p-value &lt;0.05 for diet in males. </w:t>
+                        <w:t xml:space="preserve"> Area under the curve (AUC) for insulin tolerance test, averaged by maternal feeding regimen, and sex. * indicates, p-value &lt;0.05 for diet in males. </w:t>
                       </w:r>
                       <w:r>
                         <w:rPr>
@@ -11314,25 +11309,7 @@
                           <w:sz w:val="20"/>
                           <w:szCs w:val="20"/>
                         </w:rPr>
-                        <w:t xml:space="preserve"> Area under the curve (AUC) for GTT after 10 weeks of HFD, averaged by maternal feeding regimen and sex. * </w:t>
-                      </w:r>
-                      <w:proofErr w:type="gramStart"/>
-                      <w:r>
-                        <w:rPr>
-                          <w:rFonts w:ascii="Times New Roman" w:hAnsi="Times New Roman" w:cs="Times New Roman"/>
-                          <w:sz w:val="20"/>
-                          <w:szCs w:val="20"/>
-                        </w:rPr>
-                        <w:t>indicates</w:t>
-                      </w:r>
-                      <w:proofErr w:type="gramEnd"/>
-                      <w:r>
-                        <w:rPr>
-                          <w:rFonts w:ascii="Times New Roman" w:hAnsi="Times New Roman" w:cs="Times New Roman"/>
-                          <w:sz w:val="20"/>
-                          <w:szCs w:val="20"/>
-                        </w:rPr>
-                        <w:t xml:space="preserve"> p-value &lt;0.05 for effect of</w:t>
+                        <w:t xml:space="preserve"> Area under the curve (AUC) for GTT after 10 weeks of HFD, averaged by maternal feeding regimen and sex. * indicates p-value &lt;0.05 for effect of</w:t>
                       </w:r>
                       <w:r>
                         <w:rPr>
@@ -11382,25 +11359,7 @@
                           <w:sz w:val="20"/>
                           <w:szCs w:val="20"/>
                         </w:rPr>
-                        <w:t xml:space="preserve"> Glucose stimulated insulin secretion (GSIS), averaged by maternal feeding regiment, sex, and time. * </w:t>
-                      </w:r>
-                      <w:proofErr w:type="gramStart"/>
-                      <w:r>
-                        <w:rPr>
-                          <w:rFonts w:ascii="Times New Roman" w:hAnsi="Times New Roman" w:cs="Times New Roman"/>
-                          <w:sz w:val="20"/>
-                          <w:szCs w:val="20"/>
-                        </w:rPr>
-                        <w:t>indicates</w:t>
-                      </w:r>
-                      <w:proofErr w:type="gramEnd"/>
-                      <w:r>
-                        <w:rPr>
-                          <w:rFonts w:ascii="Times New Roman" w:hAnsi="Times New Roman" w:cs="Times New Roman"/>
-                          <w:sz w:val="20"/>
-                          <w:szCs w:val="20"/>
-                        </w:rPr>
-                        <w:t xml:space="preserve"> p-value &lt;0.05 for effect of sex. Animals included in body composition, FBG, ITT, GTT, and GSIS: n=11 eTRF males, 16 AL males, 19 eTRF females, 17 AL females. Cages in food intake analysis: n=4 eTRF males, 5 AL males, 4 eTRF females, 5 AL females.</w:t>
+                        <w:t xml:space="preserve"> Glucose stimulated insulin secretion (GSIS), averaged by maternal feeding regiment, sex, and time. * indicates p-value &lt;0.05 for effect of sex. Animals included in body composition, FBG, ITT, GTT, and GSIS: n=11 eTRF males, 16 AL males, 19 eTRF females, 17 AL females. Cages in food intake analysis: n=4 eTRF males, 5 AL males, 4 eTRF females, 5 AL females.</w:t>
                       </w:r>
                     </w:p>
                     <w:p/>
@@ -16128,7 +16087,7 @@
                                           <pic:cNvPicPr/>
                                         </pic:nvPicPr>
                                         <pic:blipFill rotWithShape="1">
-                                          <a:blip r:embed="rId14">
+                                          <a:blip r:embed="rId13">
                                             <a:extLst>
                                               <a:ext uri="{28A0092B-C50C-407E-A947-70E740481C1C}">
                                                 <a14:useLocalDpi xmlns:a14="http://schemas.microsoft.com/office/drawing/2010/main" val="0"/>

</xml_diff>